<commit_message>
transfer resume updates to cv
</commit_message>
<xml_diff>
--- a/cv.docx
+++ b/cv.docx
@@ -176,10 +176,7 @@
           <w:right w:val="nil"/>
           <w:between w:val="nil"/>
         </w:pBdr>
-        <w:tabs>
-          <w:tab w:val="right" w:pos="10771"/>
-        </w:tabs>
-        <w:spacing w:before="80"/>
+        <w:spacing w:before="120"/>
         <w:rPr>
           <w:rFonts w:ascii="Arial" w:eastAsia="Arial" w:hAnsi="Arial" w:cs="Arial"/>
           <w:b/>
@@ -195,7 +192,7 @@
         <mc:AlternateContent>
           <mc:Choice Requires="wps">
             <w:drawing>
-              <wp:anchor distT="4294967295" distB="4294967295" distL="114300" distR="114300" simplePos="0" relativeHeight="251655168" behindDoc="0" locked="0" layoutInCell="1" hidden="0" allowOverlap="1" wp14:anchorId="2FA5F237" wp14:editId="4DBB695F">
+              <wp:anchor distT="4294967295" distB="4294967295" distL="114300" distR="114300" simplePos="0" relativeHeight="251656192" behindDoc="0" locked="0" layoutInCell="1" hidden="0" allowOverlap="1" wp14:anchorId="2FA5F237" wp14:editId="1B185D87">
                 <wp:simplePos x="0" y="0"/>
                 <wp:positionH relativeFrom="margin">
                   <wp:posOffset>12700</wp:posOffset>
@@ -240,11 +237,11 @@
           </mc:Choice>
           <mc:Fallback>
             <w:pict>
-              <v:shapetype w14:anchorId="0176D84C" id="_x0000_t32" coordsize="21600,21600" o:spt="32" o:oned="t" path="m,l21600,21600e" filled="f">
+              <v:shapetype w14:anchorId="436CD162" id="_x0000_t32" coordsize="21600,21600" o:spt="32" o:oned="t" path="m,l21600,21600e" filled="f">
                 <v:path arrowok="t" fillok="f" o:connecttype="none"/>
                 <o:lock v:ext="edit" shapetype="t"/>
               </v:shapetype>
-              <v:shape id="Düz Ok Bağlayıcısı 2" o:spid="_x0000_s1026" type="#_x0000_t32" style="position:absolute;margin-left:1pt;margin-top:.2pt;width:508.75pt;height:1pt;z-index:251655168;visibility:visible;mso-wrap-style:square;mso-wrap-distance-left:9pt;mso-wrap-distance-top:-3e-5mm;mso-wrap-distance-right:9pt;mso-wrap-distance-bottom:-3e-5mm;mso-position-horizontal:absolute;mso-position-horizontal-relative:margin;mso-position-vertical:absolute;mso-position-vertical-relative:text" o:gfxdata="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">
+              <v:shape id="Düz Ok Bağlayıcısı 2" o:spid="_x0000_s1026" type="#_x0000_t32" style="position:absolute;margin-left:1pt;margin-top:.2pt;width:508.75pt;height:1pt;z-index:251656192;visibility:visible;mso-wrap-style:square;mso-wrap-distance-left:9pt;mso-wrap-distance-top:-3e-5mm;mso-wrap-distance-right:9pt;mso-wrap-distance-bottom:-3e-5mm;mso-position-horizontal:absolute;mso-position-horizontal-relative:margin;mso-position-vertical:absolute;mso-position-vertical-relative:text" o:gfxdata="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">
                 <w10:wrap anchorx="margin"/>
               </v:shape>
             </w:pict>
@@ -259,23 +256,23 @@
           <w:sz w:val="20"/>
           <w:szCs w:val="20"/>
         </w:rPr>
-        <w:t>University of California, Los Angeles (UCLA)</w:t>
-      </w:r>
-      <w:r>
-        <w:rPr>
-          <w:rFonts w:ascii="Arial" w:eastAsia="Arial" w:hAnsi="Arial" w:cs="Arial"/>
-          <w:b/>
-          <w:color w:val="000000"/>
-          <w:sz w:val="20"/>
-          <w:szCs w:val="20"/>
-        </w:rPr>
-        <w:tab/>
+        <w:t>U</w:t>
+      </w:r>
+      <w:r>
+        <w:rPr>
+          <w:rFonts w:ascii="Arial" w:eastAsia="Arial" w:hAnsi="Arial" w:cs="Arial"/>
+          <w:b/>
+          <w:color w:val="000000"/>
+          <w:sz w:val="20"/>
+          <w:szCs w:val="20"/>
+        </w:rPr>
+        <w:t>niversity of California, Los Angeles (UCLA)</w:t>
       </w:r>
     </w:p>
     <w:p>
       <w:pPr>
         <w:tabs>
-          <w:tab w:val="right" w:pos="10177"/>
+          <w:tab w:val="right" w:pos="10170"/>
         </w:tabs>
         <w:ind w:right="-28"/>
         <w:rPr>
@@ -291,7 +288,7 @@
           <w:sz w:val="20"/>
           <w:szCs w:val="20"/>
         </w:rPr>
-        <w:t>B.S. in Computer Science and Engineerin</w:t>
+        <w:t>M.S. in Computer Science</w:t>
       </w:r>
       <w:r>
         <w:rPr>
@@ -300,51 +297,65 @@
           <w:sz w:val="20"/>
           <w:szCs w:val="20"/>
         </w:rPr>
-        <w:t>g</w:t>
-      </w:r>
-      <w:r>
+        <w:tab/>
+      </w:r>
+      <w:r>
+        <w:rPr>
+          <w:rFonts w:ascii="Arial" w:eastAsia="Arial" w:hAnsi="Arial" w:cs="Arial"/>
+          <w:iCs/>
+          <w:sz w:val="20"/>
+          <w:szCs w:val="20"/>
+        </w:rPr>
+        <w:t xml:space="preserve">3.85/4.0 GPA, </w:t>
+      </w:r>
+      <w:r>
+        <w:rPr>
+          <w:rFonts w:ascii="Arial" w:eastAsia="Arial" w:hAnsi="Arial" w:cs="Arial"/>
+          <w:sz w:val="20"/>
+          <w:szCs w:val="20"/>
+        </w:rPr>
+        <w:t>Expected Jun 2021</w:t>
+      </w:r>
+    </w:p>
+    <w:p>
+      <w:pPr>
+        <w:tabs>
+          <w:tab w:val="right" w:pos="10170"/>
+        </w:tabs>
+        <w:ind w:right="-28"/>
         <w:rPr>
           <w:rFonts w:ascii="Arial" w:eastAsia="Arial" w:hAnsi="Arial" w:cs="Arial"/>
           <w:i/>
           <w:sz w:val="20"/>
           <w:szCs w:val="20"/>
         </w:rPr>
+      </w:pPr>
+      <w:r>
+        <w:rPr>
+          <w:rFonts w:ascii="Arial" w:eastAsia="Arial" w:hAnsi="Arial" w:cs="Arial"/>
+          <w:i/>
+          <w:sz w:val="20"/>
+          <w:szCs w:val="20"/>
+        </w:rPr>
+        <w:t xml:space="preserve">B.S. in Computer Science and Engineering </w:t>
+      </w:r>
+      <w:r>
+        <w:rPr>
+          <w:rFonts w:ascii="Arial" w:eastAsia="Arial" w:hAnsi="Arial" w:cs="Arial"/>
+          <w:i/>
+          <w:sz w:val="20"/>
+          <w:szCs w:val="20"/>
+        </w:rPr>
         <w:tab/>
-      </w:r>
-      <w:r>
-        <w:rPr>
-          <w:rFonts w:ascii="Arial" w:eastAsia="Arial" w:hAnsi="Arial" w:cs="Arial"/>
-          <w:i/>
-          <w:sz w:val="20"/>
-          <w:szCs w:val="20"/>
-        </w:rPr>
-        <w:t>3.</w:t>
-      </w:r>
-      <w:r>
-        <w:rPr>
-          <w:rFonts w:ascii="Arial" w:eastAsia="Arial" w:hAnsi="Arial" w:cs="Arial"/>
-          <w:i/>
-          <w:sz w:val="20"/>
-          <w:szCs w:val="20"/>
-        </w:rPr>
-        <w:t>50</w:t>
-      </w:r>
-      <w:r>
-        <w:rPr>
-          <w:rFonts w:ascii="Arial" w:eastAsia="Arial" w:hAnsi="Arial" w:cs="Arial"/>
-          <w:i/>
-          <w:sz w:val="20"/>
-          <w:szCs w:val="20"/>
-        </w:rPr>
-        <w:t xml:space="preserve">/4.00 GPA, </w:t>
-      </w:r>
-      <w:r>
-        <w:rPr>
-          <w:rFonts w:ascii="Arial" w:eastAsia="Arial" w:hAnsi="Arial" w:cs="Arial"/>
-          <w:sz w:val="20"/>
-          <w:szCs w:val="20"/>
-        </w:rPr>
-        <w:t>Expected Jun 2019</w:t>
+        <w:t xml:space="preserve">3.5/4.0 GPA, </w:t>
+      </w:r>
+      <w:r>
+        <w:rPr>
+          <w:rFonts w:ascii="Arial" w:eastAsia="Arial" w:hAnsi="Arial" w:cs="Arial"/>
+          <w:sz w:val="20"/>
+          <w:szCs w:val="20"/>
+        </w:rPr>
+        <w:t>Aug 2019</w:t>
       </w:r>
     </w:p>
     <w:p>
@@ -366,95 +377,31 @@
           <w:sz w:val="20"/>
           <w:szCs w:val="20"/>
         </w:rPr>
-        <w:t>Relevant Courses</w:t>
-      </w:r>
-      <w:r>
-        <w:rPr>
-          <w:rFonts w:ascii="Arial" w:eastAsia="Arial" w:hAnsi="Arial" w:cs="Arial"/>
-          <w:sz w:val="20"/>
-          <w:szCs w:val="20"/>
-        </w:rPr>
-        <w:t xml:space="preserve">: </w:t>
-      </w:r>
-      <w:r>
-        <w:rPr>
-          <w:rFonts w:ascii="Arial" w:eastAsia="Arial" w:hAnsi="Arial" w:cs="Arial"/>
-          <w:sz w:val="20"/>
-          <w:szCs w:val="20"/>
-        </w:rPr>
-        <w:t xml:space="preserve">Statistical Machine Learning, Search </w:t>
-      </w:r>
-      <w:r>
-        <w:rPr>
-          <w:rFonts w:ascii="Arial" w:eastAsia="Arial" w:hAnsi="Arial" w:cs="Arial"/>
-          <w:sz w:val="20"/>
-          <w:szCs w:val="20"/>
-        </w:rPr>
-        <w:t>A</w:t>
-      </w:r>
-      <w:r>
-        <w:rPr>
-          <w:rFonts w:ascii="Arial" w:eastAsia="Arial" w:hAnsi="Arial" w:cs="Arial"/>
-          <w:sz w:val="20"/>
-          <w:szCs w:val="20"/>
-        </w:rPr>
-        <w:t>lgorithms</w:t>
-      </w:r>
-      <w:r>
-        <w:rPr>
-          <w:rFonts w:ascii="Arial" w:eastAsia="Arial" w:hAnsi="Arial" w:cs="Arial"/>
-          <w:sz w:val="20"/>
-          <w:szCs w:val="20"/>
-        </w:rPr>
-        <w:t xml:space="preserve">, </w:t>
-      </w:r>
-      <w:r>
-        <w:rPr>
-          <w:rFonts w:ascii="Arial" w:eastAsia="Arial" w:hAnsi="Arial" w:cs="Arial"/>
-          <w:sz w:val="20"/>
-          <w:szCs w:val="20"/>
-        </w:rPr>
-        <w:t xml:space="preserve">Networks, </w:t>
-      </w:r>
-      <w:r>
-        <w:rPr>
-          <w:rFonts w:ascii="Arial" w:eastAsia="Arial" w:hAnsi="Arial" w:cs="Arial"/>
-          <w:sz w:val="20"/>
-          <w:szCs w:val="20"/>
-        </w:rPr>
-        <w:t xml:space="preserve">Algorithms &amp; Complexity, </w:t>
-      </w:r>
-      <w:r>
-        <w:rPr>
-          <w:rFonts w:ascii="Arial" w:eastAsia="Arial" w:hAnsi="Arial" w:cs="Arial"/>
-          <w:sz w:val="20"/>
-          <w:szCs w:val="20"/>
-        </w:rPr>
-        <w:t xml:space="preserve">Programming Languages, </w:t>
-      </w:r>
-      <w:r>
-        <w:rPr>
-          <w:rFonts w:ascii="Arial" w:eastAsia="Arial" w:hAnsi="Arial" w:cs="Arial"/>
-          <w:sz w:val="20"/>
-          <w:szCs w:val="20"/>
-        </w:rPr>
-        <w:t>OS</w:t>
-      </w:r>
-      <w:r>
-        <w:rPr>
-          <w:rFonts w:ascii="Arial" w:eastAsia="Arial" w:hAnsi="Arial" w:cs="Arial"/>
-          <w:sz w:val="20"/>
-          <w:szCs w:val="20"/>
-        </w:rPr>
-        <w:t>, Computer Architecture</w:t>
-      </w:r>
-      <w:r>
-        <w:rPr>
-          <w:rFonts w:ascii="Arial" w:eastAsia="Arial" w:hAnsi="Arial" w:cs="Arial"/>
-          <w:sz w:val="20"/>
-          <w:szCs w:val="20"/>
-        </w:rPr>
-        <w:t>, Statistics, Discrete Math</w:t>
+        <w:t>Courses</w:t>
+      </w:r>
+      <w:r>
+        <w:rPr>
+          <w:rFonts w:ascii="Arial" w:eastAsia="Arial" w:hAnsi="Arial" w:cs="Arial"/>
+          <w:sz w:val="20"/>
+          <w:szCs w:val="20"/>
+        </w:rPr>
+        <w:t>: Computer Vision, Statistical ML, Gender Bias</w:t>
+      </w:r>
+      <w:r>
+        <w:rPr>
+          <w:rFonts w:ascii="Arial" w:eastAsia="Arial" w:hAnsi="Arial" w:cs="Arial"/>
+          <w:sz w:val="20"/>
+          <w:szCs w:val="20"/>
+        </w:rPr>
+        <w:t xml:space="preserve"> in NLP</w:t>
+      </w:r>
+      <w:r>
+        <w:rPr>
+          <w:rFonts w:ascii="Arial" w:eastAsia="Arial" w:hAnsi="Arial" w:cs="Arial"/>
+          <w:sz w:val="20"/>
+          <w:szCs w:val="20"/>
+        </w:rPr>
+        <w:t>, Statistical Bioinformatics, [Machine] Learnability Theory, Search Algorithms, Networks, Statistics, Discrete Math</w:t>
       </w:r>
     </w:p>
     <w:p>
@@ -481,19 +428,10 @@
       <w:r>
         <w:rPr>
           <w:rFonts w:ascii="Arial" w:eastAsia="Arial" w:hAnsi="Arial" w:cs="Arial"/>
-          <w:b/>
-          <w:sz w:val="20"/>
-          <w:szCs w:val="20"/>
-        </w:rPr>
-        <w:t>:</w:t>
-      </w:r>
-      <w:r>
-        <w:rPr>
-          <w:rFonts w:ascii="Arial" w:eastAsia="Arial" w:hAnsi="Arial" w:cs="Arial"/>
-          <w:sz w:val="20"/>
-          <w:szCs w:val="20"/>
-        </w:rPr>
-        <w:t xml:space="preserve"> Dean’s Honors</w:t>
+          <w:sz w:val="20"/>
+          <w:szCs w:val="20"/>
+        </w:rPr>
+        <w:t>: Dean’s Honors</w:t>
       </w:r>
     </w:p>
     <w:p>
@@ -505,7 +443,10 @@
           <w:right w:val="nil"/>
           <w:between w:val="nil"/>
         </w:pBdr>
-        <w:spacing w:before="160" w:after="80"/>
+        <w:tabs>
+          <w:tab w:val="right" w:pos="10771"/>
+        </w:tabs>
+        <w:spacing w:before="80"/>
         <w:rPr>
           <w:rFonts w:ascii="Arial" w:eastAsia="Arial" w:hAnsi="Arial" w:cs="Arial"/>
           <w:b/>
@@ -519,13 +460,13 @@
         <mc:AlternateContent>
           <mc:Choice Requires="wps">
             <w:drawing>
-              <wp:anchor distT="4294967295" distB="4294967295" distL="114300" distR="114300" simplePos="0" relativeHeight="251658240" behindDoc="0" locked="0" layoutInCell="1" hidden="0" allowOverlap="1" wp14:anchorId="0C7FBA9F" wp14:editId="3B92D646">
+              <wp:anchor distT="4294967295" distB="4294967295" distL="114300" distR="114300" simplePos="0" relativeHeight="251658240" behindDoc="0" locked="0" layoutInCell="1" hidden="0" allowOverlap="1" wp14:anchorId="0C7FBA9F" wp14:editId="10C8B965">
                 <wp:simplePos x="0" y="0"/>
                 <wp:positionH relativeFrom="margin">
-                  <wp:posOffset>12700</wp:posOffset>
+                  <wp:posOffset>-1102</wp:posOffset>
                 </wp:positionH>
                 <wp:positionV relativeFrom="paragraph">
-                  <wp:posOffset>277413</wp:posOffset>
+                  <wp:posOffset>218200</wp:posOffset>
                 </wp:positionV>
                 <wp:extent cx="6456045" cy="12700"/>
                 <wp:effectExtent l="0" t="0" r="20955" b="25400"/>
@@ -564,7 +505,7 @@
           </mc:Choice>
           <mc:Fallback>
             <w:pict>
-              <v:shape w14:anchorId="4F1151BB" id="Düz Ok Bağlayıcısı 4" o:spid="_x0000_s1026" type="#_x0000_t32" style="position:absolute;margin-left:1pt;margin-top:21.85pt;width:508.35pt;height:1pt;z-index:251658240;visibility:visible;mso-wrap-style:square;mso-wrap-distance-left:9pt;mso-wrap-distance-top:-3e-5mm;mso-wrap-distance-right:9pt;mso-wrap-distance-bottom:-3e-5mm;mso-position-horizontal:absolute;mso-position-horizontal-relative:margin;mso-position-vertical:absolute;mso-position-vertical-relative:text" o:gfxdata="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">
+              <v:shape w14:anchorId="6DC729AD" id="Düz Ok Bağlayıcısı 4" o:spid="_x0000_s1026" type="#_x0000_t32" style="position:absolute;margin-left:-.1pt;margin-top:17.2pt;width:508.35pt;height:1pt;z-index:251658240;visibility:visible;mso-wrap-style:square;mso-wrap-distance-left:9pt;mso-wrap-distance-top:-3e-5mm;mso-wrap-distance-right:9pt;mso-wrap-distance-bottom:-3e-5mm;mso-position-horizontal:absolute;mso-position-horizontal-relative:margin;mso-position-vertical:absolute;mso-position-vertical-relative:text" o:gfxdata="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">
                 <w10:wrap anchorx="margin"/>
               </v:shape>
             </w:pict>
@@ -718,7 +659,15 @@
           <w:sz w:val="20"/>
           <w:szCs w:val="20"/>
         </w:rPr>
-        <w:t>April 2019 – Present</w:t>
+        <w:t xml:space="preserve">April 2019 – </w:t>
+      </w:r>
+      <w:r>
+        <w:rPr>
+          <w:rFonts w:ascii="Arial" w:eastAsia="Arial" w:hAnsi="Arial" w:cs="Arial"/>
+          <w:sz w:val="20"/>
+          <w:szCs w:val="20"/>
+        </w:rPr>
+        <w:t>Jun 2019</w:t>
       </w:r>
     </w:p>
     <w:p>
@@ -750,44 +699,16 @@
           <w:szCs w:val="20"/>
           <w:highlight w:val="white"/>
         </w:rPr>
-        <w:t>E</w:t>
-      </w:r>
-      <w:r>
-        <w:rPr>
-          <w:rFonts w:ascii="Arial" w:eastAsia="Arial" w:hAnsi="Arial" w:cs="Arial"/>
-          <w:sz w:val="20"/>
-          <w:szCs w:val="20"/>
-          <w:highlight w:val="white"/>
-        </w:rPr>
-        <w:t xml:space="preserve">xtending </w:t>
-      </w:r>
-      <w:r>
-        <w:rPr>
-          <w:rFonts w:ascii="Arial" w:eastAsia="Arial" w:hAnsi="Arial" w:cs="Arial"/>
-          <w:sz w:val="20"/>
-          <w:szCs w:val="20"/>
-          <w:highlight w:val="white"/>
-        </w:rPr>
-        <w:t xml:space="preserve">the </w:t>
-      </w:r>
-      <w:r>
-        <w:rPr>
-          <w:rFonts w:ascii="Arial" w:eastAsia="Arial" w:hAnsi="Arial" w:cs="Arial"/>
-          <w:b/>
-          <w:sz w:val="20"/>
-          <w:szCs w:val="20"/>
-          <w:highlight w:val="white"/>
-        </w:rPr>
-        <w:t>Scala</w:t>
-      </w:r>
-      <w:r>
-        <w:rPr>
-          <w:rFonts w:ascii="Arial" w:eastAsia="Arial" w:hAnsi="Arial" w:cs="Arial"/>
-          <w:sz w:val="20"/>
-          <w:szCs w:val="20"/>
-          <w:highlight w:val="white"/>
-        </w:rPr>
-        <w:t xml:space="preserve"> implementation of the </w:t>
+        <w:t>Utilized</w:t>
+      </w:r>
+      <w:r>
+        <w:rPr>
+          <w:rFonts w:ascii="Arial" w:eastAsia="Arial" w:hAnsi="Arial" w:cs="Arial"/>
+          <w:sz w:val="20"/>
+          <w:szCs w:val="20"/>
+          <w:highlight w:val="white"/>
+        </w:rPr>
+        <w:t xml:space="preserve"> </w:t>
       </w:r>
       <w:r>
         <w:rPr>
@@ -814,7 +735,25 @@
           <w:szCs w:val="20"/>
           <w:highlight w:val="white"/>
         </w:rPr>
-        <w:t>, which represents joint probability distributions over binary variables as circuits.</w:t>
+        <w:t xml:space="preserve"> (</w:t>
+      </w:r>
+      <w:r>
+        <w:rPr>
+          <w:rFonts w:ascii="Arial" w:eastAsia="Arial" w:hAnsi="Arial" w:cs="Arial"/>
+          <w:sz w:val="20"/>
+          <w:szCs w:val="20"/>
+          <w:highlight w:val="white"/>
+        </w:rPr>
+        <w:t>which represents joint probability distributions over binary variables as circuit</w:t>
+      </w:r>
+      <w:r>
+        <w:rPr>
+          <w:rFonts w:ascii="Arial" w:eastAsia="Arial" w:hAnsi="Arial" w:cs="Arial"/>
+          <w:sz w:val="20"/>
+          <w:szCs w:val="20"/>
+          <w:highlight w:val="white"/>
+        </w:rPr>
+        <w:t>s) to extract features from gene sequences.</w:t>
       </w:r>
     </w:p>
     <w:p>
@@ -1241,8 +1180,6 @@
         </w:rPr>
         <w:t>,</w:t>
       </w:r>
-      <w:bookmarkStart w:id="0" w:name="_GoBack"/>
-      <w:bookmarkEnd w:id="0"/>
       <w:r>
         <w:rPr>
           <w:rFonts w:ascii="Arial" w:eastAsia="Arial" w:hAnsi="Arial" w:cs="Arial"/>
@@ -1331,8 +1268,8 @@
           <w:szCs w:val="20"/>
         </w:rPr>
       </w:pPr>
-      <w:bookmarkStart w:id="1" w:name="_x1xw2kdkkck3" w:colFirst="0" w:colLast="0"/>
-      <w:bookmarkEnd w:id="1"/>
+      <w:bookmarkStart w:id="0" w:name="_x1xw2kdkkck3" w:colFirst="0" w:colLast="0"/>
+      <w:bookmarkEnd w:id="0"/>
       <w:r>
         <w:rPr>
           <w:rFonts w:ascii="Arial" w:eastAsia="Arial" w:hAnsi="Arial" w:cs="Arial"/>
@@ -2066,7 +2003,7 @@
         <mc:AlternateContent>
           <mc:Choice Requires="wps">
             <w:drawing>
-              <wp:anchor distT="4294967295" distB="4294967295" distL="114300" distR="114300" simplePos="0" relativeHeight="251660288" behindDoc="0" locked="0" layoutInCell="1" hidden="0" allowOverlap="1" wp14:anchorId="33A95E8E" wp14:editId="5CFB4AB8">
+              <wp:anchor distT="4294967295" distB="4294967295" distL="114300" distR="114300" simplePos="0" relativeHeight="251660288" behindDoc="0" locked="0" layoutInCell="1" hidden="0" allowOverlap="1" wp14:anchorId="33A95E8E" wp14:editId="5A0E99B0">
                 <wp:simplePos x="0" y="0"/>
                 <wp:positionH relativeFrom="margin">
                   <wp:posOffset>0</wp:posOffset>
@@ -2111,7 +2048,7 @@
           </mc:Choice>
           <mc:Fallback>
             <w:pict>
-              <v:shape w14:anchorId="00D7DADA" id="Düz Ok Bağlayıcısı 3" o:spid="_x0000_s1026" type="#_x0000_t32" style="position:absolute;margin-left:0;margin-top:21.6pt;width:506.85pt;height:1pt;z-index:251660288;visibility:visible;mso-wrap-style:square;mso-wrap-distance-left:9pt;mso-wrap-distance-top:-3e-5mm;mso-wrap-distance-right:9pt;mso-wrap-distance-bottom:-3e-5mm;mso-position-horizontal:absolute;mso-position-horizontal-relative:margin;mso-position-vertical:absolute;mso-position-vertical-relative:text" o:gfxdata="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">
+              <v:shape w14:anchorId="71F058C4" id="Düz Ok Bağlayıcısı 3" o:spid="_x0000_s1026" type="#_x0000_t32" style="position:absolute;margin-left:0;margin-top:21.6pt;width:506.85pt;height:1pt;z-index:251660288;visibility:visible;mso-wrap-style:square;mso-wrap-distance-left:9pt;mso-wrap-distance-top:-3e-5mm;mso-wrap-distance-right:9pt;mso-wrap-distance-bottom:-3e-5mm;mso-position-horizontal:absolute;mso-position-horizontal-relative:margin;mso-position-vertical:absolute;mso-position-vertical-relative:text" o:gfxdata="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">
                 <w10:wrap anchorx="margin"/>
               </v:shape>
             </w:pict>
@@ -3098,7 +3035,6 @@
         </w:rPr>
         <w:t xml:space="preserve">sing a </w:t>
       </w:r>
-      <w:proofErr w:type="gramStart"/>
       <w:r>
         <w:rPr>
           <w:rFonts w:ascii="Arial" w:eastAsia="Arial" w:hAnsi="Arial" w:cs="Arial"/>
@@ -3133,17 +3069,7 @@
           <w:sz w:val="20"/>
           <w:szCs w:val="20"/>
         </w:rPr>
-        <w:t>ased</w:t>
-      </w:r>
-      <w:proofErr w:type="gramEnd"/>
-      <w:r>
-        <w:rPr>
-          <w:rFonts w:ascii="Arial" w:eastAsia="Arial" w:hAnsi="Arial" w:cs="Arial"/>
-          <w:color w:val="000000"/>
-          <w:sz w:val="20"/>
-          <w:szCs w:val="20"/>
-        </w:rPr>
-        <w:t xml:space="preserve"> </w:t>
+        <w:t xml:space="preserve">ased </w:t>
       </w:r>
       <w:r>
         <w:rPr>
@@ -3760,7 +3686,7 @@
         </w:rPr>
         <w:t xml:space="preserve"> </w:t>
       </w:r>
-      <w:bookmarkStart w:id="2" w:name="_Hlk531723200"/>
+      <w:bookmarkStart w:id="1" w:name="_Hlk531723200"/>
       <w:r>
         <w:rPr>
           <w:rFonts w:ascii="Arial" w:eastAsia="Arial" w:hAnsi="Arial" w:cs="Arial"/>
@@ -3770,7 +3696,7 @@
         </w:rPr>
         <w:t>Day</w:t>
       </w:r>
-      <w:bookmarkEnd w:id="2"/>
+      <w:bookmarkEnd w:id="1"/>
       <w:r>
         <w:rPr>
           <w:rFonts w:ascii="Arial" w:eastAsia="Arial" w:hAnsi="Arial" w:cs="Arial"/>
@@ -4470,8 +4396,8 @@
     <w:p>
       <w:pPr>
         <w:tabs>
-          <w:tab w:val="right" w:pos="7290"/>
-          <w:tab w:val="right" w:pos="10177"/>
+          <w:tab w:val="right" w:pos="6210"/>
+          <w:tab w:val="right" w:pos="10170"/>
         </w:tabs>
         <w:spacing w:before="80"/>
         <w:ind w:right="-29"/>
@@ -4488,7 +4414,7 @@
         <mc:AlternateContent>
           <mc:Choice Requires="wps">
             <w:drawing>
-              <wp:anchor distT="4294967295" distB="4294967295" distL="114300" distR="114300" simplePos="0" relativeHeight="251659264" behindDoc="0" locked="0" layoutInCell="1" hidden="0" allowOverlap="1" wp14:anchorId="4B633391" wp14:editId="738061D4">
+              <wp:anchor distT="4294967295" distB="4294967295" distL="114300" distR="114300" simplePos="0" relativeHeight="251659264" behindDoc="0" locked="0" layoutInCell="1" hidden="0" allowOverlap="1" wp14:anchorId="4B633391" wp14:editId="7D2AEBC5">
                 <wp:simplePos x="0" y="0"/>
                 <wp:positionH relativeFrom="margin">
                   <wp:posOffset>12700</wp:posOffset>
@@ -4533,7 +4459,7 @@
           </mc:Choice>
           <mc:Fallback>
             <w:pict>
-              <v:shape w14:anchorId="47B82767" id="Düz Ok Bağlayıcısı 4" o:spid="_x0000_s1026" type="#_x0000_t32" style="position:absolute;margin-left:1pt;margin-top:.85pt;width:508.35pt;height:1pt;z-index:251659264;visibility:visible;mso-wrap-style:square;mso-wrap-distance-left:9pt;mso-wrap-distance-top:-3e-5mm;mso-wrap-distance-right:9pt;mso-wrap-distance-bottom:-3e-5mm;mso-position-horizontal:absolute;mso-position-horizontal-relative:margin;mso-position-vertical:absolute;mso-position-vertical-relative:text" o:gfxdata="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">
+              <v:shape w14:anchorId="15C74C62" id="Düz Ok Bağlayıcısı 4" o:spid="_x0000_s1026" type="#_x0000_t32" style="position:absolute;margin-left:1pt;margin-top:.85pt;width:508.35pt;height:1pt;z-index:251659264;visibility:visible;mso-wrap-style:square;mso-wrap-distance-left:9pt;mso-wrap-distance-top:-3e-5mm;mso-wrap-distance-right:9pt;mso-wrap-distance-bottom:-3e-5mm;mso-position-horizontal:absolute;mso-position-horizontal-relative:margin;mso-position-vertical:absolute;mso-position-vertical-relative:text" o:gfxdata="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">
                 <w10:wrap anchorx="margin"/>
               </v:shape>
             </w:pict>
@@ -4547,7 +4473,7 @@
           <w:sz w:val="20"/>
           <w:szCs w:val="20"/>
         </w:rPr>
-        <w:t>Veritas</w:t>
+        <w:t>LendingClub</w:t>
       </w:r>
       <w:r>
         <w:rPr>
@@ -4564,7 +4490,7 @@
           <w:szCs w:val="20"/>
         </w:rPr>
         <w:tab/>
-        <w:t>Santa Clara, CA</w:t>
+        <w:t>San Francisco, CA</w:t>
       </w:r>
     </w:p>
     <w:p>
@@ -4577,12 +4503,14 @@
           <w:between w:val="nil"/>
         </w:pBdr>
         <w:tabs>
-          <w:tab w:val="right" w:pos="7290"/>
-          <w:tab w:val="right" w:pos="10177"/>
+          <w:tab w:val="right" w:pos="5850"/>
+          <w:tab w:val="right" w:pos="10170"/>
         </w:tabs>
+        <w:spacing w:after="80"/>
         <w:ind w:right="-29"/>
         <w:rPr>
           <w:rFonts w:ascii="Arial" w:eastAsia="Arial" w:hAnsi="Arial" w:cs="Arial"/>
+          <w:color w:val="000000"/>
           <w:sz w:val="20"/>
           <w:szCs w:val="20"/>
         </w:rPr>
@@ -4623,7 +4551,7 @@
           <w:sz w:val="20"/>
           <w:szCs w:val="20"/>
         </w:rPr>
-        <w:t>Jun 2018 – Sep 2018</w:t>
+        <w:t>Jun 2019 – Aug 2019</w:t>
       </w:r>
     </w:p>
     <w:p>
@@ -4643,7 +4571,8 @@
           <w:tab w:val="right" w:pos="7290"/>
           <w:tab w:val="right" w:pos="10799"/>
         </w:tabs>
-        <w:ind w:left="360" w:right="-29" w:hanging="180"/>
+        <w:spacing w:line="276" w:lineRule="auto"/>
+        <w:ind w:left="374" w:right="-29" w:hanging="187"/>
         <w:contextualSpacing/>
         <w:rPr>
           <w:color w:val="000000"/>
@@ -4654,60 +4583,85 @@
       <w:r>
         <w:rPr>
           <w:rFonts w:ascii="Arial" w:eastAsia="Arial" w:hAnsi="Arial" w:cs="Arial"/>
-          <w:sz w:val="20"/>
-          <w:szCs w:val="20"/>
-        </w:rPr>
-        <w:t xml:space="preserve">Developed authentication client &amp; server compatible with Veritas products using </w:t>
-      </w:r>
-      <w:r>
-        <w:rPr>
-          <w:rFonts w:ascii="Arial" w:eastAsia="Arial" w:hAnsi="Arial" w:cs="Arial"/>
-          <w:b/>
-          <w:sz w:val="20"/>
-          <w:szCs w:val="20"/>
-        </w:rPr>
-        <w:t>REST</w:t>
-      </w:r>
-      <w:r>
-        <w:rPr>
-          <w:rFonts w:ascii="Arial" w:eastAsia="Arial" w:hAnsi="Arial" w:cs="Arial"/>
-          <w:sz w:val="20"/>
-          <w:szCs w:val="20"/>
-        </w:rPr>
-        <w:t xml:space="preserve">, </w:t>
-      </w:r>
-      <w:r>
-        <w:rPr>
-          <w:rFonts w:ascii="Arial" w:eastAsia="Arial" w:hAnsi="Arial" w:cs="Arial"/>
-          <w:sz w:val="20"/>
-          <w:szCs w:val="20"/>
-        </w:rPr>
-        <w:t>Argon2</w:t>
-      </w:r>
-      <w:r>
-        <w:rPr>
-          <w:rFonts w:ascii="Arial" w:eastAsia="Arial" w:hAnsi="Arial" w:cs="Arial"/>
-          <w:sz w:val="20"/>
-          <w:szCs w:val="20"/>
-        </w:rPr>
-        <w:t xml:space="preserve">, and </w:t>
-      </w:r>
-      <w:r>
-        <w:rPr>
-          <w:rFonts w:ascii="Arial" w:eastAsia="Arial" w:hAnsi="Arial" w:cs="Arial"/>
-          <w:b/>
-          <w:sz w:val="20"/>
-          <w:szCs w:val="20"/>
-        </w:rPr>
-        <w:t>PL/SQL</w:t>
-      </w:r>
-      <w:r>
-        <w:rPr>
-          <w:rFonts w:ascii="Arial" w:eastAsia="Arial" w:hAnsi="Arial" w:cs="Arial"/>
-          <w:sz w:val="20"/>
-          <w:szCs w:val="20"/>
-        </w:rPr>
-        <w:t xml:space="preserve">. </w:t>
+          <w:color w:val="000000"/>
+          <w:sz w:val="20"/>
+          <w:szCs w:val="20"/>
+        </w:rPr>
+        <w:t>Implemented</w:t>
+      </w:r>
+      <w:r>
+        <w:rPr>
+          <w:rFonts w:ascii="Arial" w:eastAsia="Arial" w:hAnsi="Arial" w:cs="Arial"/>
+          <w:color w:val="000000"/>
+          <w:sz w:val="20"/>
+          <w:szCs w:val="20"/>
+        </w:rPr>
+        <w:t xml:space="preserve"> </w:t>
+      </w:r>
+      <w:proofErr w:type="gramStart"/>
+      <w:r>
+        <w:rPr>
+          <w:rFonts w:ascii="Arial" w:eastAsia="Arial" w:hAnsi="Arial" w:cs="Arial"/>
+          <w:color w:val="000000"/>
+          <w:sz w:val="20"/>
+          <w:szCs w:val="20"/>
+        </w:rPr>
+        <w:t>full-stack</w:t>
+      </w:r>
+      <w:proofErr w:type="gramEnd"/>
+      <w:r>
+        <w:rPr>
+          <w:rFonts w:ascii="Arial" w:eastAsia="Arial" w:hAnsi="Arial" w:cs="Arial"/>
+          <w:color w:val="000000"/>
+          <w:sz w:val="20"/>
+          <w:szCs w:val="20"/>
+        </w:rPr>
+        <w:t xml:space="preserve"> </w:t>
+      </w:r>
+      <w:r>
+        <w:rPr>
+          <w:rFonts w:ascii="Arial" w:eastAsia="Arial" w:hAnsi="Arial" w:cs="Arial"/>
+          <w:color w:val="000000"/>
+          <w:sz w:val="20"/>
+          <w:szCs w:val="20"/>
+        </w:rPr>
+        <w:t xml:space="preserve">click tracker using </w:t>
+      </w:r>
+      <w:r>
+        <w:rPr>
+          <w:rFonts w:ascii="Arial" w:eastAsia="Arial" w:hAnsi="Arial" w:cs="Arial"/>
+          <w:b/>
+          <w:sz w:val="20"/>
+          <w:szCs w:val="20"/>
+        </w:rPr>
+        <w:t xml:space="preserve">React, Node, SQL, </w:t>
+      </w:r>
+      <w:r>
+        <w:rPr>
+          <w:rFonts w:ascii="Arial" w:eastAsia="Arial" w:hAnsi="Arial" w:cs="Arial"/>
+          <w:b/>
+          <w:sz w:val="20"/>
+          <w:szCs w:val="20"/>
+        </w:rPr>
+        <w:t>Spring Boot</w:t>
+      </w:r>
+      <w:r>
+        <w:rPr>
+          <w:rFonts w:ascii="Arial" w:eastAsia="Arial" w:hAnsi="Arial" w:cs="Arial"/>
+          <w:b/>
+          <w:sz w:val="20"/>
+          <w:szCs w:val="20"/>
+        </w:rPr>
+        <w:t xml:space="preserve"> </w:t>
+      </w:r>
+      <w:r>
+        <w:rPr>
+          <w:rFonts w:ascii="Arial" w:eastAsia="Arial" w:hAnsi="Arial" w:cs="Arial"/>
+          <w:color w:val="000000"/>
+          <w:sz w:val="20"/>
+          <w:szCs w:val="20"/>
+        </w:rPr>
+        <w:t>to collect users’ loan preferences.</w:t>
       </w:r>
     </w:p>
     <w:p>
@@ -4727,7 +4681,8 @@
           <w:tab w:val="right" w:pos="7290"/>
           <w:tab w:val="right" w:pos="10799"/>
         </w:tabs>
-        <w:ind w:left="360" w:right="-29" w:hanging="180"/>
+        <w:spacing w:line="276" w:lineRule="auto"/>
+        <w:ind w:left="374" w:right="-29" w:hanging="187"/>
         <w:contextualSpacing/>
         <w:rPr>
           <w:color w:val="000000"/>
@@ -4742,223 +4697,676 @@
           <w:sz w:val="20"/>
           <w:szCs w:val="20"/>
         </w:rPr>
-        <w:t xml:space="preserve">Designed full-stack product, </w:t>
-      </w:r>
-      <w:r>
-        <w:rPr>
-          <w:rFonts w:ascii="Arial" w:eastAsia="Arial" w:hAnsi="Arial" w:cs="Arial"/>
-          <w:sz w:val="20"/>
-          <w:szCs w:val="20"/>
-        </w:rPr>
-        <w:t xml:space="preserve">Veritas License Auto Sync, using </w:t>
-      </w:r>
-      <w:r>
-        <w:rPr>
-          <w:rFonts w:ascii="Arial" w:eastAsia="Arial" w:hAnsi="Arial" w:cs="Arial"/>
-          <w:b/>
-          <w:sz w:val="20"/>
-          <w:szCs w:val="20"/>
-        </w:rPr>
-        <w:t xml:space="preserve">Spring Boot </w:t>
-      </w:r>
-      <w:r>
-        <w:rPr>
-          <w:rFonts w:ascii="Arial" w:eastAsia="Arial" w:hAnsi="Arial" w:cs="Arial"/>
-          <w:sz w:val="20"/>
-          <w:szCs w:val="20"/>
-        </w:rPr>
-        <w:t>and</w:t>
-      </w:r>
-      <w:r>
-        <w:rPr>
-          <w:rFonts w:ascii="Arial" w:eastAsia="Arial" w:hAnsi="Arial" w:cs="Arial"/>
-          <w:b/>
-          <w:sz w:val="20"/>
-          <w:szCs w:val="20"/>
-        </w:rPr>
-        <w:t xml:space="preserve"> JavaFX</w:t>
-      </w:r>
-      <w:r>
-        <w:rPr>
-          <w:rFonts w:ascii="Arial" w:eastAsia="Arial" w:hAnsi="Arial" w:cs="Arial"/>
-          <w:color w:val="000000"/>
-          <w:sz w:val="20"/>
-          <w:szCs w:val="20"/>
-        </w:rPr>
-        <w:t xml:space="preserve"> that auto-renews expiring Veritas product licenses</w:t>
-      </w:r>
-      <w:r>
-        <w:rPr>
-          <w:rFonts w:ascii="Arial" w:eastAsia="Arial" w:hAnsi="Arial" w:cs="Arial"/>
-          <w:sz w:val="20"/>
-          <w:szCs w:val="20"/>
-        </w:rPr>
-        <w:t>,</w:t>
-      </w:r>
-      <w:r>
-        <w:rPr>
-          <w:rFonts w:ascii="Arial" w:eastAsia="Arial" w:hAnsi="Arial" w:cs="Arial"/>
-          <w:color w:val="000000"/>
-          <w:sz w:val="20"/>
-          <w:szCs w:val="20"/>
-        </w:rPr>
-        <w:t xml:space="preserve"> </w:t>
-      </w:r>
-      <w:r>
-        <w:rPr>
-          <w:rFonts w:ascii="Arial" w:eastAsia="Arial" w:hAnsi="Arial" w:cs="Arial"/>
-          <w:sz w:val="20"/>
-          <w:szCs w:val="20"/>
-        </w:rPr>
-        <w:t>to provide service to</w:t>
-      </w:r>
-      <w:r>
-        <w:rPr>
-          <w:rFonts w:ascii="Arial" w:eastAsia="Arial" w:hAnsi="Arial" w:cs="Arial"/>
-          <w:color w:val="000000"/>
-          <w:sz w:val="20"/>
-          <w:szCs w:val="20"/>
-        </w:rPr>
-        <w:t xml:space="preserve"> 86% of </w:t>
-      </w:r>
-      <w:r>
-        <w:rPr>
-          <w:rFonts w:ascii="Arial" w:eastAsia="Arial" w:hAnsi="Arial" w:cs="Arial"/>
-          <w:sz w:val="20"/>
-          <w:szCs w:val="20"/>
-        </w:rPr>
-        <w:t>Fortune 500 companies</w:t>
-      </w:r>
-      <w:r>
-        <w:rPr>
-          <w:rFonts w:ascii="Arial" w:eastAsia="Arial" w:hAnsi="Arial" w:cs="Arial"/>
-          <w:b/>
-          <w:sz w:val="20"/>
-          <w:szCs w:val="20"/>
-        </w:rPr>
-        <w:t>.</w:t>
+        <w:t>Captured 800+ clicks/week on partner loans using tracker, gathering key business insights on user behavior.</w:t>
       </w:r>
     </w:p>
     <w:p>
       <w:pPr>
         <w:numPr>
-          <w:ilvl w:val="1"/>
+          <w:ilvl w:val="0"/>
           <w:numId w:val="5"/>
         </w:numPr>
+        <w:pBdr>
+          <w:top w:val="nil"/>
+          <w:left w:val="nil"/>
+          <w:bottom w:val="nil"/>
+          <w:right w:val="nil"/>
+          <w:between w:val="nil"/>
+        </w:pBdr>
         <w:tabs>
           <w:tab w:val="right" w:pos="7290"/>
           <w:tab w:val="right" w:pos="10799"/>
         </w:tabs>
-        <w:ind w:left="566" w:right="-29" w:hanging="150"/>
+        <w:spacing w:line="276" w:lineRule="auto"/>
+        <w:ind w:left="374" w:right="-29" w:hanging="187"/>
         <w:contextualSpacing/>
         <w:rPr>
-          <w:sz w:val="20"/>
-          <w:szCs w:val="20"/>
-        </w:rPr>
-      </w:pPr>
-      <w:r>
-        <w:rPr>
-          <w:rFonts w:ascii="Arial" w:eastAsia="Arial" w:hAnsi="Arial" w:cs="Arial"/>
-          <w:sz w:val="20"/>
-          <w:szCs w:val="20"/>
-        </w:rPr>
-        <w:t>Created UI that lists installed Veritas apps and their license expiration dates for subscription-based apps.</w:t>
+          <w:color w:val="000000"/>
+          <w:sz w:val="20"/>
+          <w:szCs w:val="20"/>
+        </w:rPr>
+      </w:pPr>
+      <w:r>
+        <w:rPr>
+          <w:rFonts w:ascii="Arial" w:eastAsia="Arial" w:hAnsi="Arial" w:cs="Arial"/>
+          <w:color w:val="000000"/>
+          <w:sz w:val="20"/>
+          <w:szCs w:val="20"/>
+        </w:rPr>
+        <w:t>Revised UI state management for loan offers page to preser</w:t>
+      </w:r>
+      <w:bookmarkStart w:id="2" w:name="_GoBack"/>
+      <w:bookmarkEnd w:id="2"/>
+      <w:r>
+        <w:rPr>
+          <w:rFonts w:ascii="Arial" w:eastAsia="Arial" w:hAnsi="Arial" w:cs="Arial"/>
+          <w:color w:val="000000"/>
+          <w:sz w:val="20"/>
+          <w:szCs w:val="20"/>
+        </w:rPr>
+        <w:t>ve user’s progress even after a browser refresh.</w:t>
       </w:r>
     </w:p>
     <w:p>
       <w:pPr>
+        <w:tabs>
+          <w:tab w:val="right" w:pos="6210"/>
+          <w:tab w:val="right" w:pos="10170"/>
+        </w:tabs>
+        <w:spacing w:before="80"/>
+        <w:ind w:right="-29"/>
+        <w:rPr>
+          <w:rFonts w:ascii="Arial" w:eastAsia="Arial" w:hAnsi="Arial" w:cs="Arial"/>
+          <w:sz w:val="20"/>
+          <w:szCs w:val="20"/>
+        </w:rPr>
+      </w:pPr>
+      <w:r>
+        <w:rPr>
+          <w:rFonts w:ascii="Arial" w:eastAsia="Arial" w:hAnsi="Arial" w:cs="Arial"/>
+          <w:b/>
+          <w:sz w:val="20"/>
+          <w:szCs w:val="20"/>
+        </w:rPr>
+        <w:t>Veritas</w:t>
+      </w:r>
+      <w:r>
+        <w:rPr>
+          <w:rFonts w:ascii="Arial" w:eastAsia="Arial" w:hAnsi="Arial" w:cs="Arial"/>
+          <w:sz w:val="20"/>
+          <w:szCs w:val="20"/>
+        </w:rPr>
+        <w:tab/>
+      </w:r>
+      <w:r>
+        <w:rPr>
+          <w:rFonts w:ascii="Arial" w:eastAsia="Arial" w:hAnsi="Arial" w:cs="Arial"/>
+          <w:sz w:val="20"/>
+          <w:szCs w:val="20"/>
+        </w:rPr>
+        <w:tab/>
+        <w:t>Santa Clara, CA and Mountain View, CA</w:t>
+      </w:r>
+    </w:p>
+    <w:p>
+      <w:pPr>
+        <w:pBdr>
+          <w:top w:val="nil"/>
+          <w:left w:val="nil"/>
+          <w:bottom w:val="nil"/>
+          <w:right w:val="nil"/>
+          <w:between w:val="nil"/>
+        </w:pBdr>
+        <w:tabs>
+          <w:tab w:val="right" w:pos="5850"/>
+          <w:tab w:val="right" w:pos="10170"/>
+        </w:tabs>
+        <w:spacing w:after="80"/>
+        <w:ind w:right="-29"/>
+        <w:rPr>
+          <w:rFonts w:ascii="Arial" w:eastAsia="Arial" w:hAnsi="Arial" w:cs="Arial"/>
+          <w:sz w:val="20"/>
+          <w:szCs w:val="20"/>
+        </w:rPr>
+      </w:pPr>
+      <w:r>
+        <w:rPr>
+          <w:rFonts w:ascii="Arial" w:eastAsia="Arial" w:hAnsi="Arial" w:cs="Arial"/>
+          <w:i/>
+          <w:sz w:val="20"/>
+          <w:szCs w:val="20"/>
+        </w:rPr>
+        <w:t>Software Engineering Intern</w:t>
+      </w:r>
+      <w:r>
+        <w:rPr>
+          <w:rFonts w:ascii="Arial" w:eastAsia="Arial" w:hAnsi="Arial" w:cs="Arial"/>
+          <w:b/>
+          <w:color w:val="000000"/>
+          <w:sz w:val="20"/>
+          <w:szCs w:val="20"/>
+        </w:rPr>
+        <w:tab/>
+      </w:r>
+      <w:r>
+        <w:rPr>
+          <w:rFonts w:ascii="Arial" w:eastAsia="Arial" w:hAnsi="Arial" w:cs="Arial"/>
+          <w:b/>
+          <w:color w:val="000000"/>
+          <w:sz w:val="20"/>
+          <w:szCs w:val="20"/>
+        </w:rPr>
+        <w:tab/>
+      </w:r>
+      <w:r>
+        <w:rPr>
+          <w:rFonts w:ascii="Arial" w:eastAsia="Arial" w:hAnsi="Arial" w:cs="Arial"/>
+          <w:color w:val="000000"/>
+          <w:sz w:val="20"/>
+          <w:szCs w:val="20"/>
+        </w:rPr>
+        <w:t>Jun 2018 – Sep 2018 and Jun 2017 – Sep 2017</w:t>
+      </w:r>
+    </w:p>
+    <w:p>
+      <w:pPr>
         <w:numPr>
-          <w:ilvl w:val="1"/>
+          <w:ilvl w:val="0"/>
           <w:numId w:val="5"/>
         </w:numPr>
+        <w:pBdr>
+          <w:top w:val="nil"/>
+          <w:left w:val="nil"/>
+          <w:bottom w:val="nil"/>
+          <w:right w:val="nil"/>
+          <w:between w:val="nil"/>
+        </w:pBdr>
         <w:tabs>
           <w:tab w:val="right" w:pos="7290"/>
           <w:tab w:val="right" w:pos="10799"/>
         </w:tabs>
-        <w:ind w:left="566" w:right="-29" w:hanging="150"/>
+        <w:spacing w:line="276" w:lineRule="auto"/>
+        <w:ind w:left="360" w:right="-29" w:hanging="180"/>
         <w:contextualSpacing/>
         <w:rPr>
-          <w:sz w:val="20"/>
-          <w:szCs w:val="20"/>
-        </w:rPr>
-      </w:pPr>
-      <w:r>
-        <w:rPr>
-          <w:rFonts w:ascii="Arial" w:eastAsia="Arial" w:hAnsi="Arial" w:cs="Arial"/>
-          <w:sz w:val="20"/>
-          <w:szCs w:val="20"/>
-        </w:rPr>
-        <w:t>Developed login UI that automatically activates Veritas desktop apps purchased by the logged-in user.</w:t>
+          <w:color w:val="000000"/>
+          <w:sz w:val="20"/>
+          <w:szCs w:val="20"/>
+        </w:rPr>
+      </w:pPr>
+      <w:r>
+        <w:rPr>
+          <w:rFonts w:ascii="Arial" w:eastAsia="Arial" w:hAnsi="Arial" w:cs="Arial"/>
+          <w:sz w:val="20"/>
+          <w:szCs w:val="20"/>
+        </w:rPr>
+        <w:t>Developed authentication client</w:t>
+      </w:r>
+      <w:r>
+        <w:rPr>
+          <w:rFonts w:ascii="Arial" w:eastAsia="Arial" w:hAnsi="Arial" w:cs="Arial"/>
+          <w:sz w:val="20"/>
+          <w:szCs w:val="20"/>
+        </w:rPr>
+        <w:t xml:space="preserve"> </w:t>
+      </w:r>
+      <w:r>
+        <w:rPr>
+          <w:rFonts w:ascii="Arial" w:eastAsia="Arial" w:hAnsi="Arial" w:cs="Arial"/>
+          <w:sz w:val="20"/>
+          <w:szCs w:val="20"/>
+        </w:rPr>
+        <w:t>&amp;</w:t>
+      </w:r>
+      <w:r>
+        <w:rPr>
+          <w:rFonts w:ascii="Arial" w:eastAsia="Arial" w:hAnsi="Arial" w:cs="Arial"/>
+          <w:sz w:val="20"/>
+          <w:szCs w:val="20"/>
+        </w:rPr>
+        <w:t xml:space="preserve"> </w:t>
+      </w:r>
+      <w:r>
+        <w:rPr>
+          <w:rFonts w:ascii="Arial" w:eastAsia="Arial" w:hAnsi="Arial" w:cs="Arial"/>
+          <w:sz w:val="20"/>
+          <w:szCs w:val="20"/>
+        </w:rPr>
+        <w:t xml:space="preserve">server compatible with Veritas products using </w:t>
+      </w:r>
+      <w:r>
+        <w:rPr>
+          <w:rFonts w:ascii="Arial" w:eastAsia="Arial" w:hAnsi="Arial" w:cs="Arial"/>
+          <w:b/>
+          <w:sz w:val="20"/>
+          <w:szCs w:val="20"/>
+        </w:rPr>
+        <w:t>REST</w:t>
+      </w:r>
+      <w:r>
+        <w:rPr>
+          <w:rFonts w:ascii="Arial" w:eastAsia="Arial" w:hAnsi="Arial" w:cs="Arial"/>
+          <w:sz w:val="20"/>
+          <w:szCs w:val="20"/>
+        </w:rPr>
+        <w:t xml:space="preserve">, </w:t>
+      </w:r>
+      <w:r>
+        <w:rPr>
+          <w:rFonts w:ascii="Arial" w:eastAsia="Arial" w:hAnsi="Arial" w:cs="Arial"/>
+          <w:b/>
+          <w:sz w:val="20"/>
+          <w:szCs w:val="20"/>
+        </w:rPr>
+        <w:t>RSA crypt</w:t>
+      </w:r>
+      <w:r>
+        <w:rPr>
+          <w:rFonts w:ascii="Arial" w:eastAsia="Arial" w:hAnsi="Arial" w:cs="Arial"/>
+          <w:sz w:val="20"/>
+          <w:szCs w:val="20"/>
+        </w:rPr>
+        <w:t xml:space="preserve">, </w:t>
+      </w:r>
+      <w:r>
+        <w:rPr>
+          <w:rFonts w:ascii="Arial" w:eastAsia="Arial" w:hAnsi="Arial" w:cs="Arial"/>
+          <w:b/>
+          <w:sz w:val="20"/>
+          <w:szCs w:val="20"/>
+        </w:rPr>
+        <w:t>PL/SQL</w:t>
+      </w:r>
+      <w:r>
+        <w:rPr>
+          <w:rFonts w:ascii="Arial" w:eastAsia="Arial" w:hAnsi="Arial" w:cs="Arial"/>
+          <w:sz w:val="20"/>
+          <w:szCs w:val="20"/>
+        </w:rPr>
+        <w:t>.</w:t>
       </w:r>
     </w:p>
     <w:p>
       <w:pPr>
         <w:numPr>
-          <w:ilvl w:val="1"/>
+          <w:ilvl w:val="0"/>
           <w:numId w:val="5"/>
         </w:numPr>
+        <w:pBdr>
+          <w:top w:val="nil"/>
+          <w:left w:val="nil"/>
+          <w:bottom w:val="nil"/>
+          <w:right w:val="nil"/>
+          <w:between w:val="nil"/>
+        </w:pBdr>
         <w:tabs>
           <w:tab w:val="right" w:pos="7290"/>
           <w:tab w:val="right" w:pos="10799"/>
         </w:tabs>
-        <w:ind w:left="566" w:right="-29" w:hanging="150"/>
+        <w:spacing w:line="276" w:lineRule="auto"/>
+        <w:ind w:left="360" w:right="-29" w:hanging="180"/>
         <w:contextualSpacing/>
         <w:rPr>
-          <w:sz w:val="20"/>
-          <w:szCs w:val="20"/>
-        </w:rPr>
-      </w:pPr>
-      <w:r>
-        <w:rPr>
-          <w:rFonts w:ascii="Arial" w:eastAsia="Arial" w:hAnsi="Arial" w:cs="Arial"/>
-          <w:sz w:val="20"/>
-          <w:szCs w:val="20"/>
-        </w:rPr>
-        <w:t xml:space="preserve">Integrated </w:t>
-      </w:r>
-      <w:r>
-        <w:rPr>
-          <w:rFonts w:ascii="Arial" w:eastAsia="Arial" w:hAnsi="Arial" w:cs="Arial"/>
-          <w:b/>
-          <w:sz w:val="20"/>
-          <w:szCs w:val="20"/>
-        </w:rPr>
-        <w:t>RSA-2048 encryption</w:t>
-      </w:r>
-      <w:r>
-        <w:rPr>
-          <w:rFonts w:ascii="Arial" w:eastAsia="Arial" w:hAnsi="Arial" w:cs="Arial"/>
-          <w:sz w:val="20"/>
-          <w:szCs w:val="20"/>
-        </w:rPr>
-        <w:t xml:space="preserve"> in order to securely store passwords on disk so users log in only once.</w:t>
+          <w:color w:val="000000"/>
+          <w:sz w:val="20"/>
+          <w:szCs w:val="20"/>
+        </w:rPr>
+      </w:pPr>
+      <w:r>
+        <w:rPr>
+          <w:rFonts w:ascii="Arial" w:eastAsia="Arial" w:hAnsi="Arial" w:cs="Arial"/>
+          <w:color w:val="000000"/>
+          <w:sz w:val="20"/>
+          <w:szCs w:val="20"/>
+        </w:rPr>
+        <w:t xml:space="preserve">Developed full-stack app </w:t>
+      </w:r>
+      <w:r>
+        <w:rPr>
+          <w:rFonts w:ascii="Arial" w:eastAsia="Arial" w:hAnsi="Arial" w:cs="Arial"/>
+          <w:sz w:val="20"/>
+          <w:szCs w:val="20"/>
+        </w:rPr>
+        <w:t xml:space="preserve">using </w:t>
+      </w:r>
+      <w:r>
+        <w:rPr>
+          <w:rFonts w:ascii="Arial" w:eastAsia="Arial" w:hAnsi="Arial" w:cs="Arial"/>
+          <w:b/>
+          <w:sz w:val="20"/>
+          <w:szCs w:val="20"/>
+        </w:rPr>
+        <w:t xml:space="preserve">Spring Boot </w:t>
+      </w:r>
+      <w:r>
+        <w:rPr>
+          <w:rFonts w:ascii="Arial" w:eastAsia="Arial" w:hAnsi="Arial" w:cs="Arial"/>
+          <w:sz w:val="20"/>
+          <w:szCs w:val="20"/>
+        </w:rPr>
+        <w:t>and</w:t>
+      </w:r>
+      <w:r>
+        <w:rPr>
+          <w:rFonts w:ascii="Arial" w:eastAsia="Arial" w:hAnsi="Arial" w:cs="Arial"/>
+          <w:b/>
+          <w:sz w:val="20"/>
+          <w:szCs w:val="20"/>
+        </w:rPr>
+        <w:t xml:space="preserve"> JavaFX</w:t>
+      </w:r>
+      <w:r>
+        <w:rPr>
+          <w:rFonts w:ascii="Arial" w:eastAsia="Arial" w:hAnsi="Arial" w:cs="Arial"/>
+          <w:color w:val="000000"/>
+          <w:sz w:val="20"/>
+          <w:szCs w:val="20"/>
+        </w:rPr>
+        <w:t xml:space="preserve"> to auto-renew users’ expiring Veritas licenses.</w:t>
       </w:r>
     </w:p>
     <w:p>
       <w:pPr>
         <w:numPr>
-          <w:ilvl w:val="1"/>
-          <w:numId w:val="5"/>
+          <w:ilvl w:val="0"/>
+          <w:numId w:val="3"/>
         </w:numPr>
-        <w:tabs>
-          <w:tab w:val="right" w:pos="7290"/>
-          <w:tab w:val="right" w:pos="10799"/>
-        </w:tabs>
-        <w:ind w:left="566" w:right="-29" w:hanging="150"/>
+        <w:pBdr>
+          <w:top w:val="nil"/>
+          <w:left w:val="nil"/>
+          <w:bottom w:val="nil"/>
+          <w:right w:val="nil"/>
+          <w:between w:val="nil"/>
+        </w:pBdr>
+        <w:spacing w:line="276" w:lineRule="auto"/>
+        <w:ind w:left="360" w:hanging="180"/>
         <w:contextualSpacing/>
         <w:rPr>
-          <w:rFonts w:ascii="Arial" w:eastAsia="Arial" w:hAnsi="Arial" w:cs="Arial"/>
-          <w:sz w:val="20"/>
-          <w:szCs w:val="20"/>
-        </w:rPr>
-      </w:pPr>
-      <w:r>
-        <w:rPr>
-          <w:rFonts w:ascii="Arial" w:eastAsia="Arial" w:hAnsi="Arial" w:cs="Arial"/>
-          <w:sz w:val="20"/>
-          <w:szCs w:val="20"/>
-        </w:rPr>
-        <w:t>Prevented the need for users to memorize passwords and subscription keys, thereby improving productivity.</w:t>
+          <w:color w:val="000000"/>
+          <w:sz w:val="20"/>
+          <w:szCs w:val="20"/>
+        </w:rPr>
+      </w:pPr>
+      <w:r>
+        <w:rPr>
+          <w:rFonts w:ascii="Arial" w:eastAsia="Arial" w:hAnsi="Arial" w:cs="Arial"/>
+          <w:color w:val="000000"/>
+          <w:sz w:val="20"/>
+          <w:szCs w:val="20"/>
+        </w:rPr>
+        <w:t xml:space="preserve">Wrote </w:t>
+      </w:r>
+      <w:r>
+        <w:rPr>
+          <w:rFonts w:ascii="Arial" w:eastAsia="Arial" w:hAnsi="Arial" w:cs="Arial"/>
+          <w:b/>
+          <w:color w:val="000000"/>
+          <w:sz w:val="20"/>
+          <w:szCs w:val="20"/>
+        </w:rPr>
+        <w:t xml:space="preserve">Java </w:t>
+      </w:r>
+      <w:r>
+        <w:rPr>
+          <w:rFonts w:ascii="Arial" w:eastAsia="Arial" w:hAnsi="Arial" w:cs="Arial"/>
+          <w:color w:val="000000"/>
+          <w:sz w:val="20"/>
+          <w:szCs w:val="20"/>
+        </w:rPr>
+        <w:t>app to analyze PDF invoice</w:t>
+      </w:r>
+      <w:r>
+        <w:rPr>
+          <w:rFonts w:ascii="Arial" w:eastAsia="Arial" w:hAnsi="Arial" w:cs="Arial"/>
+          <w:color w:val="000000"/>
+          <w:sz w:val="20"/>
+          <w:szCs w:val="20"/>
+        </w:rPr>
+        <w:t>s</w:t>
+      </w:r>
+      <w:r>
+        <w:rPr>
+          <w:rFonts w:ascii="Arial" w:eastAsia="Arial" w:hAnsi="Arial" w:cs="Arial"/>
+          <w:color w:val="000000"/>
+          <w:sz w:val="20"/>
+          <w:szCs w:val="20"/>
+        </w:rPr>
+        <w:t xml:space="preserve"> heuristically using </w:t>
+      </w:r>
+      <w:r>
+        <w:rPr>
+          <w:rFonts w:ascii="Arial" w:eastAsia="Arial" w:hAnsi="Arial" w:cs="Arial"/>
+          <w:sz w:val="20"/>
+          <w:szCs w:val="20"/>
+        </w:rPr>
+        <w:t>Tesseract</w:t>
+      </w:r>
+      <w:r>
+        <w:rPr>
+          <w:rFonts w:ascii="Arial" w:eastAsia="Arial" w:hAnsi="Arial" w:cs="Arial"/>
+          <w:sz w:val="20"/>
+          <w:szCs w:val="20"/>
+        </w:rPr>
+        <w:t xml:space="preserve"> and </w:t>
+      </w:r>
+      <w:proofErr w:type="spellStart"/>
+      <w:r>
+        <w:rPr>
+          <w:rFonts w:ascii="Arial" w:eastAsia="Arial" w:hAnsi="Arial" w:cs="Arial"/>
+          <w:sz w:val="20"/>
+          <w:szCs w:val="20"/>
+        </w:rPr>
+        <w:t>LingPipe</w:t>
+      </w:r>
+      <w:proofErr w:type="spellEnd"/>
+      <w:r>
+        <w:rPr>
+          <w:rFonts w:ascii="Arial" w:eastAsia="Arial" w:hAnsi="Arial" w:cs="Arial"/>
+          <w:sz w:val="20"/>
+          <w:szCs w:val="20"/>
+        </w:rPr>
+        <w:t xml:space="preserve"> </w:t>
+      </w:r>
+      <w:r>
+        <w:rPr>
+          <w:rFonts w:ascii="Arial" w:eastAsia="Arial" w:hAnsi="Arial" w:cs="Arial"/>
+          <w:b/>
+          <w:sz w:val="20"/>
+          <w:szCs w:val="20"/>
+        </w:rPr>
+        <w:t xml:space="preserve">NLP, </w:t>
+      </w:r>
+      <w:r>
+        <w:rPr>
+          <w:rFonts w:ascii="Arial" w:eastAsia="Arial" w:hAnsi="Arial" w:cs="Arial"/>
+          <w:color w:val="000000"/>
+          <w:sz w:val="20"/>
+          <w:szCs w:val="20"/>
+        </w:rPr>
+        <w:t>extracting payment date, tax amount etc. saving time by eliminat</w:t>
+      </w:r>
+      <w:r>
+        <w:rPr>
+          <w:rFonts w:ascii="Arial" w:eastAsia="Arial" w:hAnsi="Arial" w:cs="Arial"/>
+          <w:sz w:val="20"/>
+          <w:szCs w:val="20"/>
+        </w:rPr>
+        <w:t>ing</w:t>
+      </w:r>
+      <w:r>
+        <w:rPr>
+          <w:rFonts w:ascii="Arial" w:eastAsia="Arial" w:hAnsi="Arial" w:cs="Arial"/>
+          <w:color w:val="000000"/>
+          <w:sz w:val="20"/>
+          <w:szCs w:val="20"/>
+        </w:rPr>
+        <w:t xml:space="preserve"> manual data entry</w:t>
+      </w:r>
+      <w:r>
+        <w:rPr>
+          <w:rFonts w:ascii="Arial" w:eastAsia="Arial" w:hAnsi="Arial" w:cs="Arial"/>
+          <w:sz w:val="20"/>
+          <w:szCs w:val="20"/>
+        </w:rPr>
+        <w:t xml:space="preserve">, </w:t>
+      </w:r>
+      <w:r>
+        <w:rPr>
+          <w:rFonts w:ascii="Arial" w:eastAsia="Arial" w:hAnsi="Arial" w:cs="Arial"/>
+          <w:color w:val="000000"/>
+          <w:sz w:val="20"/>
+          <w:szCs w:val="20"/>
+        </w:rPr>
+        <w:t>servic</w:t>
+      </w:r>
+      <w:r>
+        <w:rPr>
+          <w:rFonts w:ascii="Arial" w:eastAsia="Arial" w:hAnsi="Arial" w:cs="Arial"/>
+          <w:color w:val="000000"/>
+          <w:sz w:val="20"/>
+          <w:szCs w:val="20"/>
+        </w:rPr>
+        <w:t>ing</w:t>
+      </w:r>
+      <w:r>
+        <w:rPr>
+          <w:rFonts w:ascii="Arial" w:eastAsia="Arial" w:hAnsi="Arial" w:cs="Arial"/>
+          <w:color w:val="000000"/>
+          <w:sz w:val="20"/>
+          <w:szCs w:val="20"/>
+        </w:rPr>
+        <w:t xml:space="preserve"> to 86% of </w:t>
+      </w:r>
+      <w:r>
+        <w:rPr>
+          <w:rFonts w:ascii="Arial" w:eastAsia="Arial" w:hAnsi="Arial" w:cs="Arial"/>
+          <w:sz w:val="20"/>
+          <w:szCs w:val="20"/>
+        </w:rPr>
+        <w:t>Fortune 500 firms</w:t>
+      </w:r>
+      <w:r>
+        <w:rPr>
+          <w:rFonts w:ascii="Arial" w:eastAsia="Arial" w:hAnsi="Arial" w:cs="Arial"/>
+          <w:b/>
+          <w:sz w:val="20"/>
+          <w:szCs w:val="20"/>
+        </w:rPr>
+        <w:t>.</w:t>
+      </w:r>
+    </w:p>
+    <w:p>
+      <w:pPr>
+        <w:numPr>
+          <w:ilvl w:val="0"/>
+          <w:numId w:val="3"/>
+        </w:numPr>
+        <w:pBdr>
+          <w:top w:val="nil"/>
+          <w:left w:val="nil"/>
+          <w:bottom w:val="nil"/>
+          <w:right w:val="nil"/>
+          <w:between w:val="nil"/>
+        </w:pBdr>
+        <w:spacing w:line="276" w:lineRule="auto"/>
+        <w:ind w:left="360" w:hanging="180"/>
+        <w:contextualSpacing/>
+        <w:rPr>
+          <w:color w:val="000000"/>
+          <w:sz w:val="20"/>
+          <w:szCs w:val="20"/>
+        </w:rPr>
+      </w:pPr>
+      <w:r>
+        <w:rPr>
+          <w:rFonts w:ascii="Arial" w:eastAsia="Arial" w:hAnsi="Arial" w:cs="Arial"/>
+          <w:color w:val="000000"/>
+          <w:sz w:val="20"/>
+          <w:szCs w:val="20"/>
+        </w:rPr>
+        <w:t xml:space="preserve">Improved </w:t>
+      </w:r>
+      <w:r>
+        <w:rPr>
+          <w:rFonts w:ascii="Arial" w:eastAsia="Arial" w:hAnsi="Arial" w:cs="Arial"/>
+          <w:sz w:val="20"/>
+          <w:szCs w:val="20"/>
+        </w:rPr>
+        <w:t xml:space="preserve">navigation experience for </w:t>
+      </w:r>
+      <w:r>
+        <w:rPr>
+          <w:rFonts w:ascii="Arial" w:eastAsia="Arial" w:hAnsi="Arial" w:cs="Arial"/>
+          <w:b/>
+          <w:sz w:val="20"/>
+          <w:szCs w:val="20"/>
+        </w:rPr>
+        <w:t>Angular</w:t>
+      </w:r>
+      <w:r>
+        <w:rPr>
+          <w:rFonts w:ascii="Arial" w:eastAsia="Arial" w:hAnsi="Arial" w:cs="Arial"/>
+          <w:sz w:val="20"/>
+          <w:szCs w:val="20"/>
+        </w:rPr>
+        <w:t xml:space="preserve">-based </w:t>
+      </w:r>
+      <w:r>
+        <w:rPr>
+          <w:rFonts w:ascii="Arial" w:eastAsia="Arial" w:hAnsi="Arial" w:cs="Arial"/>
+          <w:color w:val="000000"/>
+          <w:sz w:val="20"/>
+          <w:szCs w:val="20"/>
+        </w:rPr>
+        <w:t>web app</w:t>
+      </w:r>
+      <w:r>
+        <w:rPr>
+          <w:rFonts w:ascii="Arial" w:eastAsia="Arial" w:hAnsi="Arial" w:cs="Arial"/>
+          <w:sz w:val="20"/>
+          <w:szCs w:val="20"/>
+        </w:rPr>
+        <w:t xml:space="preserve"> for customers</w:t>
+      </w:r>
+      <w:r>
+        <w:rPr>
+          <w:rFonts w:ascii="Arial" w:eastAsia="Arial" w:hAnsi="Arial" w:cs="Arial"/>
+          <w:color w:val="000000"/>
+          <w:sz w:val="20"/>
+          <w:szCs w:val="20"/>
+        </w:rPr>
+        <w:t xml:space="preserve"> like Intel, T-Mobile, and </w:t>
+      </w:r>
+      <w:proofErr w:type="spellStart"/>
+      <w:r>
+        <w:rPr>
+          <w:rFonts w:ascii="Arial" w:eastAsia="Arial" w:hAnsi="Arial" w:cs="Arial"/>
+          <w:color w:val="000000"/>
+          <w:sz w:val="20"/>
+          <w:szCs w:val="20"/>
+        </w:rPr>
+        <w:t>BofA</w:t>
+      </w:r>
+      <w:proofErr w:type="spellEnd"/>
+      <w:r>
+        <w:rPr>
+          <w:rFonts w:ascii="Arial" w:eastAsia="Arial" w:hAnsi="Arial" w:cs="Arial"/>
+          <w:color w:val="000000"/>
+          <w:sz w:val="20"/>
+          <w:szCs w:val="20"/>
+        </w:rPr>
+        <w:t>.</w:t>
+      </w:r>
+    </w:p>
+    <w:p>
+      <w:pPr>
+        <w:numPr>
+          <w:ilvl w:val="0"/>
+          <w:numId w:val="3"/>
+        </w:numPr>
+        <w:pBdr>
+          <w:top w:val="nil"/>
+          <w:left w:val="nil"/>
+          <w:bottom w:val="nil"/>
+          <w:right w:val="nil"/>
+          <w:between w:val="nil"/>
+        </w:pBdr>
+        <w:spacing w:after="120" w:line="276" w:lineRule="auto"/>
+        <w:ind w:left="374" w:hanging="187"/>
+        <w:contextualSpacing/>
+        <w:rPr>
+          <w:color w:val="000000"/>
+          <w:sz w:val="20"/>
+          <w:szCs w:val="20"/>
+        </w:rPr>
+      </w:pPr>
+      <w:r>
+        <w:rPr>
+          <w:rFonts w:ascii="Arial" w:eastAsia="Arial" w:hAnsi="Arial" w:cs="Arial"/>
+          <w:sz w:val="20"/>
+          <w:szCs w:val="20"/>
+        </w:rPr>
+        <w:t>Organized events as a lead intern and wrote articles on Veritas’ on-campus life with interns.</w:t>
       </w:r>
     </w:p>
     <w:p>
@@ -4974,23 +5382,23 @@
           <w:tab w:val="right" w:pos="7290"/>
           <w:tab w:val="right" w:pos="10177"/>
         </w:tabs>
+        <w:spacing w:line="276" w:lineRule="auto"/>
         <w:ind w:right="-29"/>
         <w:rPr>
           <w:rFonts w:ascii="Arial" w:eastAsia="Arial" w:hAnsi="Arial" w:cs="Arial"/>
-          <w:b/>
-          <w:color w:val="000000"/>
-          <w:sz w:val="20"/>
-          <w:szCs w:val="20"/>
-        </w:rPr>
-      </w:pPr>
-      <w:r>
-        <w:rPr>
-          <w:rFonts w:ascii="Arial" w:eastAsia="Arial" w:hAnsi="Arial" w:cs="Arial"/>
-          <w:b/>
-          <w:sz w:val="20"/>
-          <w:szCs w:val="20"/>
-        </w:rPr>
-        <w:t>Veritas</w:t>
+          <w:color w:val="000000"/>
+          <w:sz w:val="20"/>
+          <w:szCs w:val="20"/>
+        </w:rPr>
+      </w:pPr>
+      <w:r>
+        <w:rPr>
+          <w:rFonts w:ascii="Arial" w:eastAsia="Arial" w:hAnsi="Arial" w:cs="Arial"/>
+          <w:b/>
+          <w:sz w:val="20"/>
+          <w:szCs w:val="20"/>
+        </w:rPr>
+        <w:t>Guitarist and composer</w:t>
       </w:r>
       <w:r>
         <w:rPr>
@@ -5016,74 +5424,16 @@
           <w:sz w:val="20"/>
           <w:szCs w:val="20"/>
         </w:rPr>
-        <w:t>Mountain View, CA</w:t>
-      </w:r>
-      <w:r>
-        <w:rPr>
-          <w:rFonts w:ascii="Arial" w:eastAsia="Arial" w:hAnsi="Arial" w:cs="Arial"/>
-          <w:i/>
-          <w:sz w:val="20"/>
-          <w:szCs w:val="20"/>
-        </w:rPr>
-        <w:br/>
-      </w:r>
-      <w:r>
-        <w:rPr>
-          <w:rFonts w:ascii="Arial" w:eastAsia="Arial" w:hAnsi="Arial" w:cs="Arial"/>
-          <w:i/>
-          <w:color w:val="000000"/>
-          <w:sz w:val="20"/>
-          <w:szCs w:val="20"/>
-        </w:rPr>
-        <w:t xml:space="preserve">Infrastructure Engineering Intern and </w:t>
-      </w:r>
-      <w:r>
-        <w:rPr>
-          <w:rFonts w:ascii="Arial" w:eastAsia="Arial" w:hAnsi="Arial" w:cs="Arial"/>
-          <w:i/>
-          <w:sz w:val="20"/>
-          <w:szCs w:val="20"/>
-        </w:rPr>
-        <w:t xml:space="preserve">Lead Intern  </w:t>
-      </w:r>
-      <w:r>
-        <w:rPr>
-          <w:rFonts w:ascii="Arial" w:eastAsia="Arial" w:hAnsi="Arial" w:cs="Arial"/>
-          <w:i/>
-          <w:color w:val="000000"/>
-          <w:sz w:val="20"/>
-          <w:szCs w:val="20"/>
-        </w:rPr>
-        <w:t xml:space="preserve"> </w:t>
-      </w:r>
-      <w:r>
-        <w:rPr>
-          <w:rFonts w:ascii="Arial" w:eastAsia="Arial" w:hAnsi="Arial" w:cs="Arial"/>
-          <w:b/>
-          <w:color w:val="000000"/>
-          <w:sz w:val="20"/>
-          <w:szCs w:val="20"/>
-        </w:rPr>
-        <w:tab/>
-      </w:r>
-      <w:r>
-        <w:rPr>
-          <w:rFonts w:ascii="Arial" w:eastAsia="Arial" w:hAnsi="Arial" w:cs="Arial"/>
-          <w:b/>
-          <w:color w:val="000000"/>
-          <w:sz w:val="20"/>
-          <w:szCs w:val="20"/>
-        </w:rPr>
-        <w:tab/>
-      </w:r>
-      <w:r>
-        <w:rPr>
-          <w:rFonts w:ascii="Arial" w:eastAsia="Arial" w:hAnsi="Arial" w:cs="Arial"/>
-          <w:color w:val="000000"/>
-          <w:sz w:val="20"/>
-          <w:szCs w:val="20"/>
-        </w:rPr>
-        <w:t>Jun 2017 – Sep 2017</w:t>
+        <w:t xml:space="preserve">Sep </w:t>
+      </w:r>
+      <w:r>
+        <w:rPr>
+          <w:rFonts w:ascii="Arial" w:eastAsia="Arial" w:hAnsi="Arial" w:cs="Arial"/>
+          <w:color w:val="000000"/>
+          <w:sz w:val="20"/>
+          <w:szCs w:val="20"/>
+        </w:rPr>
+        <w:t>2011 – Present</w:t>
       </w:r>
     </w:p>
     <w:p>
@@ -5099,442 +5449,7 @@
           <w:right w:val="nil"/>
           <w:between w:val="nil"/>
         </w:pBdr>
-        <w:ind w:left="360" w:hanging="180"/>
-        <w:contextualSpacing/>
-        <w:rPr>
-          <w:color w:val="000000"/>
-          <w:sz w:val="20"/>
-          <w:szCs w:val="20"/>
-        </w:rPr>
-      </w:pPr>
-      <w:r>
-        <w:rPr>
-          <w:rFonts w:ascii="Arial" w:eastAsia="Arial" w:hAnsi="Arial" w:cs="Arial"/>
-          <w:color w:val="000000"/>
-          <w:sz w:val="20"/>
-          <w:szCs w:val="20"/>
-        </w:rPr>
-        <w:t xml:space="preserve">Wrote </w:t>
-      </w:r>
-      <w:r>
-        <w:rPr>
-          <w:rFonts w:ascii="Arial" w:eastAsia="Arial" w:hAnsi="Arial" w:cs="Arial"/>
-          <w:b/>
-          <w:color w:val="000000"/>
-          <w:sz w:val="20"/>
-          <w:szCs w:val="20"/>
-        </w:rPr>
-        <w:t xml:space="preserve">Java </w:t>
-      </w:r>
-      <w:r>
-        <w:rPr>
-          <w:rFonts w:ascii="Arial" w:eastAsia="Arial" w:hAnsi="Arial" w:cs="Arial"/>
-          <w:color w:val="000000"/>
-          <w:sz w:val="20"/>
-          <w:szCs w:val="20"/>
-        </w:rPr>
-        <w:t xml:space="preserve">app to analyze any PDF invoice heuristically using </w:t>
-      </w:r>
-      <w:r>
-        <w:rPr>
-          <w:rFonts w:ascii="Arial" w:eastAsia="Arial" w:hAnsi="Arial" w:cs="Arial"/>
-          <w:sz w:val="20"/>
-          <w:szCs w:val="20"/>
-        </w:rPr>
-        <w:t>Tesseract</w:t>
-      </w:r>
-      <w:r>
-        <w:rPr>
-          <w:rFonts w:ascii="Arial" w:eastAsia="Arial" w:hAnsi="Arial" w:cs="Arial"/>
-          <w:sz w:val="20"/>
-          <w:szCs w:val="20"/>
-        </w:rPr>
-        <w:t xml:space="preserve"> and </w:t>
-      </w:r>
-      <w:proofErr w:type="spellStart"/>
-      <w:r>
-        <w:rPr>
-          <w:rFonts w:ascii="Arial" w:eastAsia="Arial" w:hAnsi="Arial" w:cs="Arial"/>
-          <w:sz w:val="20"/>
-          <w:szCs w:val="20"/>
-        </w:rPr>
-        <w:t>LingPipe</w:t>
-      </w:r>
-      <w:proofErr w:type="spellEnd"/>
-      <w:r>
-        <w:rPr>
-          <w:rFonts w:ascii="Arial" w:eastAsia="Arial" w:hAnsi="Arial" w:cs="Arial"/>
-          <w:sz w:val="20"/>
-          <w:szCs w:val="20"/>
-        </w:rPr>
-        <w:t xml:space="preserve"> </w:t>
-      </w:r>
-      <w:r>
-        <w:rPr>
-          <w:rFonts w:ascii="Arial" w:eastAsia="Arial" w:hAnsi="Arial" w:cs="Arial"/>
-          <w:b/>
-          <w:sz w:val="20"/>
-          <w:szCs w:val="20"/>
-        </w:rPr>
-        <w:t xml:space="preserve">NLP, </w:t>
-      </w:r>
-      <w:r>
-        <w:rPr>
-          <w:rFonts w:ascii="Arial" w:eastAsia="Arial" w:hAnsi="Arial" w:cs="Arial"/>
-          <w:color w:val="000000"/>
-          <w:sz w:val="20"/>
-          <w:szCs w:val="20"/>
-        </w:rPr>
-        <w:t>extract</w:t>
-      </w:r>
-      <w:r>
-        <w:rPr>
-          <w:rFonts w:ascii="Arial" w:eastAsia="Arial" w:hAnsi="Arial" w:cs="Arial"/>
-          <w:color w:val="000000"/>
-          <w:sz w:val="20"/>
-          <w:szCs w:val="20"/>
-        </w:rPr>
-        <w:t>ing</w:t>
-      </w:r>
-      <w:r>
-        <w:rPr>
-          <w:rFonts w:ascii="Arial" w:eastAsia="Arial" w:hAnsi="Arial" w:cs="Arial"/>
-          <w:color w:val="000000"/>
-          <w:sz w:val="20"/>
-          <w:szCs w:val="20"/>
-        </w:rPr>
-        <w:t xml:space="preserve"> data such as payment date, tax amount </w:t>
-      </w:r>
-      <w:proofErr w:type="spellStart"/>
-      <w:r>
-        <w:rPr>
-          <w:rFonts w:ascii="Arial" w:eastAsia="Arial" w:hAnsi="Arial" w:cs="Arial"/>
-          <w:color w:val="000000"/>
-          <w:sz w:val="20"/>
-          <w:szCs w:val="20"/>
-        </w:rPr>
-        <w:t>etc</w:t>
-      </w:r>
-      <w:proofErr w:type="spellEnd"/>
-      <w:r>
-        <w:rPr>
-          <w:rFonts w:ascii="Arial" w:eastAsia="Arial" w:hAnsi="Arial" w:cs="Arial"/>
-          <w:color w:val="000000"/>
-          <w:sz w:val="20"/>
-          <w:szCs w:val="20"/>
-        </w:rPr>
-        <w:t xml:space="preserve">, </w:t>
-      </w:r>
-      <w:r>
-        <w:rPr>
-          <w:rFonts w:ascii="Arial" w:eastAsia="Arial" w:hAnsi="Arial" w:cs="Arial"/>
-          <w:color w:val="000000"/>
-          <w:sz w:val="20"/>
-          <w:szCs w:val="20"/>
-        </w:rPr>
-        <w:t>saving companies time and money by eliminat</w:t>
-      </w:r>
-      <w:r>
-        <w:rPr>
-          <w:rFonts w:ascii="Arial" w:eastAsia="Arial" w:hAnsi="Arial" w:cs="Arial"/>
-          <w:sz w:val="20"/>
-          <w:szCs w:val="20"/>
-        </w:rPr>
-        <w:t>ing</w:t>
-      </w:r>
-      <w:r>
-        <w:rPr>
-          <w:rFonts w:ascii="Arial" w:eastAsia="Arial" w:hAnsi="Arial" w:cs="Arial"/>
-          <w:color w:val="000000"/>
-          <w:sz w:val="20"/>
-          <w:szCs w:val="20"/>
-        </w:rPr>
-        <w:t xml:space="preserve"> manual data entry</w:t>
-      </w:r>
-      <w:r>
-        <w:rPr>
-          <w:rFonts w:ascii="Arial" w:eastAsia="Arial" w:hAnsi="Arial" w:cs="Arial"/>
-          <w:sz w:val="20"/>
-          <w:szCs w:val="20"/>
-        </w:rPr>
-        <w:t>.</w:t>
-      </w:r>
-    </w:p>
-    <w:p>
-      <w:pPr>
-        <w:numPr>
-          <w:ilvl w:val="0"/>
-          <w:numId w:val="3"/>
-        </w:numPr>
-        <w:pBdr>
-          <w:top w:val="nil"/>
-          <w:left w:val="nil"/>
-          <w:bottom w:val="nil"/>
-          <w:right w:val="nil"/>
-          <w:between w:val="nil"/>
-        </w:pBdr>
-        <w:ind w:left="360" w:hanging="180"/>
-        <w:contextualSpacing/>
-        <w:rPr>
-          <w:color w:val="000000"/>
-          <w:sz w:val="20"/>
-          <w:szCs w:val="20"/>
-        </w:rPr>
-      </w:pPr>
-      <w:r>
-        <w:rPr>
-          <w:rFonts w:ascii="Arial" w:eastAsia="Arial" w:hAnsi="Arial" w:cs="Arial"/>
-          <w:color w:val="000000"/>
-          <w:sz w:val="20"/>
-          <w:szCs w:val="20"/>
-        </w:rPr>
-        <w:t xml:space="preserve">Improved </w:t>
-      </w:r>
-      <w:r>
-        <w:rPr>
-          <w:rFonts w:ascii="Arial" w:eastAsia="Arial" w:hAnsi="Arial" w:cs="Arial"/>
-          <w:sz w:val="20"/>
-          <w:szCs w:val="20"/>
-        </w:rPr>
-        <w:t xml:space="preserve">navigation experience of license management pane for </w:t>
-      </w:r>
-      <w:r>
-        <w:rPr>
-          <w:rFonts w:ascii="Arial" w:eastAsia="Arial" w:hAnsi="Arial" w:cs="Arial"/>
-          <w:b/>
-          <w:sz w:val="20"/>
-          <w:szCs w:val="20"/>
-        </w:rPr>
-        <w:t>Angular</w:t>
-      </w:r>
-      <w:r>
-        <w:rPr>
-          <w:rFonts w:ascii="Arial" w:eastAsia="Arial" w:hAnsi="Arial" w:cs="Arial"/>
-          <w:sz w:val="20"/>
-          <w:szCs w:val="20"/>
-        </w:rPr>
-        <w:t xml:space="preserve">-based </w:t>
-      </w:r>
-      <w:r>
-        <w:rPr>
-          <w:rFonts w:ascii="Arial" w:eastAsia="Arial" w:hAnsi="Arial" w:cs="Arial"/>
-          <w:color w:val="000000"/>
-          <w:sz w:val="20"/>
-          <w:szCs w:val="20"/>
-        </w:rPr>
-        <w:t>web app</w:t>
-      </w:r>
-      <w:r>
-        <w:rPr>
-          <w:rFonts w:ascii="Arial" w:eastAsia="Arial" w:hAnsi="Arial" w:cs="Arial"/>
-          <w:sz w:val="20"/>
-          <w:szCs w:val="20"/>
-        </w:rPr>
-        <w:t xml:space="preserve"> for customers</w:t>
-      </w:r>
-      <w:r>
-        <w:rPr>
-          <w:rFonts w:ascii="Arial" w:eastAsia="Arial" w:hAnsi="Arial" w:cs="Arial"/>
-          <w:color w:val="000000"/>
-          <w:sz w:val="20"/>
-          <w:szCs w:val="20"/>
-        </w:rPr>
-        <w:t xml:space="preserve"> like Intel, T-Mobile, and </w:t>
-      </w:r>
-      <w:proofErr w:type="spellStart"/>
-      <w:r>
-        <w:rPr>
-          <w:rFonts w:ascii="Arial" w:eastAsia="Arial" w:hAnsi="Arial" w:cs="Arial"/>
-          <w:color w:val="000000"/>
-          <w:sz w:val="20"/>
-          <w:szCs w:val="20"/>
-        </w:rPr>
-        <w:t>BofA</w:t>
-      </w:r>
-      <w:proofErr w:type="spellEnd"/>
-      <w:r>
-        <w:rPr>
-          <w:rFonts w:ascii="Arial" w:eastAsia="Arial" w:hAnsi="Arial" w:cs="Arial"/>
-          <w:color w:val="000000"/>
-          <w:sz w:val="20"/>
-          <w:szCs w:val="20"/>
-        </w:rPr>
-        <w:t xml:space="preserve">. </w:t>
-      </w:r>
-    </w:p>
-    <w:p>
-      <w:pPr>
-        <w:numPr>
-          <w:ilvl w:val="0"/>
-          <w:numId w:val="3"/>
-        </w:numPr>
-        <w:pBdr>
-          <w:top w:val="nil"/>
-          <w:left w:val="nil"/>
-          <w:bottom w:val="nil"/>
-          <w:right w:val="nil"/>
-          <w:between w:val="nil"/>
-        </w:pBdr>
-        <w:ind w:left="360" w:hanging="180"/>
-        <w:contextualSpacing/>
-        <w:rPr>
-          <w:color w:val="000000"/>
-          <w:sz w:val="20"/>
-          <w:szCs w:val="20"/>
-        </w:rPr>
-      </w:pPr>
-      <w:r>
-        <w:rPr>
-          <w:rFonts w:ascii="Arial" w:eastAsia="Arial" w:hAnsi="Arial" w:cs="Arial"/>
-          <w:sz w:val="20"/>
-          <w:szCs w:val="20"/>
-        </w:rPr>
-        <w:t xml:space="preserve">Extended </w:t>
-      </w:r>
-      <w:r>
-        <w:rPr>
-          <w:rFonts w:ascii="Arial" w:eastAsia="Arial" w:hAnsi="Arial" w:cs="Arial"/>
-          <w:b/>
-          <w:sz w:val="20"/>
-          <w:szCs w:val="20"/>
-        </w:rPr>
-        <w:t>Oracle SQL</w:t>
-      </w:r>
-      <w:r>
-        <w:rPr>
-          <w:rFonts w:ascii="Arial" w:eastAsia="Arial" w:hAnsi="Arial" w:cs="Arial"/>
-          <w:sz w:val="20"/>
-          <w:szCs w:val="20"/>
-        </w:rPr>
-        <w:t xml:space="preserve"> database API in </w:t>
-      </w:r>
-      <w:r>
-        <w:rPr>
-          <w:rFonts w:ascii="Arial" w:eastAsia="Arial" w:hAnsi="Arial" w:cs="Arial"/>
-          <w:b/>
-          <w:sz w:val="20"/>
-          <w:szCs w:val="20"/>
-        </w:rPr>
-        <w:t>Spring Boot</w:t>
-      </w:r>
-      <w:r>
-        <w:rPr>
-          <w:rFonts w:ascii="Arial" w:eastAsia="Arial" w:hAnsi="Arial" w:cs="Arial"/>
-          <w:sz w:val="20"/>
-          <w:szCs w:val="20"/>
-        </w:rPr>
-        <w:t xml:space="preserve"> to provide entitlement insights. </w:t>
-      </w:r>
-    </w:p>
-    <w:p>
-      <w:pPr>
-        <w:numPr>
-          <w:ilvl w:val="0"/>
-          <w:numId w:val="3"/>
-        </w:numPr>
-        <w:pBdr>
-          <w:top w:val="nil"/>
-          <w:left w:val="nil"/>
-          <w:bottom w:val="nil"/>
-          <w:right w:val="nil"/>
-          <w:between w:val="nil"/>
-        </w:pBdr>
-        <w:ind w:left="360" w:hanging="180"/>
-        <w:contextualSpacing/>
-        <w:rPr>
-          <w:color w:val="000000"/>
-          <w:sz w:val="20"/>
-          <w:szCs w:val="20"/>
-        </w:rPr>
-      </w:pPr>
-      <w:r>
-        <w:rPr>
-          <w:rFonts w:ascii="Arial" w:eastAsia="Arial" w:hAnsi="Arial" w:cs="Arial"/>
-          <w:sz w:val="20"/>
-          <w:szCs w:val="20"/>
-        </w:rPr>
-        <w:t>Organized events and wrote articles on Veritas’ on-campus life with interns in the capacity of a lead intern.</w:t>
-      </w:r>
-    </w:p>
-    <w:p>
-      <w:pPr>
-        <w:pBdr>
-          <w:top w:val="nil"/>
-          <w:left w:val="nil"/>
-          <w:bottom w:val="nil"/>
-          <w:right w:val="nil"/>
-          <w:between w:val="nil"/>
-        </w:pBdr>
-        <w:tabs>
-          <w:tab w:val="right" w:pos="7290"/>
-          <w:tab w:val="right" w:pos="10177"/>
-        </w:tabs>
-        <w:ind w:right="-29"/>
-        <w:rPr>
-          <w:rFonts w:ascii="Arial" w:eastAsia="Arial" w:hAnsi="Arial" w:cs="Arial"/>
-          <w:color w:val="000000"/>
-          <w:sz w:val="20"/>
-          <w:szCs w:val="20"/>
-        </w:rPr>
-      </w:pPr>
-      <w:r>
-        <w:rPr>
-          <w:rFonts w:ascii="Arial" w:eastAsia="Arial" w:hAnsi="Arial" w:cs="Arial"/>
-          <w:b/>
-          <w:sz w:val="20"/>
-          <w:szCs w:val="20"/>
-        </w:rPr>
-        <w:t>Guitarist and composer</w:t>
-      </w:r>
-      <w:r>
-        <w:rPr>
-          <w:rFonts w:ascii="Arial" w:eastAsia="Arial" w:hAnsi="Arial" w:cs="Arial"/>
-          <w:b/>
-          <w:sz w:val="20"/>
-          <w:szCs w:val="20"/>
-        </w:rPr>
-        <w:tab/>
-      </w:r>
-      <w:r>
-        <w:rPr>
-          <w:rFonts w:ascii="Arial" w:eastAsia="Arial" w:hAnsi="Arial" w:cs="Arial"/>
-          <w:b/>
-          <w:sz w:val="20"/>
-          <w:szCs w:val="20"/>
-        </w:rPr>
-        <w:tab/>
-      </w:r>
-      <w:r>
-        <w:rPr>
-          <w:rFonts w:ascii="Arial" w:eastAsia="Arial" w:hAnsi="Arial" w:cs="Arial"/>
-          <w:sz w:val="20"/>
-          <w:szCs w:val="20"/>
-        </w:rPr>
-        <w:t xml:space="preserve">Sep </w:t>
-      </w:r>
-      <w:r>
-        <w:rPr>
-          <w:rFonts w:ascii="Arial" w:eastAsia="Arial" w:hAnsi="Arial" w:cs="Arial"/>
-          <w:color w:val="000000"/>
-          <w:sz w:val="20"/>
-          <w:szCs w:val="20"/>
-        </w:rPr>
-        <w:t>2011 – Present</w:t>
-      </w:r>
-    </w:p>
-    <w:p>
-      <w:pPr>
-        <w:numPr>
-          <w:ilvl w:val="0"/>
-          <w:numId w:val="3"/>
-        </w:numPr>
-        <w:pBdr>
-          <w:top w:val="nil"/>
-          <w:left w:val="nil"/>
-          <w:bottom w:val="nil"/>
-          <w:right w:val="nil"/>
-          <w:between w:val="nil"/>
-        </w:pBdr>
+        <w:spacing w:line="276" w:lineRule="auto"/>
         <w:ind w:left="360" w:hanging="180"/>
         <w:contextualSpacing/>
         <w:rPr>
@@ -5590,7 +5505,7 @@
         <mc:AlternateContent>
           <mc:Choice Requires="wps">
             <w:drawing>
-              <wp:anchor distT="4294967295" distB="4294967295" distL="114300" distR="114300" simplePos="0" relativeHeight="251657216" behindDoc="0" locked="0" layoutInCell="1" hidden="0" allowOverlap="1" wp14:anchorId="47D1B5E2" wp14:editId="1F3600B9">
+              <wp:anchor distT="4294967295" distB="4294967295" distL="114300" distR="114300" simplePos="0" relativeHeight="251658240" behindDoc="0" locked="0" layoutInCell="1" hidden="0" allowOverlap="1" wp14:anchorId="47D1B5E2" wp14:editId="72A3E7EA">
                 <wp:simplePos x="0" y="0"/>
                 <wp:positionH relativeFrom="margin">
                   <wp:posOffset>0</wp:posOffset>
@@ -5635,7 +5550,7 @@
           </mc:Choice>
           <mc:Fallback>
             <w:pict>
-              <v:shape w14:anchorId="269FBE09" id="Düz Ok Bağlayıcısı 1" o:spid="_x0000_s1026" type="#_x0000_t32" style="position:absolute;margin-left:0;margin-top:20.85pt;width:509.05pt;height:1pt;rotation:180;flip:x;z-index:251657216;visibility:visible;mso-wrap-style:square;mso-wrap-distance-left:9pt;mso-wrap-distance-top:-3e-5mm;mso-wrap-distance-right:9pt;mso-wrap-distance-bottom:-3e-5mm;mso-position-horizontal:absolute;mso-position-horizontal-relative:margin;mso-position-vertical:absolute;mso-position-vertical-relative:text" o:gfxdata="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">
+              <v:shape w14:anchorId="3F1CEBDF" id="Düz Ok Bağlayıcısı 1" o:spid="_x0000_s1026" type="#_x0000_t32" style="position:absolute;margin-left:0;margin-top:20.85pt;width:509.05pt;height:1pt;rotation:180;flip:x;z-index:251658240;visibility:visible;mso-wrap-style:square;mso-wrap-distance-left:9pt;mso-wrap-distance-top:-3e-5mm;mso-wrap-distance-right:9pt;mso-wrap-distance-bottom:-3e-5mm;mso-position-horizontal:absolute;mso-position-horizontal-relative:margin;mso-position-vertical:absolute;mso-position-vertical-relative:text" o:gfxdata="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">
                 <w10:wrap anchorx="margin"/>
               </v:shape>
             </w:pict>
@@ -5654,8 +5569,9 @@
     <w:p>
       <w:pPr>
         <w:tabs>
-          <w:tab w:val="right" w:pos="10177"/>
+          <w:tab w:val="right" w:pos="10170"/>
         </w:tabs>
+        <w:spacing w:before="160" w:line="276" w:lineRule="auto"/>
         <w:jc w:val="both"/>
         <w:rPr>
           <w:rFonts w:ascii="Arial" w:eastAsia="Arial" w:hAnsi="Arial" w:cs="Arial"/>
@@ -5663,6 +5579,227 @@
           <w:szCs w:val="20"/>
         </w:rPr>
       </w:pPr>
+      <w:proofErr w:type="spellStart"/>
+      <w:r>
+        <w:rPr>
+          <w:rFonts w:ascii="Arial" w:eastAsia="Arial" w:hAnsi="Arial" w:cs="Arial"/>
+          <w:b/>
+          <w:sz w:val="20"/>
+          <w:szCs w:val="20"/>
+        </w:rPr>
+        <w:t>Featuretools</w:t>
+      </w:r>
+      <w:proofErr w:type="spellEnd"/>
+      <w:r>
+        <w:rPr>
+          <w:rFonts w:ascii="Arial" w:eastAsia="Arial" w:hAnsi="Arial" w:cs="Arial"/>
+          <w:b/>
+          <w:sz w:val="20"/>
+          <w:szCs w:val="20"/>
+        </w:rPr>
+        <w:t xml:space="preserve"> (</w:t>
+      </w:r>
+      <w:proofErr w:type="spellStart"/>
+      <w:r>
+        <w:rPr>
+          <w:rFonts w:ascii="Arial" w:eastAsia="Arial" w:hAnsi="Arial" w:cs="Arial"/>
+          <w:b/>
+          <w:sz w:val="20"/>
+          <w:szCs w:val="20"/>
+        </w:rPr>
+        <w:t>Github</w:t>
+      </w:r>
+      <w:proofErr w:type="spellEnd"/>
+      <w:r>
+        <w:rPr>
+          <w:rFonts w:ascii="Arial" w:eastAsia="Arial" w:hAnsi="Arial" w:cs="Arial"/>
+          <w:b/>
+          <w:sz w:val="20"/>
+          <w:szCs w:val="20"/>
+        </w:rPr>
+        <w:t xml:space="preserve">: </w:t>
+      </w:r>
+      <w:hyperlink r:id="rId10">
+        <w:r>
+          <w:rPr>
+            <w:rFonts w:ascii="Arial" w:eastAsia="Arial" w:hAnsi="Arial" w:cs="Arial"/>
+            <w:b/>
+            <w:color w:val="0000FF"/>
+            <w:sz w:val="20"/>
+            <w:szCs w:val="20"/>
+            <w:u w:val="single"/>
+          </w:rPr>
+          <w:t>github.com/</w:t>
+        </w:r>
+        <w:proofErr w:type="spellStart"/>
+        <w:r>
+          <w:rPr>
+            <w:rFonts w:ascii="Arial" w:eastAsia="Arial" w:hAnsi="Arial" w:cs="Arial"/>
+            <w:b/>
+            <w:color w:val="0000FF"/>
+            <w:sz w:val="20"/>
+            <w:szCs w:val="20"/>
+            <w:u w:val="single"/>
+          </w:rPr>
+          <w:t>FeatureLabs</w:t>
+        </w:r>
+        <w:proofErr w:type="spellEnd"/>
+        <w:r>
+          <w:rPr>
+            <w:rFonts w:ascii="Arial" w:eastAsia="Arial" w:hAnsi="Arial" w:cs="Arial"/>
+            <w:b/>
+            <w:color w:val="0000FF"/>
+            <w:sz w:val="20"/>
+            <w:szCs w:val="20"/>
+            <w:u w:val="single"/>
+          </w:rPr>
+          <w:t>/</w:t>
+        </w:r>
+        <w:proofErr w:type="spellStart"/>
+        <w:r>
+          <w:rPr>
+            <w:rFonts w:ascii="Arial" w:eastAsia="Arial" w:hAnsi="Arial" w:cs="Arial"/>
+            <w:b/>
+            <w:color w:val="0000FF"/>
+            <w:sz w:val="20"/>
+            <w:szCs w:val="20"/>
+            <w:u w:val="single"/>
+          </w:rPr>
+          <w:t>featuretools</w:t>
+        </w:r>
+        <w:proofErr w:type="spellEnd"/>
+      </w:hyperlink>
+      <w:r>
+        <w:rPr>
+          <w:rFonts w:ascii="Arial" w:eastAsia="Arial" w:hAnsi="Arial" w:cs="Arial"/>
+          <w:b/>
+          <w:sz w:val="20"/>
+          <w:szCs w:val="20"/>
+        </w:rPr>
+        <w:t xml:space="preserve">) </w:t>
+      </w:r>
+      <w:r>
+        <w:rPr>
+          <w:rFonts w:ascii="Arial" w:eastAsia="Arial" w:hAnsi="Arial" w:cs="Arial"/>
+          <w:b/>
+          <w:sz w:val="20"/>
+          <w:szCs w:val="20"/>
+        </w:rPr>
+        <w:tab/>
+      </w:r>
+      <w:r>
+        <w:rPr>
+          <w:rFonts w:ascii="Arial" w:eastAsia="Arial" w:hAnsi="Arial" w:cs="Arial"/>
+          <w:sz w:val="20"/>
+          <w:szCs w:val="20"/>
+        </w:rPr>
+        <w:t>Aug 2019</w:t>
+      </w:r>
+    </w:p>
+    <w:p>
+      <w:pPr>
+        <w:numPr>
+          <w:ilvl w:val="0"/>
+          <w:numId w:val="2"/>
+        </w:numPr>
+        <w:pBdr>
+          <w:top w:val="nil"/>
+          <w:left w:val="nil"/>
+          <w:bottom w:val="nil"/>
+          <w:right w:val="nil"/>
+          <w:between w:val="nil"/>
+        </w:pBdr>
+        <w:tabs>
+          <w:tab w:val="right" w:pos="10771"/>
+        </w:tabs>
+        <w:spacing w:line="276" w:lineRule="auto"/>
+        <w:ind w:hanging="180"/>
+        <w:contextualSpacing/>
+        <w:rPr>
+          <w:b/>
+          <w:color w:val="000000"/>
+          <w:sz w:val="20"/>
+          <w:szCs w:val="20"/>
+        </w:rPr>
+      </w:pPr>
+      <w:r>
+        <w:rPr>
+          <w:rFonts w:ascii="Arial" w:eastAsia="Arial" w:hAnsi="Arial" w:cs="Arial"/>
+          <w:color w:val="000000"/>
+          <w:sz w:val="20"/>
+          <w:szCs w:val="20"/>
+        </w:rPr>
+        <w:t xml:space="preserve">Contributed to </w:t>
+      </w:r>
+      <w:r>
+        <w:rPr>
+          <w:rFonts w:ascii="Arial" w:eastAsia="Arial" w:hAnsi="Arial" w:cs="Arial"/>
+          <w:b/>
+          <w:color w:val="000000"/>
+          <w:sz w:val="20"/>
+          <w:szCs w:val="20"/>
+        </w:rPr>
+        <w:t xml:space="preserve">Python </w:t>
+      </w:r>
+      <w:r>
+        <w:rPr>
+          <w:rFonts w:ascii="Arial" w:eastAsia="Arial" w:hAnsi="Arial" w:cs="Arial"/>
+          <w:color w:val="000000"/>
+          <w:sz w:val="20"/>
+          <w:szCs w:val="20"/>
+        </w:rPr>
+        <w:t>open-source project that automates the machine learning feature engineering process.</w:t>
+      </w:r>
+    </w:p>
+    <w:p>
+      <w:pPr>
+        <w:numPr>
+          <w:ilvl w:val="0"/>
+          <w:numId w:val="2"/>
+        </w:numPr>
+        <w:pBdr>
+          <w:top w:val="nil"/>
+          <w:left w:val="nil"/>
+          <w:bottom w:val="nil"/>
+          <w:right w:val="nil"/>
+          <w:between w:val="nil"/>
+        </w:pBdr>
+        <w:tabs>
+          <w:tab w:val="right" w:pos="10771"/>
+        </w:tabs>
+        <w:spacing w:line="276" w:lineRule="auto"/>
+        <w:ind w:hanging="180"/>
+        <w:contextualSpacing/>
+        <w:rPr>
+          <w:b/>
+          <w:color w:val="000000"/>
+          <w:sz w:val="20"/>
+          <w:szCs w:val="20"/>
+        </w:rPr>
+      </w:pPr>
+      <w:r>
+        <w:rPr>
+          <w:rFonts w:ascii="Arial" w:eastAsia="Arial" w:hAnsi="Arial" w:cs="Arial"/>
+          <w:color w:val="000000"/>
+          <w:sz w:val="20"/>
+          <w:szCs w:val="20"/>
+        </w:rPr>
+        <w:t>Added support for classifying features that contain US states and regions; wrote unit tests.</w:t>
+      </w:r>
+    </w:p>
+    <w:p>
+      <w:pPr>
+        <w:tabs>
+          <w:tab w:val="right" w:pos="10170"/>
+        </w:tabs>
+        <w:spacing w:before="80" w:line="276" w:lineRule="auto"/>
+        <w:jc w:val="both"/>
+        <w:rPr>
+          <w:rFonts w:ascii="Arial" w:eastAsia="Arial" w:hAnsi="Arial" w:cs="Arial"/>
+          <w:sz w:val="20"/>
+          <w:szCs w:val="20"/>
+        </w:rPr>
+      </w:pPr>
       <w:r>
         <w:rPr>
           <w:rFonts w:ascii="Arial" w:eastAsia="Arial" w:hAnsi="Arial" w:cs="Arial"/>
@@ -5692,7 +5829,7 @@
         </w:rPr>
         <w:t xml:space="preserve">: </w:t>
       </w:r>
-      <w:hyperlink r:id="rId10">
+      <w:hyperlink r:id="rId11">
         <w:r>
           <w:rPr>
             <w:rFonts w:ascii="Arial" w:eastAsia="Arial" w:hAnsi="Arial" w:cs="Arial"/>
@@ -5742,15 +5879,7 @@
           <w:sz w:val="20"/>
           <w:szCs w:val="20"/>
         </w:rPr>
-        <w:t>Sep 201</w:t>
-      </w:r>
-      <w:r>
-        <w:rPr>
-          <w:rFonts w:ascii="Arial" w:eastAsia="Arial" w:hAnsi="Arial" w:cs="Arial"/>
-          <w:sz w:val="20"/>
-          <w:szCs w:val="20"/>
-        </w:rPr>
-        <w:t>8</w:t>
+        <w:t>Sep 2018</w:t>
       </w:r>
     </w:p>
     <w:p>
@@ -5769,6 +5898,7 @@
         <w:tabs>
           <w:tab w:val="right" w:pos="10771"/>
         </w:tabs>
+        <w:spacing w:line="276" w:lineRule="auto"/>
         <w:ind w:hanging="180"/>
         <w:contextualSpacing/>
         <w:rPr>
@@ -5785,26 +5915,7 @@
           <w:sz w:val="20"/>
           <w:szCs w:val="20"/>
         </w:rPr>
-        <w:t xml:space="preserve">Built </w:t>
-      </w:r>
-      <w:r>
-        <w:rPr>
-          <w:rFonts w:ascii="Arial" w:eastAsia="Arial" w:hAnsi="Arial" w:cs="Arial"/>
-          <w:b/>
-          <w:color w:val="000000"/>
-          <w:sz w:val="20"/>
-          <w:szCs w:val="20"/>
-        </w:rPr>
-        <w:t>TensorFlow</w:t>
-      </w:r>
-      <w:r>
-        <w:rPr>
-          <w:rFonts w:ascii="Arial" w:eastAsia="Arial" w:hAnsi="Arial" w:cs="Arial"/>
-          <w:color w:val="000000"/>
-          <w:sz w:val="20"/>
-          <w:szCs w:val="20"/>
-        </w:rPr>
-        <w:t xml:space="preserve"> </w:t>
+        <w:t xml:space="preserve">Built TensorFlow </w:t>
       </w:r>
       <w:proofErr w:type="spellStart"/>
       <w:r>
@@ -5824,112 +5935,24 @@
           <w:sz w:val="20"/>
           <w:szCs w:val="20"/>
         </w:rPr>
-        <w:t xml:space="preserve"> in </w:t>
-      </w:r>
-      <w:r>
-        <w:rPr>
-          <w:rFonts w:ascii="Arial" w:eastAsia="Arial" w:hAnsi="Arial" w:cs="Arial"/>
-          <w:b/>
-          <w:color w:val="000000"/>
-          <w:sz w:val="20"/>
-          <w:szCs w:val="20"/>
-        </w:rPr>
-        <w:t>Python</w:t>
-      </w:r>
-      <w:r>
-        <w:rPr>
-          <w:rFonts w:ascii="Arial" w:eastAsia="Arial" w:hAnsi="Arial" w:cs="Arial"/>
-          <w:color w:val="000000"/>
-          <w:sz w:val="20"/>
-          <w:szCs w:val="20"/>
-        </w:rPr>
-        <w:t xml:space="preserve"> to find correlating CSV columns </w:t>
-      </w:r>
-      <w:r>
-        <w:rPr>
-          <w:rFonts w:ascii="Arial" w:eastAsia="Arial" w:hAnsi="Arial" w:cs="Arial"/>
-          <w:sz w:val="20"/>
-          <w:szCs w:val="20"/>
-        </w:rPr>
-        <w:t>using</w:t>
-      </w:r>
-      <w:r>
-        <w:rPr>
-          <w:rFonts w:ascii="Arial" w:eastAsia="Arial" w:hAnsi="Arial" w:cs="Arial"/>
-          <w:color w:val="000000"/>
-          <w:sz w:val="20"/>
-          <w:szCs w:val="20"/>
-        </w:rPr>
-        <w:t xml:space="preserve"> normalization and </w:t>
-      </w:r>
-      <w:r>
-        <w:rPr>
-          <w:rFonts w:ascii="Arial" w:eastAsia="Arial" w:hAnsi="Arial" w:cs="Arial"/>
-          <w:color w:val="000000"/>
-          <w:sz w:val="20"/>
-          <w:szCs w:val="20"/>
-        </w:rPr>
-        <w:t xml:space="preserve">dynamic </w:t>
-      </w:r>
-      <w:r>
-        <w:rPr>
-          <w:rFonts w:ascii="Arial" w:eastAsia="Arial" w:hAnsi="Arial" w:cs="Arial"/>
-          <w:color w:val="000000"/>
-          <w:sz w:val="20"/>
-          <w:szCs w:val="20"/>
-        </w:rPr>
-        <w:t>hyperparameter optimization.</w:t>
-      </w:r>
-      <w:r>
-        <w:rPr>
-          <w:rFonts w:ascii="Arial" w:eastAsia="Arial" w:hAnsi="Arial" w:cs="Arial"/>
-          <w:color w:val="000000"/>
-          <w:sz w:val="20"/>
-          <w:szCs w:val="20"/>
-        </w:rPr>
-        <w:t xml:space="preserve"> </w:t>
-      </w:r>
-      <w:r>
-        <w:rPr>
-          <w:rFonts w:ascii="Arial" w:eastAsia="Arial" w:hAnsi="Arial" w:cs="Arial"/>
-          <w:sz w:val="20"/>
-          <w:szCs w:val="20"/>
-        </w:rPr>
-        <w:t>Displayed</w:t>
-      </w:r>
-      <w:r>
-        <w:rPr>
-          <w:rFonts w:ascii="Arial" w:eastAsia="Arial" w:hAnsi="Arial" w:cs="Arial"/>
-          <w:color w:val="000000"/>
-          <w:sz w:val="20"/>
-          <w:szCs w:val="20"/>
-        </w:rPr>
-        <w:t xml:space="preserve"> </w:t>
-      </w:r>
-      <w:r>
-        <w:rPr>
-          <w:rFonts w:ascii="Arial" w:eastAsia="Arial" w:hAnsi="Arial" w:cs="Arial"/>
-          <w:sz w:val="20"/>
-          <w:szCs w:val="20"/>
-        </w:rPr>
-        <w:t xml:space="preserve">live </w:t>
-      </w:r>
-      <w:r>
-        <w:rPr>
-          <w:rFonts w:ascii="Arial" w:eastAsia="Arial" w:hAnsi="Arial" w:cs="Arial"/>
-          <w:color w:val="000000"/>
-          <w:sz w:val="20"/>
-          <w:szCs w:val="20"/>
-        </w:rPr>
-        <w:t>progress on training and loss rates</w:t>
-      </w:r>
-      <w:r>
-        <w:rPr>
-          <w:rFonts w:ascii="Arial" w:eastAsia="Arial" w:hAnsi="Arial" w:cs="Arial"/>
-          <w:sz w:val="20"/>
-          <w:szCs w:val="20"/>
-        </w:rPr>
-        <w:t>.</w:t>
+        <w:t xml:space="preserve"> to select best features </w:t>
+      </w:r>
+      <w:r>
+        <w:rPr>
+          <w:rFonts w:ascii="Arial" w:eastAsia="Arial" w:hAnsi="Arial" w:cs="Arial"/>
+          <w:sz w:val="20"/>
+          <w:szCs w:val="20"/>
+        </w:rPr>
+        <w:t xml:space="preserve">with </w:t>
+      </w:r>
+      <w:r>
+        <w:rPr>
+          <w:rFonts w:ascii="Arial" w:eastAsia="Arial" w:hAnsi="Arial" w:cs="Arial"/>
+          <w:color w:val="000000"/>
+          <w:sz w:val="20"/>
+          <w:szCs w:val="20"/>
+        </w:rPr>
+        <w:t>normalization and hyperparameter optimization.</w:t>
       </w:r>
     </w:p>
     <w:p>
@@ -5948,6 +5971,7 @@
         <w:tabs>
           <w:tab w:val="right" w:pos="10771"/>
         </w:tabs>
+        <w:spacing w:line="276" w:lineRule="auto"/>
         <w:ind w:hanging="180"/>
         <w:contextualSpacing/>
         <w:rPr>
@@ -5964,15 +5988,25 @@
           <w:sz w:val="20"/>
           <w:szCs w:val="20"/>
         </w:rPr>
-        <w:t>Designed</w:t>
-      </w:r>
-      <w:r>
-        <w:rPr>
-          <w:rFonts w:ascii="Arial" w:eastAsia="Arial" w:hAnsi="Arial" w:cs="Arial"/>
-          <w:sz w:val="20"/>
-          <w:szCs w:val="20"/>
-        </w:rPr>
-        <w:t xml:space="preserve"> console tool</w:t>
+        <w:t>Made</w:t>
+      </w:r>
+      <w:r>
+        <w:rPr>
+          <w:rFonts w:ascii="Arial" w:eastAsia="Arial" w:hAnsi="Arial" w:cs="Arial"/>
+          <w:sz w:val="20"/>
+          <w:szCs w:val="20"/>
+        </w:rPr>
+        <w:t xml:space="preserve"> console tool in </w:t>
+      </w:r>
+      <w:r>
+        <w:rPr>
+          <w:rFonts w:ascii="Arial" w:eastAsia="Arial" w:hAnsi="Arial" w:cs="Arial"/>
+          <w:b/>
+          <w:color w:val="000000"/>
+          <w:sz w:val="20"/>
+          <w:szCs w:val="20"/>
+        </w:rPr>
+        <w:t>Python</w:t>
       </w:r>
       <w:r>
         <w:rPr>
@@ -6011,15 +6045,84 @@
     </w:p>
     <w:p>
       <w:pPr>
+        <w:numPr>
+          <w:ilvl w:val="0"/>
+          <w:numId w:val="2"/>
+        </w:numPr>
+        <w:pBdr>
+          <w:top w:val="nil"/>
+          <w:left w:val="nil"/>
+          <w:bottom w:val="nil"/>
+          <w:right w:val="nil"/>
+          <w:between w:val="nil"/>
+        </w:pBdr>
         <w:tabs>
-          <w:tab w:val="right" w:pos="10177"/>
+          <w:tab w:val="right" w:pos="10771"/>
         </w:tabs>
+        <w:spacing w:line="276" w:lineRule="auto"/>
+        <w:ind w:hanging="180"/>
+        <w:contextualSpacing/>
+        <w:rPr>
+          <w:b/>
+          <w:color w:val="000000"/>
+          <w:sz w:val="20"/>
+          <w:szCs w:val="20"/>
+        </w:rPr>
+      </w:pPr>
+      <w:r>
+        <w:rPr>
+          <w:rFonts w:ascii="Arial" w:eastAsia="Arial" w:hAnsi="Arial" w:cs="Arial"/>
+          <w:sz w:val="20"/>
+          <w:szCs w:val="20"/>
+        </w:rPr>
+        <w:t>Calculated and displayed</w:t>
+      </w:r>
+      <w:r>
+        <w:rPr>
+          <w:rFonts w:ascii="Arial" w:eastAsia="Arial" w:hAnsi="Arial" w:cs="Arial"/>
+          <w:color w:val="000000"/>
+          <w:sz w:val="20"/>
+          <w:szCs w:val="20"/>
+        </w:rPr>
+        <w:t xml:space="preserve"> user</w:t>
+      </w:r>
+      <w:r>
+        <w:rPr>
+          <w:rFonts w:ascii="Arial" w:eastAsia="Arial" w:hAnsi="Arial" w:cs="Arial"/>
+          <w:sz w:val="20"/>
+          <w:szCs w:val="20"/>
+        </w:rPr>
+        <w:t xml:space="preserve">’s </w:t>
+      </w:r>
+      <w:r>
+        <w:rPr>
+          <w:rFonts w:ascii="Arial" w:eastAsia="Arial" w:hAnsi="Arial" w:cs="Arial"/>
+          <w:color w:val="000000"/>
+          <w:sz w:val="20"/>
+          <w:szCs w:val="20"/>
+        </w:rPr>
+        <w:t>training progress and error rates of correlation for finished trainings</w:t>
+      </w:r>
+      <w:r>
+        <w:rPr>
+          <w:rFonts w:ascii="Arial" w:eastAsia="Arial" w:hAnsi="Arial" w:cs="Arial"/>
+          <w:sz w:val="20"/>
+          <w:szCs w:val="20"/>
+        </w:rPr>
+        <w:t>.</w:t>
+      </w:r>
+    </w:p>
+    <w:p>
+      <w:pPr>
+        <w:tabs>
+          <w:tab w:val="right" w:pos="10170"/>
+        </w:tabs>
+        <w:spacing w:before="80" w:line="276" w:lineRule="auto"/>
         <w:jc w:val="both"/>
         <w:rPr>
           <w:rFonts w:ascii="Arial" w:eastAsia="Arial" w:hAnsi="Arial" w:cs="Arial"/>
           <w:sz w:val="20"/>
           <w:szCs w:val="20"/>
-          <w:lang w:val="tr-TR"/>
         </w:rPr>
       </w:pPr>
       <w:r>
@@ -6046,7 +6149,7 @@
           <w:szCs w:val="20"/>
         </w:rPr>
         <w:tab/>
-        <w:t>Nov 2016 and April 2015</w:t>
+        <w:t>Nov 2016 and Apr 2015</w:t>
       </w:r>
     </w:p>
     <w:p>
@@ -6055,6 +6158,7 @@
           <w:ilvl w:val="0"/>
           <w:numId w:val="4"/>
         </w:numPr>
+        <w:spacing w:line="276" w:lineRule="auto"/>
         <w:ind w:hanging="180"/>
         <w:rPr>
           <w:sz w:val="20"/>
@@ -6067,7 +6171,7 @@
           <w:sz w:val="20"/>
           <w:szCs w:val="20"/>
         </w:rPr>
-        <w:t xml:space="preserve">Built upvote, post, comment, push notification back-end systems for a social network application that aims to boost the user’s mood by prioritizing the display of well-performing posts based on location, using </w:t>
+        <w:t xml:space="preserve">Built backend of social network application based on location-based content ranking using </w:t>
       </w:r>
       <w:r>
         <w:rPr>
@@ -6093,6 +6197,7 @@
           <w:ilvl w:val="0"/>
           <w:numId w:val="4"/>
         </w:numPr>
+        <w:spacing w:line="276" w:lineRule="auto"/>
         <w:ind w:hanging="180"/>
         <w:rPr>
           <w:sz w:val="20"/>
@@ -6105,23 +6210,7 @@
           <w:sz w:val="20"/>
           <w:szCs w:val="20"/>
         </w:rPr>
-        <w:t xml:space="preserve">Won Top 10 Prize at LA Hacks, UCLA’s hackathon, among </w:t>
-      </w:r>
-      <w:r>
-        <w:rPr>
-          <w:rFonts w:ascii="Arial" w:eastAsia="Arial" w:hAnsi="Arial" w:cs="Arial"/>
-          <w:sz w:val="20"/>
-          <w:szCs w:val="20"/>
-        </w:rPr>
-        <w:t>2</w:t>
-      </w:r>
-      <w:r>
-        <w:rPr>
-          <w:rFonts w:ascii="Arial" w:eastAsia="Arial" w:hAnsi="Arial" w:cs="Arial"/>
-          <w:sz w:val="20"/>
-          <w:szCs w:val="20"/>
-        </w:rPr>
-        <w:t>00 teams.</w:t>
+        <w:t>Won Top 10 Prize at LA Hacks, UCLA’s hackathon, among 200 teams.</w:t>
       </w:r>
     </w:p>
     <w:p>
@@ -6130,6 +6219,7 @@
           <w:ilvl w:val="0"/>
           <w:numId w:val="4"/>
         </w:numPr>
+        <w:spacing w:line="276" w:lineRule="auto"/>
         <w:ind w:hanging="180"/>
         <w:rPr>
           <w:sz w:val="20"/>
@@ -6142,14 +6232,15 @@
           <w:sz w:val="20"/>
           <w:szCs w:val="20"/>
         </w:rPr>
-        <w:t>Won Facebook Award: Best Product among 10 teams, as determined by a jury of Facebook engineers.</w:t>
+        <w:t>Won Facebook Award: Best Product among 10 teams, as decided by a jury of Facebook engineers.</w:t>
       </w:r>
     </w:p>
     <w:p>
       <w:pPr>
         <w:tabs>
-          <w:tab w:val="right" w:pos="10177"/>
+          <w:tab w:val="right" w:pos="10170"/>
         </w:tabs>
+        <w:spacing w:before="80" w:line="276" w:lineRule="auto"/>
         <w:jc w:val="both"/>
         <w:rPr>
           <w:rFonts w:ascii="Arial" w:eastAsia="Arial" w:hAnsi="Arial" w:cs="Arial"/>
@@ -6187,7 +6278,7 @@
         </w:rPr>
         <w:t xml:space="preserve"> </w:t>
       </w:r>
-      <w:hyperlink r:id="rId11">
+      <w:hyperlink r:id="rId12">
         <w:r>
           <w:rPr>
             <w:rFonts w:ascii="Arial" w:eastAsia="Arial" w:hAnsi="Arial" w:cs="Arial"/>
@@ -6227,7 +6318,24 @@
           <w:sz w:val="20"/>
           <w:szCs w:val="20"/>
         </w:rPr>
-        <w:t>May 2014</w:t>
+        <w:t xml:space="preserve">May 2014 </w:t>
+      </w:r>
+      <w:r>
+        <w:rPr>
+          <w:rFonts w:ascii="Arial" w:eastAsia="Arial" w:hAnsi="Arial" w:cs="Arial"/>
+          <w:sz w:val="20"/>
+          <w:szCs w:val="20"/>
+        </w:rPr>
+        <w:t>–</w:t>
+      </w:r>
+      <w:r>
+        <w:rPr>
+          <w:rFonts w:ascii="Arial" w:eastAsia="Arial" w:hAnsi="Arial" w:cs="Arial"/>
+          <w:color w:val="000000"/>
+          <w:sz w:val="20"/>
+          <w:szCs w:val="20"/>
+        </w:rPr>
+        <w:t xml:space="preserve"> Sep 2018</w:t>
       </w:r>
     </w:p>
     <w:p>
@@ -6246,6 +6354,7 @@
         <w:tabs>
           <w:tab w:val="right" w:pos="10771"/>
         </w:tabs>
+        <w:spacing w:line="276" w:lineRule="auto"/>
         <w:ind w:hanging="180"/>
         <w:contextualSpacing/>
         <w:rPr>
@@ -6349,16 +6458,7 @@
           <w:sz w:val="20"/>
           <w:szCs w:val="20"/>
         </w:rPr>
-        <w:t>fill the gap of visualization of history in traditional Turkish education system</w:t>
-      </w:r>
-      <w:r>
-        <w:rPr>
-          <w:rFonts w:ascii="Arial" w:eastAsia="Arial" w:hAnsi="Arial" w:cs="Arial"/>
-          <w:color w:val="000000"/>
-          <w:sz w:val="20"/>
-          <w:szCs w:val="20"/>
-        </w:rPr>
-        <w:t>.</w:t>
+        <w:t>fill the gap of visualization of history in traditional Turkish education system.</w:t>
       </w:r>
     </w:p>
     <w:p>
@@ -6377,6 +6477,7 @@
         <w:tabs>
           <w:tab w:val="right" w:pos="10771"/>
         </w:tabs>
+        <w:spacing w:line="276" w:lineRule="auto"/>
         <w:ind w:hanging="180"/>
         <w:contextualSpacing/>
         <w:rPr>
@@ -6490,7 +6591,7 @@
           </mc:Choice>
           <mc:Fallback>
             <w:pict>
-              <v:shape w14:anchorId="0D29FD1A" id="Düz Ok Bağlayıcısı 3" o:spid="_x0000_s1026" type="#_x0000_t32" style="position:absolute;margin-left:0;margin-top:21.7pt;width:506.85pt;height:1pt;z-index:251656192;visibility:visible;mso-wrap-style:square;mso-wrap-distance-left:9pt;mso-wrap-distance-top:-3e-5mm;mso-wrap-distance-right:9pt;mso-wrap-distance-bottom:-3e-5mm;mso-position-horizontal:absolute;mso-position-horizontal-relative:margin;mso-position-vertical:absolute;mso-position-vertical-relative:text" o:gfxdata="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">
+              <v:shape w14:anchorId="46F67725" id="Düz Ok Bağlayıcısı 3" o:spid="_x0000_s1026" type="#_x0000_t32" style="position:absolute;margin-left:0;margin-top:21.7pt;width:506.85pt;height:1pt;z-index:251656192;visibility:visible;mso-wrap-style:square;mso-wrap-distance-left:9pt;mso-wrap-distance-top:-3e-5mm;mso-wrap-distance-right:9pt;mso-wrap-distance-bottom:-3e-5mm;mso-position-horizontal:absolute;mso-position-horizontal-relative:margin;mso-position-vertical:absolute;mso-position-vertical-relative:text" o:gfxdata="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">
                 <w10:wrap anchorx="margin"/>
               </v:shape>
             </w:pict>
@@ -7867,7 +7968,7 @@
     </w:rPrDefault>
     <w:pPrDefault/>
   </w:docDefaults>
-  <w:latentStyles w:defLockedState="0" w:defUIPriority="99" w:defSemiHidden="0" w:defUnhideWhenUsed="0" w:defQFormat="0" w:count="375">
+  <w:latentStyles w:defLockedState="0" w:defUIPriority="99" w:defSemiHidden="0" w:defUnhideWhenUsed="0" w:defQFormat="0" w:count="377">
     <w:lsdException w:name="Normal" w:uiPriority="0" w:qFormat="1"/>
     <w:lsdException w:name="heading 1" w:uiPriority="9" w:qFormat="1"/>
     <w:lsdException w:name="heading 2" w:semiHidden="1" w:uiPriority="9" w:unhideWhenUsed="1" w:qFormat="1"/>
@@ -7973,7 +8074,6 @@
     <w:lsdException w:name="HTML Sample" w:semiHidden="1" w:unhideWhenUsed="1"/>
     <w:lsdException w:name="HTML Typewriter" w:semiHidden="1" w:unhideWhenUsed="1"/>
     <w:lsdException w:name="HTML Variable" w:semiHidden="1" w:unhideWhenUsed="1"/>
-    <w:lsdException w:name="Normal Table" w:semiHidden="1" w:unhideWhenUsed="1"/>
     <w:lsdException w:name="annotation subject" w:semiHidden="1" w:unhideWhenUsed="1"/>
     <w:lsdException w:name="No List" w:semiHidden="1" w:unhideWhenUsed="1"/>
     <w:lsdException w:name="Outline List 1" w:semiHidden="1" w:unhideWhenUsed="1"/>
@@ -8019,11 +8119,9 @@
     <w:lsdException w:name="Table Subtle 1" w:semiHidden="1" w:unhideWhenUsed="1"/>
     <w:lsdException w:name="Table Subtle 2" w:semiHidden="1" w:unhideWhenUsed="1"/>
     <w:lsdException w:name="Table Web 1" w:semiHidden="1" w:unhideWhenUsed="1"/>
-    <w:lsdException w:name="Table Web 2" w:semiHidden="1" w:unhideWhenUsed="1"/>
     <w:lsdException w:name="Table Web 3" w:semiHidden="1" w:unhideWhenUsed="1"/>
     <w:lsdException w:name="Balloon Text" w:semiHidden="1" w:unhideWhenUsed="1"/>
     <w:lsdException w:name="Table Grid" w:uiPriority="39"/>
-    <w:lsdException w:name="Table Theme" w:semiHidden="1" w:unhideWhenUsed="1"/>
     <w:lsdException w:name="Placeholder Text" w:semiHidden="1"/>
     <w:lsdException w:name="No Spacing" w:uiPriority="1" w:qFormat="1"/>
     <w:lsdException w:name="Light Shading" w:uiPriority="60"/>
@@ -8243,6 +8341,8 @@
     <w:lsdException w:name="Smart Hyperlink" w:semiHidden="1" w:unhideWhenUsed="1"/>
     <w:lsdException w:name="Hashtag" w:semiHidden="1" w:unhideWhenUsed="1"/>
     <w:lsdException w:name="Unresolved Mention" w:semiHidden="1" w:unhideWhenUsed="1"/>
+    <w:lsdException w:name="Smart Link" w:semiHidden="1" w:unhideWhenUsed="1"/>
+    <w:lsdException w:name="Smart Link Error" w:semiHidden="1" w:unhideWhenUsed="1"/>
   </w:latentStyles>
   <w:style w:type="paragraph" w:default="1" w:styleId="Normal">
     <w:name w:val="Normal"/>
@@ -8894,7 +8994,7 @@
 </file>
 
 <file path=customXml/itemProps1.xml><?xml version="1.0" encoding="utf-8"?>
-<ds:datastoreItem xmlns:ds="http://schemas.openxmlformats.org/officeDocument/2006/customXml" ds:itemID="{C0E11CC1-B863-4E9E-ACA1-D1F4F5B22A6F}">
+<ds:datastoreItem xmlns:ds="http://schemas.openxmlformats.org/officeDocument/2006/customXml" ds:itemID="{F6EA0392-E8B6-4356-B43E-1346C5B6DA25}">
   <ds:schemaRefs>
     <ds:schemaRef ds:uri="http://schemas.openxmlformats.org/officeDocument/2006/bibliography"/>
   </ds:schemaRefs>

</xml_diff>

<commit_message>
update cv with new publications
</commit_message>
<xml_diff>
--- a/cv.docx
+++ b/cv.docx
@@ -192,7 +192,7 @@
         <mc:AlternateContent>
           <mc:Choice Requires="wps">
             <w:drawing>
-              <wp:anchor distT="4294967295" distB="4294967295" distL="114300" distR="114300" simplePos="0" relativeHeight="251656192" behindDoc="0" locked="0" layoutInCell="1" hidden="0" allowOverlap="1" wp14:anchorId="2FA5F237" wp14:editId="1B185D87">
+              <wp:anchor distT="4294967295" distB="4294967295" distL="114300" distR="114300" simplePos="0" relativeHeight="251655168" behindDoc="0" locked="0" layoutInCell="1" hidden="0" allowOverlap="1" wp14:anchorId="2FA5F237" wp14:editId="1B185D87">
                 <wp:simplePos x="0" y="0"/>
                 <wp:positionH relativeFrom="margin">
                   <wp:posOffset>12700</wp:posOffset>
@@ -237,11 +237,11 @@
           </mc:Choice>
           <mc:Fallback>
             <w:pict>
-              <v:shapetype w14:anchorId="436CD162" id="_x0000_t32" coordsize="21600,21600" o:spt="32" o:oned="t" path="m,l21600,21600e" filled="f">
+              <v:shapetype w14:anchorId="71E75695" id="_x0000_t32" coordsize="21600,21600" o:spt="32" o:oned="t" path="m,l21600,21600e" filled="f">
                 <v:path arrowok="t" fillok="f" o:connecttype="none"/>
                 <o:lock v:ext="edit" shapetype="t"/>
               </v:shapetype>
-              <v:shape id="Düz Ok Bağlayıcısı 2" o:spid="_x0000_s1026" type="#_x0000_t32" style="position:absolute;margin-left:1pt;margin-top:.2pt;width:508.75pt;height:1pt;z-index:251656192;visibility:visible;mso-wrap-style:square;mso-wrap-distance-left:9pt;mso-wrap-distance-top:-3e-5mm;mso-wrap-distance-right:9pt;mso-wrap-distance-bottom:-3e-5mm;mso-position-horizontal:absolute;mso-position-horizontal-relative:margin;mso-position-vertical:absolute;mso-position-vertical-relative:text" o:gfxdata="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">
+              <v:shape id="Düz Ok Bağlayıcısı 2" o:spid="_x0000_s1026" type="#_x0000_t32" style="position:absolute;margin-left:1pt;margin-top:.2pt;width:508.75pt;height:1pt;z-index:251655168;visibility:visible;mso-wrap-style:square;mso-wrap-distance-left:9pt;mso-wrap-distance-top:-3e-5mm;mso-wrap-distance-right:9pt;mso-wrap-distance-bottom:-3e-5mm;mso-position-horizontal:absolute;mso-position-horizontal-relative:margin;mso-position-vertical:absolute;mso-position-vertical-relative:text" o:gfxdata="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">
                 <w10:wrap anchorx="margin"/>
               </v:shape>
             </w:pict>
@@ -460,7 +460,7 @@
         <mc:AlternateContent>
           <mc:Choice Requires="wps">
             <w:drawing>
-              <wp:anchor distT="4294967295" distB="4294967295" distL="114300" distR="114300" simplePos="0" relativeHeight="251658240" behindDoc="0" locked="0" layoutInCell="1" hidden="0" allowOverlap="1" wp14:anchorId="0C7FBA9F" wp14:editId="10C8B965">
+              <wp:anchor distT="4294967295" distB="4294967295" distL="114300" distR="114300" simplePos="0" relativeHeight="251657216" behindDoc="0" locked="0" layoutInCell="1" hidden="0" allowOverlap="1" wp14:anchorId="0C7FBA9F" wp14:editId="10C8B965">
                 <wp:simplePos x="0" y="0"/>
                 <wp:positionH relativeFrom="margin">
                   <wp:posOffset>-1102</wp:posOffset>
@@ -505,7 +505,7 @@
           </mc:Choice>
           <mc:Fallback>
             <w:pict>
-              <v:shape w14:anchorId="6DC729AD" id="Düz Ok Bağlayıcısı 4" o:spid="_x0000_s1026" type="#_x0000_t32" style="position:absolute;margin-left:-.1pt;margin-top:17.2pt;width:508.35pt;height:1pt;z-index:251658240;visibility:visible;mso-wrap-style:square;mso-wrap-distance-left:9pt;mso-wrap-distance-top:-3e-5mm;mso-wrap-distance-right:9pt;mso-wrap-distance-bottom:-3e-5mm;mso-position-horizontal:absolute;mso-position-horizontal-relative:margin;mso-position-vertical:absolute;mso-position-vertical-relative:text" o:gfxdata="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">
+              <v:shape w14:anchorId="0F7ED8C8" id="Düz Ok Bağlayıcısı 4" o:spid="_x0000_s1026" type="#_x0000_t32" style="position:absolute;margin-left:-.1pt;margin-top:17.2pt;width:508.35pt;height:1pt;z-index:251657216;visibility:visible;mso-wrap-style:square;mso-wrap-distance-left:9pt;mso-wrap-distance-top:-3e-5mm;mso-wrap-distance-right:9pt;mso-wrap-distance-bottom:-3e-5mm;mso-position-horizontal:absolute;mso-position-horizontal-relative:margin;mso-position-vertical:absolute;mso-position-vertical-relative:text" o:gfxdata="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">
                 <w10:wrap anchorx="margin"/>
               </v:shape>
             </w:pict>
@@ -2048,7 +2048,7 @@
           </mc:Choice>
           <mc:Fallback>
             <w:pict>
-              <v:shape w14:anchorId="71F058C4" id="Düz Ok Bağlayıcısı 3" o:spid="_x0000_s1026" type="#_x0000_t32" style="position:absolute;margin-left:0;margin-top:21.6pt;width:506.85pt;height:1pt;z-index:251660288;visibility:visible;mso-wrap-style:square;mso-wrap-distance-left:9pt;mso-wrap-distance-top:-3e-5mm;mso-wrap-distance-right:9pt;mso-wrap-distance-bottom:-3e-5mm;mso-position-horizontal:absolute;mso-position-horizontal-relative:margin;mso-position-vertical:absolute;mso-position-vertical-relative:text" o:gfxdata="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">
+              <v:shape w14:anchorId="54B156D0" id="Düz Ok Bağlayıcısı 3" o:spid="_x0000_s1026" type="#_x0000_t32" style="position:absolute;margin-left:0;margin-top:21.6pt;width:506.85pt;height:1pt;z-index:251660288;visibility:visible;mso-wrap-style:square;mso-wrap-distance-left:9pt;mso-wrap-distance-top:-3e-5mm;mso-wrap-distance-right:9pt;mso-wrap-distance-bottom:-3e-5mm;mso-position-horizontal:absolute;mso-position-horizontal-relative:margin;mso-position-vertical:absolute;mso-position-vertical-relative:text" o:gfxdata="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">
                 <w10:wrap anchorx="margin"/>
               </v:shape>
             </w:pict>
@@ -2112,21 +2112,13 @@
         <w:ind w:left="630" w:right="-29" w:hanging="180"/>
         <w:contextualSpacing/>
         <w:rPr>
-          <w:sz w:val="20"/>
-          <w:szCs w:val="20"/>
-        </w:rPr>
-      </w:pPr>
-      <w:r>
-        <w:rPr>
           <w:rFonts w:ascii="Arial" w:hAnsi="Arial" w:cs="Arial"/>
           <w:color w:val="222222"/>
           <w:sz w:val="20"/>
           <w:szCs w:val="20"/>
           <w:shd w:val="clear" w:color="auto" w:fill="FFFFFF"/>
         </w:rPr>
-        <w:t xml:space="preserve">Snow, Jonathan W., Hatice </w:t>
-      </w:r>
-      <w:proofErr w:type="spellStart"/>
+      </w:pPr>
       <w:r>
         <w:rPr>
           <w:rFonts w:ascii="Arial" w:hAnsi="Arial" w:cs="Arial"/>
@@ -2135,9 +2127,9 @@
           <w:szCs w:val="20"/>
           <w:shd w:val="clear" w:color="auto" w:fill="FFFFFF"/>
         </w:rPr>
-        <w:t>Ceylan</w:t>
-      </w:r>
-      <w:proofErr w:type="spellEnd"/>
+        <w:t xml:space="preserve">H.C. </w:t>
+      </w:r>
+      <w:proofErr w:type="spellStart"/>
       <w:r>
         <w:rPr>
           <w:rFonts w:ascii="Arial" w:hAnsi="Arial" w:cs="Arial"/>
@@ -2146,9 +2138,9 @@
           <w:szCs w:val="20"/>
           <w:shd w:val="clear" w:color="auto" w:fill="FFFFFF"/>
         </w:rPr>
-        <w:t xml:space="preserve"> </w:t>
-      </w:r>
-      <w:proofErr w:type="spellStart"/>
+        <w:t>Koydemir</w:t>
+      </w:r>
+      <w:proofErr w:type="spellEnd"/>
       <w:r>
         <w:rPr>
           <w:rFonts w:ascii="Arial" w:hAnsi="Arial" w:cs="Arial"/>
@@ -2157,9 +2149,9 @@
           <w:szCs w:val="20"/>
           <w:shd w:val="clear" w:color="auto" w:fill="FFFFFF"/>
         </w:rPr>
-        <w:t>Koydemir</w:t>
-      </w:r>
-      <w:proofErr w:type="spellEnd"/>
+        <w:t xml:space="preserve">, S. Rajpal, E. </w:t>
+      </w:r>
+      <w:proofErr w:type="spellStart"/>
       <w:r>
         <w:rPr>
           <w:rFonts w:ascii="Arial" w:hAnsi="Arial" w:cs="Arial"/>
@@ -2168,9 +2160,9 @@
           <w:szCs w:val="20"/>
           <w:shd w:val="clear" w:color="auto" w:fill="FFFFFF"/>
         </w:rPr>
-        <w:t xml:space="preserve">, Doruk Kerim Karinca, Kyle </w:t>
-      </w:r>
-      <w:proofErr w:type="spellStart"/>
+        <w:t>Gumustekin</w:t>
+      </w:r>
+      <w:proofErr w:type="spellEnd"/>
       <w:r>
         <w:rPr>
           <w:rFonts w:ascii="Arial" w:hAnsi="Arial" w:cs="Arial"/>
@@ -2179,9 +2171,9 @@
           <w:szCs w:val="20"/>
           <w:shd w:val="clear" w:color="auto" w:fill="FFFFFF"/>
         </w:rPr>
-        <w:t>Liangus</w:t>
-      </w:r>
-      <w:proofErr w:type="spellEnd"/>
+        <w:t xml:space="preserve">, D. Karinca, K. Liang, Z. </w:t>
+      </w:r>
+      <w:proofErr w:type="spellStart"/>
       <w:r>
         <w:rPr>
           <w:rFonts w:ascii="Arial" w:hAnsi="Arial" w:cs="Arial"/>
@@ -2190,9 +2182,9 @@
           <w:szCs w:val="20"/>
           <w:shd w:val="clear" w:color="auto" w:fill="FFFFFF"/>
         </w:rPr>
-        <w:t xml:space="preserve">, Derek Tseng, and </w:t>
-      </w:r>
-      <w:proofErr w:type="spellStart"/>
+        <w:t>Gorocs</w:t>
+      </w:r>
+      <w:proofErr w:type="spellEnd"/>
       <w:r>
         <w:rPr>
           <w:rFonts w:ascii="Arial" w:hAnsi="Arial" w:cs="Arial"/>
@@ -2201,60 +2193,7 @@
           <w:szCs w:val="20"/>
           <w:shd w:val="clear" w:color="auto" w:fill="FFFFFF"/>
         </w:rPr>
-        <w:t>Aydogan</w:t>
-      </w:r>
-      <w:proofErr w:type="spellEnd"/>
-      <w:r>
-        <w:rPr>
-          <w:rFonts w:ascii="Arial" w:hAnsi="Arial" w:cs="Arial"/>
-          <w:color w:val="222222"/>
-          <w:sz w:val="20"/>
-          <w:szCs w:val="20"/>
-          <w:shd w:val="clear" w:color="auto" w:fill="FFFFFF"/>
-        </w:rPr>
-        <w:t xml:space="preserve"> Ozcan. "Rapid imaging, detection, and quantification of Nosema ceranae spores in honey bees using mobile phone-based fluorescence microscopy</w:t>
-      </w:r>
-      <w:r>
-        <w:rPr>
-          <w:rFonts w:ascii="Arial" w:hAnsi="Arial" w:cs="Arial"/>
-          <w:i/>
-          <w:color w:val="222222"/>
-          <w:sz w:val="20"/>
-          <w:szCs w:val="20"/>
-          <w:shd w:val="clear" w:color="auto" w:fill="FFFFFF"/>
-        </w:rPr>
-        <w:t>." </w:t>
-      </w:r>
-      <w:r>
-        <w:rPr>
-          <w:rFonts w:ascii="Arial" w:hAnsi="Arial" w:cs="Arial"/>
-          <w:iCs/>
-          <w:color w:val="222222"/>
-          <w:sz w:val="20"/>
-          <w:szCs w:val="20"/>
-          <w:shd w:val="clear" w:color="auto" w:fill="FFFFFF"/>
-        </w:rPr>
-        <w:t>Lab on a Chip</w:t>
-      </w:r>
-      <w:r>
-        <w:rPr>
-          <w:rFonts w:ascii="Arial" w:hAnsi="Arial" w:cs="Arial"/>
-          <w:color w:val="222222"/>
-          <w:sz w:val="20"/>
-          <w:szCs w:val="20"/>
-          <w:shd w:val="clear" w:color="auto" w:fill="FFFFFF"/>
-        </w:rPr>
-        <w:t>, January 28, 2019</w:t>
-      </w:r>
-      <w:r>
-        <w:rPr>
-          <w:rFonts w:ascii="Arial" w:hAnsi="Arial" w:cs="Arial"/>
-          <w:color w:val="222222"/>
-          <w:sz w:val="20"/>
-          <w:szCs w:val="20"/>
-          <w:shd w:val="clear" w:color="auto" w:fill="FFFFFF"/>
-        </w:rPr>
-        <w:t xml:space="preserve">, </w:t>
+        <w:t xml:space="preserve">, D. Tseng, and A. Ozcan, “Smartphone-based turbidity reader,” Scientific Reports </w:t>
       </w:r>
       <w:hyperlink r:id="rId8" w:history="1">
         <w:r>
@@ -2265,7 +2204,7 @@
             <w:szCs w:val="20"/>
             <w:shd w:val="clear" w:color="auto" w:fill="FFFFFF"/>
           </w:rPr>
-          <w:t>https://pubs.rsc.org/en/content/articlelanding/2019/lc/c8lc01342j</w:t>
+          <w:t>DOI: 10.1038/s41598-019- 56474-z</w:t>
         </w:r>
       </w:hyperlink>
       <w:r>
@@ -2276,7 +2215,7 @@
           <w:szCs w:val="20"/>
           <w:shd w:val="clear" w:color="auto" w:fill="FFFFFF"/>
         </w:rPr>
-        <w:t xml:space="preserve"> </w:t>
+        <w:t xml:space="preserve"> (2019)</w:t>
       </w:r>
     </w:p>
     <w:p>
@@ -2301,116 +2240,187 @@
       </w:pPr>
       <w:r>
         <w:rPr>
-          <w:rFonts w:ascii="Arial" w:eastAsia="Arial" w:hAnsi="Arial" w:cs="Arial"/>
-          <w:sz w:val="20"/>
-          <w:szCs w:val="20"/>
-          <w:highlight w:val="white"/>
-        </w:rPr>
-        <w:t>S.</w:t>
-      </w:r>
-      <w:r>
-        <w:rPr>
-          <w:color w:val="000000"/>
-          <w:sz w:val="20"/>
-          <w:szCs w:val="20"/>
+          <w:rFonts w:ascii="Arial" w:hAnsi="Arial" w:cs="Arial"/>
+          <w:color w:val="222222"/>
+          <w:sz w:val="20"/>
+          <w:szCs w:val="20"/>
+          <w:shd w:val="clear" w:color="auto" w:fill="FFFFFF"/>
+        </w:rPr>
+        <w:t xml:space="preserve">Snow, Jonathan W., Hatice </w:t>
+      </w:r>
+      <w:proofErr w:type="spellStart"/>
+      <w:r>
+        <w:rPr>
+          <w:rFonts w:ascii="Arial" w:hAnsi="Arial" w:cs="Arial"/>
+          <w:color w:val="222222"/>
+          <w:sz w:val="20"/>
+          <w:szCs w:val="20"/>
+          <w:shd w:val="clear" w:color="auto" w:fill="FFFFFF"/>
+        </w:rPr>
+        <w:t>Ceylan</w:t>
+      </w:r>
+      <w:proofErr w:type="spellEnd"/>
+      <w:r>
+        <w:rPr>
+          <w:rFonts w:ascii="Arial" w:hAnsi="Arial" w:cs="Arial"/>
+          <w:color w:val="222222"/>
+          <w:sz w:val="20"/>
+          <w:szCs w:val="20"/>
+          <w:shd w:val="clear" w:color="auto" w:fill="FFFFFF"/>
         </w:rPr>
         <w:t xml:space="preserve"> </w:t>
       </w:r>
-      <w:r>
-        <w:rPr>
-          <w:rFonts w:ascii="Arial" w:eastAsia="Arial" w:hAnsi="Arial" w:cs="Arial"/>
-          <w:sz w:val="20"/>
-          <w:szCs w:val="20"/>
-          <w:highlight w:val="white"/>
-        </w:rPr>
-        <w:t xml:space="preserve">Rajpal, H. </w:t>
-      </w:r>
       <w:proofErr w:type="spellStart"/>
       <w:r>
         <w:rPr>
-          <w:rFonts w:ascii="Arial" w:eastAsia="Arial" w:hAnsi="Arial" w:cs="Arial"/>
-          <w:sz w:val="20"/>
-          <w:szCs w:val="20"/>
-          <w:highlight w:val="white"/>
-        </w:rPr>
-        <w:t>Ceylan</w:t>
+          <w:rFonts w:ascii="Arial" w:hAnsi="Arial" w:cs="Arial"/>
+          <w:color w:val="222222"/>
+          <w:sz w:val="20"/>
+          <w:szCs w:val="20"/>
+          <w:shd w:val="clear" w:color="auto" w:fill="FFFFFF"/>
+        </w:rPr>
+        <w:t>Koydemir</w:t>
       </w:r>
       <w:proofErr w:type="spellEnd"/>
       <w:r>
         <w:rPr>
-          <w:rFonts w:ascii="Arial" w:eastAsia="Arial" w:hAnsi="Arial" w:cs="Arial"/>
-          <w:sz w:val="20"/>
-          <w:szCs w:val="20"/>
-          <w:highlight w:val="white"/>
+          <w:rFonts w:ascii="Arial" w:hAnsi="Arial" w:cs="Arial"/>
+          <w:color w:val="222222"/>
+          <w:sz w:val="20"/>
+          <w:szCs w:val="20"/>
+          <w:shd w:val="clear" w:color="auto" w:fill="FFFFFF"/>
+        </w:rPr>
+        <w:t xml:space="preserve">, Doruk Kerim Karinca, Kyle </w:t>
+      </w:r>
+      <w:proofErr w:type="spellStart"/>
+      <w:r>
+        <w:rPr>
+          <w:rFonts w:ascii="Arial" w:hAnsi="Arial" w:cs="Arial"/>
+          <w:color w:val="222222"/>
+          <w:sz w:val="20"/>
+          <w:szCs w:val="20"/>
+          <w:shd w:val="clear" w:color="auto" w:fill="FFFFFF"/>
+        </w:rPr>
+        <w:t>Liangus</w:t>
+      </w:r>
+      <w:proofErr w:type="spellEnd"/>
+      <w:r>
+        <w:rPr>
+          <w:rFonts w:ascii="Arial" w:hAnsi="Arial" w:cs="Arial"/>
+          <w:color w:val="222222"/>
+          <w:sz w:val="20"/>
+          <w:szCs w:val="20"/>
+          <w:shd w:val="clear" w:color="auto" w:fill="FFFFFF"/>
+        </w:rPr>
+        <w:t xml:space="preserve">, Derek Tseng, and </w:t>
+      </w:r>
+      <w:proofErr w:type="spellStart"/>
+      <w:r>
+        <w:rPr>
+          <w:rFonts w:ascii="Arial" w:hAnsi="Arial" w:cs="Arial"/>
+          <w:color w:val="222222"/>
+          <w:sz w:val="20"/>
+          <w:szCs w:val="20"/>
+          <w:shd w:val="clear" w:color="auto" w:fill="FFFFFF"/>
+        </w:rPr>
+        <w:t>Aydogan</w:t>
+      </w:r>
+      <w:proofErr w:type="spellEnd"/>
+      <w:r>
+        <w:rPr>
+          <w:rFonts w:ascii="Arial" w:hAnsi="Arial" w:cs="Arial"/>
+          <w:color w:val="222222"/>
+          <w:sz w:val="20"/>
+          <w:szCs w:val="20"/>
+          <w:shd w:val="clear" w:color="auto" w:fill="FFFFFF"/>
+        </w:rPr>
+        <w:t xml:space="preserve"> Ozcan. "Rapid imaging, detection, and quantification of Nosema ceranae spores in </w:t>
+      </w:r>
+      <w:proofErr w:type="gramStart"/>
+      <w:r>
+        <w:rPr>
+          <w:rFonts w:ascii="Arial" w:hAnsi="Arial" w:cs="Arial"/>
+          <w:color w:val="222222"/>
+          <w:sz w:val="20"/>
+          <w:szCs w:val="20"/>
+          <w:shd w:val="clear" w:color="auto" w:fill="FFFFFF"/>
+        </w:rPr>
+        <w:t>honey bees</w:t>
+      </w:r>
+      <w:proofErr w:type="gramEnd"/>
+      <w:r>
+        <w:rPr>
+          <w:rFonts w:ascii="Arial" w:hAnsi="Arial" w:cs="Arial"/>
+          <w:color w:val="222222"/>
+          <w:sz w:val="20"/>
+          <w:szCs w:val="20"/>
+          <w:shd w:val="clear" w:color="auto" w:fill="FFFFFF"/>
+        </w:rPr>
+        <w:t xml:space="preserve"> using mobile phone-based fluorescence microscopy</w:t>
+      </w:r>
+      <w:r>
+        <w:rPr>
+          <w:rFonts w:ascii="Arial" w:hAnsi="Arial" w:cs="Arial"/>
+          <w:i/>
+          <w:color w:val="222222"/>
+          <w:sz w:val="20"/>
+          <w:szCs w:val="20"/>
+          <w:shd w:val="clear" w:color="auto" w:fill="FFFFFF"/>
+        </w:rPr>
+        <w:t>." </w:t>
+      </w:r>
+      <w:r>
+        <w:rPr>
+          <w:rFonts w:ascii="Arial" w:hAnsi="Arial" w:cs="Arial"/>
+          <w:iCs/>
+          <w:color w:val="222222"/>
+          <w:sz w:val="20"/>
+          <w:szCs w:val="20"/>
+          <w:shd w:val="clear" w:color="auto" w:fill="FFFFFF"/>
+        </w:rPr>
+        <w:t>Lab on a Chip</w:t>
+      </w:r>
+      <w:r>
+        <w:rPr>
+          <w:rFonts w:ascii="Arial" w:hAnsi="Arial" w:cs="Arial"/>
+          <w:color w:val="222222"/>
+          <w:sz w:val="20"/>
+          <w:szCs w:val="20"/>
+          <w:shd w:val="clear" w:color="auto" w:fill="FFFFFF"/>
+        </w:rPr>
+        <w:t>, January 28, 2019</w:t>
+      </w:r>
+      <w:r>
+        <w:rPr>
+          <w:rFonts w:ascii="Arial" w:hAnsi="Arial" w:cs="Arial"/>
+          <w:color w:val="222222"/>
+          <w:sz w:val="20"/>
+          <w:szCs w:val="20"/>
+          <w:shd w:val="clear" w:color="auto" w:fill="FFFFFF"/>
+        </w:rPr>
+        <w:t xml:space="preserve">, </w:t>
+      </w:r>
+      <w:hyperlink r:id="rId9" w:history="1">
+        <w:r>
+          <w:rPr>
+            <w:rStyle w:val="Hyperlink"/>
+            <w:rFonts w:ascii="Arial" w:hAnsi="Arial" w:cs="Arial"/>
+            <w:sz w:val="20"/>
+            <w:szCs w:val="20"/>
+            <w:shd w:val="clear" w:color="auto" w:fill="FFFFFF"/>
+          </w:rPr>
+          <w:t>https://pubs.rsc.org/en/content/articlelanding/2019/lc/c8lc01342j</w:t>
+        </w:r>
+      </w:hyperlink>
+      <w:r>
+        <w:rPr>
+          <w:rFonts w:ascii="Arial" w:hAnsi="Arial" w:cs="Arial"/>
+          <w:color w:val="222222"/>
+          <w:sz w:val="20"/>
+          <w:szCs w:val="20"/>
+          <w:shd w:val="clear" w:color="auto" w:fill="FFFFFF"/>
         </w:rPr>
         <w:t xml:space="preserve"> </w:t>
-      </w:r>
-      <w:proofErr w:type="spellStart"/>
-      <w:r>
-        <w:rPr>
-          <w:rFonts w:ascii="Arial" w:eastAsia="Arial" w:hAnsi="Arial" w:cs="Arial"/>
-          <w:sz w:val="20"/>
-          <w:szCs w:val="20"/>
-          <w:highlight w:val="white"/>
-        </w:rPr>
-        <w:t>Koydemir</w:t>
-      </w:r>
-      <w:proofErr w:type="spellEnd"/>
-      <w:r>
-        <w:rPr>
-          <w:rFonts w:ascii="Arial" w:eastAsia="Arial" w:hAnsi="Arial" w:cs="Arial"/>
-          <w:sz w:val="20"/>
-          <w:szCs w:val="20"/>
-          <w:highlight w:val="white"/>
-        </w:rPr>
-        <w:t xml:space="preserve">, D. Karinca, Z. </w:t>
-      </w:r>
-      <w:proofErr w:type="spellStart"/>
-      <w:r>
-        <w:rPr>
-          <w:rFonts w:ascii="Arial" w:eastAsia="Arial" w:hAnsi="Arial" w:cs="Arial"/>
-          <w:sz w:val="20"/>
-          <w:szCs w:val="20"/>
-          <w:highlight w:val="white"/>
-        </w:rPr>
-        <w:t>Gorocs</w:t>
-      </w:r>
-      <w:proofErr w:type="spellEnd"/>
-      <w:r>
-        <w:rPr>
-          <w:rFonts w:ascii="Arial" w:eastAsia="Arial" w:hAnsi="Arial" w:cs="Arial"/>
-          <w:sz w:val="20"/>
-          <w:szCs w:val="20"/>
-          <w:highlight w:val="white"/>
-        </w:rPr>
-        <w:t>, A. Ozcan, “Water turbidity detection using a smartphone” (</w:t>
-      </w:r>
-      <w:r>
-        <w:rPr>
-          <w:rFonts w:ascii="Arial" w:eastAsia="Arial" w:hAnsi="Arial" w:cs="Arial"/>
-          <w:sz w:val="20"/>
-          <w:szCs w:val="20"/>
-          <w:highlight w:val="white"/>
-        </w:rPr>
-        <w:t>i</w:t>
-      </w:r>
-      <w:r>
-        <w:rPr>
-          <w:rFonts w:ascii="Arial" w:eastAsia="Arial" w:hAnsi="Arial" w:cs="Arial"/>
-          <w:sz w:val="20"/>
-          <w:szCs w:val="20"/>
-          <w:highlight w:val="white"/>
-        </w:rPr>
-        <w:t>n preparation</w:t>
-      </w:r>
-      <w:r>
-        <w:rPr>
-          <w:rFonts w:ascii="Arial" w:eastAsia="Arial" w:hAnsi="Arial" w:cs="Arial"/>
-          <w:sz w:val="20"/>
-          <w:szCs w:val="20"/>
-          <w:highlight w:val="white"/>
-        </w:rPr>
-        <w:t>)</w:t>
       </w:r>
     </w:p>
     <w:p>
@@ -2440,6 +2450,140 @@
           <w:szCs w:val="20"/>
           <w:highlight w:val="white"/>
         </w:rPr>
+        <w:t>S.</w:t>
+      </w:r>
+      <w:r>
+        <w:rPr>
+          <w:color w:val="000000"/>
+          <w:sz w:val="20"/>
+          <w:szCs w:val="20"/>
+        </w:rPr>
+        <w:t xml:space="preserve"> </w:t>
+      </w:r>
+      <w:r>
+        <w:rPr>
+          <w:rFonts w:ascii="Arial" w:eastAsia="Arial" w:hAnsi="Arial" w:cs="Arial"/>
+          <w:sz w:val="20"/>
+          <w:szCs w:val="20"/>
+          <w:highlight w:val="white"/>
+        </w:rPr>
+        <w:t xml:space="preserve">Rajpal, H. </w:t>
+      </w:r>
+      <w:proofErr w:type="spellStart"/>
+      <w:r>
+        <w:rPr>
+          <w:rFonts w:ascii="Arial" w:eastAsia="Arial" w:hAnsi="Arial" w:cs="Arial"/>
+          <w:sz w:val="20"/>
+          <w:szCs w:val="20"/>
+          <w:highlight w:val="white"/>
+        </w:rPr>
+        <w:t>Ceylan</w:t>
+      </w:r>
+      <w:proofErr w:type="spellEnd"/>
+      <w:r>
+        <w:rPr>
+          <w:rFonts w:ascii="Arial" w:eastAsia="Arial" w:hAnsi="Arial" w:cs="Arial"/>
+          <w:sz w:val="20"/>
+          <w:szCs w:val="20"/>
+          <w:highlight w:val="white"/>
+        </w:rPr>
+        <w:t xml:space="preserve"> </w:t>
+      </w:r>
+      <w:proofErr w:type="spellStart"/>
+      <w:r>
+        <w:rPr>
+          <w:rFonts w:ascii="Arial" w:eastAsia="Arial" w:hAnsi="Arial" w:cs="Arial"/>
+          <w:sz w:val="20"/>
+          <w:szCs w:val="20"/>
+          <w:highlight w:val="white"/>
+        </w:rPr>
+        <w:t>Koydemir</w:t>
+      </w:r>
+      <w:proofErr w:type="spellEnd"/>
+      <w:r>
+        <w:rPr>
+          <w:rFonts w:ascii="Arial" w:eastAsia="Arial" w:hAnsi="Arial" w:cs="Arial"/>
+          <w:sz w:val="20"/>
+          <w:szCs w:val="20"/>
+          <w:highlight w:val="white"/>
+        </w:rPr>
+        <w:t xml:space="preserve">, D. Karinca, Z. </w:t>
+      </w:r>
+      <w:proofErr w:type="spellStart"/>
+      <w:r>
+        <w:rPr>
+          <w:rFonts w:ascii="Arial" w:eastAsia="Arial" w:hAnsi="Arial" w:cs="Arial"/>
+          <w:sz w:val="20"/>
+          <w:szCs w:val="20"/>
+          <w:highlight w:val="white"/>
+        </w:rPr>
+        <w:t>Gorocs</w:t>
+      </w:r>
+      <w:proofErr w:type="spellEnd"/>
+      <w:r>
+        <w:rPr>
+          <w:rFonts w:ascii="Arial" w:eastAsia="Arial" w:hAnsi="Arial" w:cs="Arial"/>
+          <w:sz w:val="20"/>
+          <w:szCs w:val="20"/>
+          <w:highlight w:val="white"/>
+        </w:rPr>
+        <w:t>, A. Ozcan, “Water turbidity detection using a smartphone” (</w:t>
+      </w:r>
+      <w:r>
+        <w:rPr>
+          <w:rFonts w:ascii="Arial" w:eastAsia="Arial" w:hAnsi="Arial" w:cs="Arial"/>
+          <w:sz w:val="20"/>
+          <w:szCs w:val="20"/>
+          <w:highlight w:val="white"/>
+        </w:rPr>
+        <w:t>i</w:t>
+      </w:r>
+      <w:r>
+        <w:rPr>
+          <w:rFonts w:ascii="Arial" w:eastAsia="Arial" w:hAnsi="Arial" w:cs="Arial"/>
+          <w:sz w:val="20"/>
+          <w:szCs w:val="20"/>
+          <w:highlight w:val="white"/>
+        </w:rPr>
+        <w:t>n preparation</w:t>
+      </w:r>
+      <w:r>
+        <w:rPr>
+          <w:rFonts w:ascii="Arial" w:eastAsia="Arial" w:hAnsi="Arial" w:cs="Arial"/>
+          <w:sz w:val="20"/>
+          <w:szCs w:val="20"/>
+          <w:highlight w:val="white"/>
+        </w:rPr>
+        <w:t>)</w:t>
+      </w:r>
+    </w:p>
+    <w:p>
+      <w:pPr>
+        <w:numPr>
+          <w:ilvl w:val="1"/>
+          <w:numId w:val="6"/>
+        </w:numPr>
+        <w:pBdr>
+          <w:top w:val="nil"/>
+          <w:left w:val="nil"/>
+          <w:bottom w:val="nil"/>
+          <w:right w:val="nil"/>
+          <w:between w:val="nil"/>
+        </w:pBdr>
+        <w:ind w:left="630" w:right="-29" w:hanging="180"/>
+        <w:contextualSpacing/>
+        <w:rPr>
+          <w:sz w:val="20"/>
+          <w:szCs w:val="20"/>
+        </w:rPr>
+      </w:pPr>
+      <w:r>
+        <w:rPr>
+          <w:rFonts w:ascii="Arial" w:eastAsia="Arial" w:hAnsi="Arial" w:cs="Arial"/>
+          <w:sz w:val="20"/>
+          <w:szCs w:val="20"/>
+          <w:highlight w:val="white"/>
+        </w:rPr>
         <w:t>D. Karinca, K. Liang, A. Ray, A. Ozcan, “P</w:t>
       </w:r>
       <w:r>
@@ -2509,42 +2653,29 @@
         <w:ind w:left="630" w:right="-29" w:hanging="180"/>
         <w:contextualSpacing/>
         <w:rPr>
-          <w:sz w:val="20"/>
-          <w:szCs w:val="20"/>
-        </w:rPr>
-      </w:pPr>
-      <w:r>
-        <w:rPr>
-          <w:rFonts w:ascii="Arial" w:eastAsia="Arial" w:hAnsi="Arial" w:cs="Arial"/>
-          <w:sz w:val="20"/>
-          <w:szCs w:val="20"/>
-        </w:rPr>
-        <w:t>J</w:t>
-      </w:r>
-      <w:r>
-        <w:rPr>
-          <w:rFonts w:ascii="Arial" w:eastAsia="Arial" w:hAnsi="Arial" w:cs="Arial"/>
-          <w:sz w:val="20"/>
-          <w:szCs w:val="20"/>
-        </w:rPr>
-        <w:t>.</w:t>
-      </w:r>
-      <w:r>
-        <w:rPr>
-          <w:rFonts w:ascii="Arial" w:eastAsia="Arial" w:hAnsi="Arial" w:cs="Arial"/>
-          <w:sz w:val="20"/>
-          <w:szCs w:val="20"/>
-        </w:rPr>
-        <w:t xml:space="preserve"> Snow, Columbia Univ</w:t>
-      </w:r>
-      <w:r>
-        <w:rPr>
-          <w:rFonts w:ascii="Arial" w:eastAsia="Arial" w:hAnsi="Arial" w:cs="Arial"/>
-          <w:sz w:val="20"/>
-          <w:szCs w:val="20"/>
-        </w:rPr>
-        <w:t>.,</w:t>
-      </w:r>
+          <w:rFonts w:ascii="Arial" w:eastAsia="Arial" w:hAnsi="Arial" w:cs="Arial"/>
+          <w:sz w:val="20"/>
+          <w:szCs w:val="20"/>
+        </w:rPr>
+      </w:pPr>
+      <w:r>
+        <w:rPr>
+          <w:rFonts w:ascii="Arial" w:eastAsia="Arial" w:hAnsi="Arial" w:cs="Arial"/>
+          <w:sz w:val="20"/>
+          <w:szCs w:val="20"/>
+        </w:rPr>
+        <w:t xml:space="preserve">H. </w:t>
+      </w:r>
+      <w:proofErr w:type="spellStart"/>
+      <w:r>
+        <w:rPr>
+          <w:rFonts w:ascii="Arial" w:eastAsia="Arial" w:hAnsi="Arial" w:cs="Arial"/>
+          <w:sz w:val="20"/>
+          <w:szCs w:val="20"/>
+        </w:rPr>
+        <w:t>Ceylan</w:t>
+      </w:r>
+      <w:proofErr w:type="spellEnd"/>
       <w:r>
         <w:rPr>
           <w:rFonts w:ascii="Arial" w:eastAsia="Arial" w:hAnsi="Arial" w:cs="Arial"/>
@@ -2553,22 +2684,6 @@
         </w:rPr>
         <w:t xml:space="preserve"> </w:t>
       </w:r>
-      <w:r>
-        <w:rPr>
-          <w:rFonts w:ascii="Arial" w:eastAsia="Arial" w:hAnsi="Arial" w:cs="Arial"/>
-          <w:sz w:val="20"/>
-          <w:szCs w:val="20"/>
-        </w:rPr>
-        <w:t>H.</w:t>
-      </w:r>
-      <w:r>
-        <w:rPr>
-          <w:rFonts w:ascii="Arial" w:eastAsia="Arial" w:hAnsi="Arial" w:cs="Arial"/>
-          <w:sz w:val="20"/>
-          <w:szCs w:val="20"/>
-        </w:rPr>
-        <w:t xml:space="preserve"> </w:t>
-      </w:r>
       <w:proofErr w:type="spellStart"/>
       <w:r>
         <w:rPr>
@@ -2576,7 +2691,7 @@
           <w:sz w:val="20"/>
           <w:szCs w:val="20"/>
         </w:rPr>
-        <w:t>Ceylan</w:t>
+        <w:t>Koydemir</w:t>
       </w:r>
       <w:proofErr w:type="spellEnd"/>
       <w:r>
@@ -2585,7 +2700,7 @@
           <w:sz w:val="20"/>
           <w:szCs w:val="20"/>
         </w:rPr>
-        <w:t xml:space="preserve"> </w:t>
+        <w:t xml:space="preserve">, S. Rajpal, E. </w:t>
       </w:r>
       <w:proofErr w:type="spellStart"/>
       <w:r>
@@ -2594,7 +2709,7 @@
           <w:sz w:val="20"/>
           <w:szCs w:val="20"/>
         </w:rPr>
-        <w:t>Koydemir</w:t>
+        <w:t>Gumustekin</w:t>
       </w:r>
       <w:proofErr w:type="spellEnd"/>
       <w:r>
@@ -2603,133 +2718,43 @@
           <w:sz w:val="20"/>
           <w:szCs w:val="20"/>
         </w:rPr>
-        <w:t xml:space="preserve">, </w:t>
-      </w:r>
-      <w:r>
-        <w:rPr>
-          <w:rFonts w:ascii="Arial" w:eastAsia="Arial" w:hAnsi="Arial" w:cs="Arial"/>
-          <w:sz w:val="20"/>
-          <w:szCs w:val="20"/>
-        </w:rPr>
-        <w:t>D.</w:t>
-      </w:r>
-      <w:r>
-        <w:rPr>
-          <w:rFonts w:ascii="Arial" w:eastAsia="Arial" w:hAnsi="Arial" w:cs="Arial"/>
-          <w:sz w:val="20"/>
-          <w:szCs w:val="20"/>
-        </w:rPr>
-        <w:t xml:space="preserve"> Tseng, D</w:t>
-      </w:r>
-      <w:r>
-        <w:rPr>
-          <w:rFonts w:ascii="Arial" w:eastAsia="Arial" w:hAnsi="Arial" w:cs="Arial"/>
-          <w:sz w:val="20"/>
-          <w:szCs w:val="20"/>
-        </w:rPr>
-        <w:t>.</w:t>
-      </w:r>
-      <w:r>
-        <w:rPr>
-          <w:rFonts w:ascii="Arial" w:eastAsia="Arial" w:hAnsi="Arial" w:cs="Arial"/>
-          <w:sz w:val="20"/>
-          <w:szCs w:val="20"/>
-        </w:rPr>
-        <w:t xml:space="preserve"> Karinca, K</w:t>
-      </w:r>
-      <w:r>
-        <w:rPr>
-          <w:rFonts w:ascii="Arial" w:eastAsia="Arial" w:hAnsi="Arial" w:cs="Arial"/>
-          <w:sz w:val="20"/>
-          <w:szCs w:val="20"/>
-        </w:rPr>
-        <w:t>.</w:t>
-      </w:r>
-      <w:r>
-        <w:rPr>
-          <w:rFonts w:ascii="Arial" w:eastAsia="Arial" w:hAnsi="Arial" w:cs="Arial"/>
-          <w:sz w:val="20"/>
-          <w:szCs w:val="20"/>
-        </w:rPr>
-        <w:t xml:space="preserve"> Liang, A</w:t>
-      </w:r>
-      <w:r>
-        <w:rPr>
-          <w:rFonts w:ascii="Arial" w:eastAsia="Arial" w:hAnsi="Arial" w:cs="Arial"/>
-          <w:sz w:val="20"/>
-          <w:szCs w:val="20"/>
-        </w:rPr>
-        <w:t>.</w:t>
-      </w:r>
-      <w:r>
-        <w:rPr>
-          <w:rFonts w:ascii="Arial" w:eastAsia="Arial" w:hAnsi="Arial" w:cs="Arial"/>
-          <w:sz w:val="20"/>
-          <w:szCs w:val="20"/>
-        </w:rPr>
-        <w:t xml:space="preserve"> Ozcan</w:t>
-      </w:r>
-      <w:r>
-        <w:rPr>
-          <w:rFonts w:ascii="Arial" w:eastAsia="Arial" w:hAnsi="Arial" w:cs="Arial"/>
-          <w:sz w:val="20"/>
-          <w:szCs w:val="20"/>
-        </w:rPr>
-        <w:t xml:space="preserve">, “Bee parasite detection using a smartphone”, </w:t>
-      </w:r>
-      <w:r>
-        <w:rPr>
-          <w:rFonts w:ascii="Arial" w:eastAsia="Arial" w:hAnsi="Arial" w:cs="Arial"/>
-          <w:sz w:val="20"/>
-          <w:szCs w:val="20"/>
-          <w:highlight w:val="white"/>
-        </w:rPr>
-        <w:t xml:space="preserve">SPIE </w:t>
-      </w:r>
-      <w:r>
-        <w:rPr>
-          <w:rFonts w:ascii="Arial" w:eastAsia="Arial" w:hAnsi="Arial" w:cs="Arial"/>
-          <w:sz w:val="20"/>
-          <w:szCs w:val="20"/>
-          <w:highlight w:val="white"/>
-        </w:rPr>
-        <w:t xml:space="preserve">Photonics West Conference, </w:t>
-      </w:r>
-      <w:r>
-        <w:rPr>
-          <w:rFonts w:ascii="Arial" w:eastAsia="Arial" w:hAnsi="Arial" w:cs="Arial"/>
-          <w:sz w:val="20"/>
-          <w:szCs w:val="20"/>
-          <w:highlight w:val="white"/>
-        </w:rPr>
-        <w:t>February</w:t>
-      </w:r>
-      <w:r>
-        <w:rPr>
-          <w:rFonts w:ascii="Arial" w:eastAsia="Arial" w:hAnsi="Arial" w:cs="Arial"/>
-          <w:sz w:val="20"/>
-          <w:szCs w:val="20"/>
-          <w:highlight w:val="white"/>
-        </w:rPr>
-        <w:t xml:space="preserve"> </w:t>
-      </w:r>
-      <w:r>
-        <w:rPr>
-          <w:rFonts w:ascii="Arial" w:eastAsia="Arial" w:hAnsi="Arial" w:cs="Arial"/>
-          <w:sz w:val="20"/>
-          <w:szCs w:val="20"/>
-          <w:highlight w:val="white"/>
-        </w:rPr>
-        <w:t xml:space="preserve">2, </w:t>
-      </w:r>
-      <w:r>
-        <w:rPr>
-          <w:rFonts w:ascii="Arial" w:eastAsia="Arial" w:hAnsi="Arial" w:cs="Arial"/>
-          <w:sz w:val="20"/>
-          <w:szCs w:val="20"/>
-          <w:highlight w:val="white"/>
-        </w:rPr>
-        <w:t>2019, The Moscone Center, San Francisco, CA, USA</w:t>
+        <w:t xml:space="preserve">, D. Karinca, K. Liang, Z. </w:t>
+      </w:r>
+      <w:proofErr w:type="spellStart"/>
+      <w:r>
+        <w:rPr>
+          <w:rFonts w:ascii="Arial" w:eastAsia="Arial" w:hAnsi="Arial" w:cs="Arial"/>
+          <w:sz w:val="20"/>
+          <w:szCs w:val="20"/>
+        </w:rPr>
+        <w:t>Gorocs</w:t>
+      </w:r>
+      <w:proofErr w:type="spellEnd"/>
+      <w:r>
+        <w:rPr>
+          <w:rFonts w:ascii="Arial" w:eastAsia="Arial" w:hAnsi="Arial" w:cs="Arial"/>
+          <w:sz w:val="20"/>
+          <w:szCs w:val="20"/>
+        </w:rPr>
+        <w:t xml:space="preserve">, D. Tseng, A. Ozcan, “Turbidity analysis using a smartphone-based reader”, SPIE Photonics West, Optics and </w:t>
+      </w:r>
+      <w:proofErr w:type="spellStart"/>
+      <w:r>
+        <w:rPr>
+          <w:rFonts w:ascii="Arial" w:eastAsia="Arial" w:hAnsi="Arial" w:cs="Arial"/>
+          <w:sz w:val="20"/>
+          <w:szCs w:val="20"/>
+        </w:rPr>
+        <w:t>Biophotonics</w:t>
+      </w:r>
+      <w:proofErr w:type="spellEnd"/>
+      <w:r>
+        <w:rPr>
+          <w:rFonts w:ascii="Arial" w:eastAsia="Arial" w:hAnsi="Arial" w:cs="Arial"/>
+          <w:sz w:val="20"/>
+          <w:szCs w:val="20"/>
+        </w:rPr>
+        <w:t xml:space="preserve"> in Low Resource Settings VI, February 1-6, 2020, San Francisco, CA, USA</w:t>
       </w:r>
     </w:p>
     <w:p>
@@ -2749,25 +2774,40 @@
         <w:contextualSpacing/>
         <w:rPr>
           <w:rFonts w:ascii="Arial" w:eastAsia="Arial" w:hAnsi="Arial" w:cs="Arial"/>
-          <w:color w:val="000000"/>
-          <w:sz w:val="20"/>
-          <w:szCs w:val="20"/>
-        </w:rPr>
-      </w:pPr>
-      <w:r>
-        <w:rPr>
-          <w:rFonts w:ascii="Arial" w:eastAsia="Arial" w:hAnsi="Arial" w:cs="Arial"/>
-          <w:color w:val="000000"/>
-          <w:sz w:val="20"/>
-          <w:szCs w:val="20"/>
-        </w:rPr>
-        <w:t xml:space="preserve">S. Rajpal, H. </w:t>
+          <w:sz w:val="20"/>
+          <w:szCs w:val="20"/>
+        </w:rPr>
+      </w:pPr>
+      <w:r>
+        <w:rPr>
+          <w:rFonts w:ascii="Arial" w:eastAsia="Arial" w:hAnsi="Arial" w:cs="Arial"/>
+          <w:sz w:val="20"/>
+          <w:szCs w:val="20"/>
+        </w:rPr>
+        <w:t xml:space="preserve">J. Snow, H. </w:t>
       </w:r>
       <w:proofErr w:type="spellStart"/>
       <w:r>
         <w:rPr>
           <w:rFonts w:ascii="Arial" w:eastAsia="Arial" w:hAnsi="Arial" w:cs="Arial"/>
-          <w:color w:val="000000"/>
+          <w:sz w:val="20"/>
+          <w:szCs w:val="20"/>
+        </w:rPr>
+        <w:t>Ceylan</w:t>
+      </w:r>
+      <w:proofErr w:type="spellEnd"/>
+      <w:r>
+        <w:rPr>
+          <w:rFonts w:ascii="Arial" w:eastAsia="Arial" w:hAnsi="Arial" w:cs="Arial"/>
+          <w:sz w:val="20"/>
+          <w:szCs w:val="20"/>
+        </w:rPr>
+        <w:t xml:space="preserve"> </w:t>
+      </w:r>
+      <w:proofErr w:type="spellStart"/>
+      <w:r>
+        <w:rPr>
+          <w:rFonts w:ascii="Arial" w:eastAsia="Arial" w:hAnsi="Arial" w:cs="Arial"/>
           <w:sz w:val="20"/>
           <w:szCs w:val="20"/>
         </w:rPr>
@@ -2777,121 +2817,28 @@
       <w:r>
         <w:rPr>
           <w:rFonts w:ascii="Arial" w:eastAsia="Arial" w:hAnsi="Arial" w:cs="Arial"/>
-          <w:color w:val="000000"/>
-          <w:sz w:val="20"/>
-          <w:szCs w:val="20"/>
-        </w:rPr>
-        <w:t xml:space="preserve">, Z. </w:t>
-      </w:r>
-      <w:proofErr w:type="spellStart"/>
-      <w:r>
-        <w:rPr>
-          <w:rFonts w:ascii="Arial" w:eastAsia="Arial" w:hAnsi="Arial" w:cs="Arial"/>
-          <w:color w:val="000000"/>
-          <w:sz w:val="20"/>
-          <w:szCs w:val="20"/>
-        </w:rPr>
-        <w:t>Gorocs</w:t>
-      </w:r>
-      <w:proofErr w:type="spellEnd"/>
-      <w:r>
-        <w:rPr>
-          <w:rFonts w:ascii="Arial" w:eastAsia="Arial" w:hAnsi="Arial" w:cs="Arial"/>
-          <w:color w:val="000000"/>
-          <w:sz w:val="20"/>
-          <w:szCs w:val="20"/>
-        </w:rPr>
-        <w:t xml:space="preserve">, D. </w:t>
-      </w:r>
-      <w:r>
-        <w:rPr>
-          <w:rFonts w:ascii="Arial" w:eastAsia="Arial" w:hAnsi="Arial" w:cs="Arial"/>
-          <w:color w:val="000000"/>
-          <w:sz w:val="20"/>
-          <w:szCs w:val="20"/>
-        </w:rPr>
-        <w:t>Karinca</w:t>
-      </w:r>
-      <w:r>
-        <w:rPr>
-          <w:rFonts w:ascii="Arial" w:eastAsia="Arial" w:hAnsi="Arial" w:cs="Arial"/>
-          <w:color w:val="000000"/>
-          <w:sz w:val="20"/>
-          <w:szCs w:val="20"/>
-        </w:rPr>
-        <w:t xml:space="preserve">, A. Ozcan, "Turbidity </w:t>
-      </w:r>
-      <w:r>
-        <w:rPr>
-          <w:rFonts w:ascii="Arial" w:eastAsia="Arial" w:hAnsi="Arial" w:cs="Arial"/>
-          <w:color w:val="000000"/>
-          <w:sz w:val="20"/>
-          <w:szCs w:val="20"/>
-        </w:rPr>
-        <w:t>m</w:t>
-      </w:r>
-      <w:r>
-        <w:rPr>
-          <w:rFonts w:ascii="Arial" w:eastAsia="Arial" w:hAnsi="Arial" w:cs="Arial"/>
-          <w:color w:val="000000"/>
-          <w:sz w:val="20"/>
-          <w:szCs w:val="20"/>
-        </w:rPr>
-        <w:t xml:space="preserve">easurement </w:t>
-      </w:r>
-      <w:r>
-        <w:rPr>
-          <w:rFonts w:ascii="Arial" w:eastAsia="Arial" w:hAnsi="Arial" w:cs="Arial"/>
-          <w:color w:val="000000"/>
-          <w:sz w:val="20"/>
-          <w:szCs w:val="20"/>
-        </w:rPr>
-        <w:t>u</w:t>
-      </w:r>
-      <w:r>
-        <w:rPr>
-          <w:rFonts w:ascii="Arial" w:eastAsia="Arial" w:hAnsi="Arial" w:cs="Arial"/>
-          <w:color w:val="000000"/>
-          <w:sz w:val="20"/>
-          <w:szCs w:val="20"/>
-        </w:rPr>
-        <w:t xml:space="preserve">sing </w:t>
-      </w:r>
-      <w:r>
-        <w:rPr>
-          <w:rFonts w:ascii="Arial" w:eastAsia="Arial" w:hAnsi="Arial" w:cs="Arial"/>
-          <w:color w:val="000000"/>
-          <w:sz w:val="20"/>
-          <w:szCs w:val="20"/>
-        </w:rPr>
-        <w:t>a</w:t>
-      </w:r>
-      <w:r>
-        <w:rPr>
-          <w:rFonts w:ascii="Arial" w:eastAsia="Arial" w:hAnsi="Arial" w:cs="Arial"/>
-          <w:color w:val="000000"/>
-          <w:sz w:val="20"/>
-          <w:szCs w:val="20"/>
-        </w:rPr>
-        <w:t xml:space="preserve"> </w:t>
-      </w:r>
-      <w:r>
-        <w:rPr>
-          <w:rFonts w:ascii="Arial" w:eastAsia="Arial" w:hAnsi="Arial" w:cs="Arial"/>
-          <w:color w:val="000000"/>
-          <w:sz w:val="20"/>
-          <w:szCs w:val="20"/>
-        </w:rPr>
-        <w:t>s</w:t>
-      </w:r>
-      <w:r>
-        <w:rPr>
-          <w:rFonts w:ascii="Arial" w:eastAsia="Arial" w:hAnsi="Arial" w:cs="Arial"/>
-          <w:color w:val="000000"/>
-          <w:sz w:val="20"/>
-          <w:szCs w:val="20"/>
-        </w:rPr>
-        <w:t>martphone," BMES (Biomedical Engineering Society) Annual Meeting, October 17–20, 2018, Atlanta, Georgia, USA</w:t>
+          <w:sz w:val="20"/>
+          <w:szCs w:val="20"/>
+        </w:rPr>
+        <w:t xml:space="preserve">, D. Tseng, D. Karinca, K. Liang, and A. Ozcan, "Rapid and automated detection of Nosema infection in </w:t>
+      </w:r>
+      <w:proofErr w:type="gramStart"/>
+      <w:r>
+        <w:rPr>
+          <w:rFonts w:ascii="Arial" w:eastAsia="Arial" w:hAnsi="Arial" w:cs="Arial"/>
+          <w:sz w:val="20"/>
+          <w:szCs w:val="20"/>
+        </w:rPr>
+        <w:t>honey bees</w:t>
+      </w:r>
+      <w:proofErr w:type="gramEnd"/>
+      <w:r>
+        <w:rPr>
+          <w:rFonts w:ascii="Arial" w:eastAsia="Arial" w:hAnsi="Arial" w:cs="Arial"/>
+          <w:sz w:val="20"/>
+          <w:szCs w:val="20"/>
+        </w:rPr>
+        <w:t xml:space="preserve"> using a mobile microscope," BMES (Biomedical Engineering Society) Annual Meeting, October 16-19, 2019, Philadelphia, Pennsylvania, USA</w:t>
       </w:r>
     </w:p>
     <w:p>
@@ -2910,14 +2857,434 @@
         <w:ind w:left="630" w:right="-29" w:hanging="180"/>
         <w:contextualSpacing/>
         <w:rPr>
-          <w:sz w:val="20"/>
-          <w:szCs w:val="20"/>
-        </w:rPr>
-      </w:pPr>
-      <w:r>
-        <w:rPr>
-          <w:rFonts w:ascii="Arial" w:eastAsia="Arial" w:hAnsi="Arial" w:cs="Arial"/>
-          <w:color w:val="000000"/>
+          <w:rFonts w:ascii="Arial" w:eastAsia="Arial" w:hAnsi="Arial" w:cs="Arial"/>
+          <w:sz w:val="20"/>
+          <w:szCs w:val="20"/>
+        </w:rPr>
+      </w:pPr>
+      <w:r>
+        <w:rPr>
+          <w:rFonts w:ascii="Arial" w:eastAsia="Arial" w:hAnsi="Arial" w:cs="Arial"/>
+          <w:sz w:val="20"/>
+          <w:szCs w:val="20"/>
+        </w:rPr>
+        <w:t xml:space="preserve">H. </w:t>
+      </w:r>
+      <w:proofErr w:type="spellStart"/>
+      <w:r>
+        <w:rPr>
+          <w:rFonts w:ascii="Arial" w:eastAsia="Arial" w:hAnsi="Arial" w:cs="Arial"/>
+          <w:sz w:val="20"/>
+          <w:szCs w:val="20"/>
+        </w:rPr>
+        <w:t>Ceylan</w:t>
+      </w:r>
+      <w:proofErr w:type="spellEnd"/>
+      <w:r>
+        <w:rPr>
+          <w:rFonts w:ascii="Arial" w:eastAsia="Arial" w:hAnsi="Arial" w:cs="Arial"/>
+          <w:sz w:val="20"/>
+          <w:szCs w:val="20"/>
+        </w:rPr>
+        <w:t xml:space="preserve"> </w:t>
+      </w:r>
+      <w:proofErr w:type="spellStart"/>
+      <w:r>
+        <w:rPr>
+          <w:rFonts w:ascii="Arial" w:eastAsia="Arial" w:hAnsi="Arial" w:cs="Arial"/>
+          <w:sz w:val="20"/>
+          <w:szCs w:val="20"/>
+        </w:rPr>
+        <w:t>Koydemir</w:t>
+      </w:r>
+      <w:proofErr w:type="spellEnd"/>
+      <w:r>
+        <w:rPr>
+          <w:rFonts w:ascii="Arial" w:eastAsia="Arial" w:hAnsi="Arial" w:cs="Arial"/>
+          <w:sz w:val="20"/>
+          <w:szCs w:val="20"/>
+        </w:rPr>
+        <w:t xml:space="preserve">, S. Rajpal, E. </w:t>
+      </w:r>
+      <w:proofErr w:type="spellStart"/>
+      <w:r>
+        <w:rPr>
+          <w:rFonts w:ascii="Arial" w:eastAsia="Arial" w:hAnsi="Arial" w:cs="Arial"/>
+          <w:sz w:val="20"/>
+          <w:szCs w:val="20"/>
+        </w:rPr>
+        <w:t>Gumustekin</w:t>
+      </w:r>
+      <w:proofErr w:type="spellEnd"/>
+      <w:r>
+        <w:rPr>
+          <w:rFonts w:ascii="Arial" w:eastAsia="Arial" w:hAnsi="Arial" w:cs="Arial"/>
+          <w:sz w:val="20"/>
+          <w:szCs w:val="20"/>
+        </w:rPr>
+        <w:t xml:space="preserve">, D. Karinca, K. Liang, Z. </w:t>
+      </w:r>
+      <w:proofErr w:type="spellStart"/>
+      <w:r>
+        <w:rPr>
+          <w:rFonts w:ascii="Arial" w:eastAsia="Arial" w:hAnsi="Arial" w:cs="Arial"/>
+          <w:sz w:val="20"/>
+          <w:szCs w:val="20"/>
+        </w:rPr>
+        <w:t>Gorocs</w:t>
+      </w:r>
+      <w:proofErr w:type="spellEnd"/>
+      <w:r>
+        <w:rPr>
+          <w:rFonts w:ascii="Arial" w:eastAsia="Arial" w:hAnsi="Arial" w:cs="Arial"/>
+          <w:sz w:val="20"/>
+          <w:szCs w:val="20"/>
+        </w:rPr>
+        <w:t>, D. Tseng, and A. Ozcan, "Water quality analysis using a smartphone-based turbidity reader," BMES (Biomedical Engineering Society) Annual Meeting, October 16-19, 2019, Philadelphia, Pennsylvania, USA</w:t>
+      </w:r>
+    </w:p>
+    <w:p>
+      <w:pPr>
+        <w:numPr>
+          <w:ilvl w:val="1"/>
+          <w:numId w:val="6"/>
+        </w:numPr>
+        <w:pBdr>
+          <w:top w:val="nil"/>
+          <w:left w:val="nil"/>
+          <w:bottom w:val="nil"/>
+          <w:right w:val="nil"/>
+          <w:between w:val="nil"/>
+        </w:pBdr>
+        <w:ind w:left="630" w:right="-29" w:hanging="180"/>
+        <w:contextualSpacing/>
+        <w:rPr>
+          <w:rFonts w:ascii="Arial" w:eastAsia="Arial" w:hAnsi="Arial" w:cs="Arial"/>
+          <w:sz w:val="20"/>
+          <w:szCs w:val="20"/>
+        </w:rPr>
+      </w:pPr>
+      <w:r>
+        <w:rPr>
+          <w:rFonts w:ascii="Arial" w:eastAsia="Arial" w:hAnsi="Arial" w:cs="Arial"/>
+          <w:sz w:val="20"/>
+          <w:szCs w:val="20"/>
+        </w:rPr>
+        <w:t xml:space="preserve">H. </w:t>
+      </w:r>
+      <w:proofErr w:type="spellStart"/>
+      <w:r>
+        <w:rPr>
+          <w:rFonts w:ascii="Arial" w:eastAsia="Arial" w:hAnsi="Arial" w:cs="Arial"/>
+          <w:sz w:val="20"/>
+          <w:szCs w:val="20"/>
+        </w:rPr>
+        <w:t>Ceylan</w:t>
+      </w:r>
+      <w:proofErr w:type="spellEnd"/>
+      <w:r>
+        <w:rPr>
+          <w:rFonts w:ascii="Arial" w:eastAsia="Arial" w:hAnsi="Arial" w:cs="Arial"/>
+          <w:sz w:val="20"/>
+          <w:szCs w:val="20"/>
+        </w:rPr>
+        <w:t xml:space="preserve"> </w:t>
+      </w:r>
+      <w:proofErr w:type="spellStart"/>
+      <w:r>
+        <w:rPr>
+          <w:rFonts w:ascii="Arial" w:eastAsia="Arial" w:hAnsi="Arial" w:cs="Arial"/>
+          <w:sz w:val="20"/>
+          <w:szCs w:val="20"/>
+        </w:rPr>
+        <w:t>Koydemir</w:t>
+      </w:r>
+      <w:proofErr w:type="spellEnd"/>
+      <w:r>
+        <w:rPr>
+          <w:rFonts w:ascii="Arial" w:eastAsia="Arial" w:hAnsi="Arial" w:cs="Arial"/>
+          <w:sz w:val="20"/>
+          <w:szCs w:val="20"/>
+        </w:rPr>
+        <w:t xml:space="preserve">, S. Rajpal, E. </w:t>
+      </w:r>
+      <w:proofErr w:type="spellStart"/>
+      <w:r>
+        <w:rPr>
+          <w:rFonts w:ascii="Arial" w:eastAsia="Arial" w:hAnsi="Arial" w:cs="Arial"/>
+          <w:sz w:val="20"/>
+          <w:szCs w:val="20"/>
+        </w:rPr>
+        <w:t>Gumustekin</w:t>
+      </w:r>
+      <w:proofErr w:type="spellEnd"/>
+      <w:r>
+        <w:rPr>
+          <w:rFonts w:ascii="Arial" w:eastAsia="Arial" w:hAnsi="Arial" w:cs="Arial"/>
+          <w:sz w:val="20"/>
+          <w:szCs w:val="20"/>
+        </w:rPr>
+        <w:t xml:space="preserve">, D. Karinca, K. Liang, Z. </w:t>
+      </w:r>
+      <w:proofErr w:type="spellStart"/>
+      <w:r>
+        <w:rPr>
+          <w:rFonts w:ascii="Arial" w:eastAsia="Arial" w:hAnsi="Arial" w:cs="Arial"/>
+          <w:sz w:val="20"/>
+          <w:szCs w:val="20"/>
+        </w:rPr>
+        <w:t>Gorocs</w:t>
+      </w:r>
+      <w:proofErr w:type="spellEnd"/>
+      <w:r>
+        <w:rPr>
+          <w:rFonts w:ascii="Arial" w:eastAsia="Arial" w:hAnsi="Arial" w:cs="Arial"/>
+          <w:sz w:val="20"/>
+          <w:szCs w:val="20"/>
+        </w:rPr>
+        <w:t xml:space="preserve">, D. Tseng, and A. Ozcan, "Field portable </w:t>
+      </w:r>
+      <w:proofErr w:type="gramStart"/>
+      <w:r>
+        <w:rPr>
+          <w:rFonts w:ascii="Arial" w:eastAsia="Arial" w:hAnsi="Arial" w:cs="Arial"/>
+          <w:sz w:val="20"/>
+          <w:szCs w:val="20"/>
+        </w:rPr>
+        <w:t>smartphone based</w:t>
+      </w:r>
+      <w:proofErr w:type="gramEnd"/>
+      <w:r>
+        <w:rPr>
+          <w:rFonts w:ascii="Arial" w:eastAsia="Arial" w:hAnsi="Arial" w:cs="Arial"/>
+          <w:sz w:val="20"/>
+          <w:szCs w:val="20"/>
+        </w:rPr>
+        <w:t xml:space="preserve"> reader for turbidity analysis," 20th Annual UC Systemwide Bioengineering Symposium, June 27-29, 2019, University of California, Merced, CA, USA</w:t>
+      </w:r>
+    </w:p>
+    <w:p>
+      <w:pPr>
+        <w:numPr>
+          <w:ilvl w:val="1"/>
+          <w:numId w:val="6"/>
+        </w:numPr>
+        <w:pBdr>
+          <w:top w:val="nil"/>
+          <w:left w:val="nil"/>
+          <w:bottom w:val="nil"/>
+          <w:right w:val="nil"/>
+          <w:between w:val="nil"/>
+        </w:pBdr>
+        <w:ind w:left="630" w:right="-29" w:hanging="180"/>
+        <w:contextualSpacing/>
+        <w:rPr>
+          <w:rFonts w:ascii="Arial" w:eastAsia="Arial" w:hAnsi="Arial" w:cs="Arial"/>
+          <w:sz w:val="20"/>
+          <w:szCs w:val="20"/>
+        </w:rPr>
+      </w:pPr>
+      <w:r>
+        <w:rPr>
+          <w:rFonts w:ascii="Arial" w:eastAsia="Arial" w:hAnsi="Arial" w:cs="Arial"/>
+          <w:sz w:val="20"/>
+          <w:szCs w:val="20"/>
+        </w:rPr>
+        <w:t xml:space="preserve">J. Snow, H. </w:t>
+      </w:r>
+      <w:proofErr w:type="spellStart"/>
+      <w:r>
+        <w:rPr>
+          <w:rFonts w:ascii="Arial" w:eastAsia="Arial" w:hAnsi="Arial" w:cs="Arial"/>
+          <w:sz w:val="20"/>
+          <w:szCs w:val="20"/>
+        </w:rPr>
+        <w:t>Ceylan</w:t>
+      </w:r>
+      <w:proofErr w:type="spellEnd"/>
+      <w:r>
+        <w:rPr>
+          <w:rFonts w:ascii="Arial" w:eastAsia="Arial" w:hAnsi="Arial" w:cs="Arial"/>
+          <w:sz w:val="20"/>
+          <w:szCs w:val="20"/>
+        </w:rPr>
+        <w:t xml:space="preserve"> </w:t>
+      </w:r>
+      <w:proofErr w:type="spellStart"/>
+      <w:r>
+        <w:rPr>
+          <w:rFonts w:ascii="Arial" w:eastAsia="Arial" w:hAnsi="Arial" w:cs="Arial"/>
+          <w:sz w:val="20"/>
+          <w:szCs w:val="20"/>
+        </w:rPr>
+        <w:t>Koydemir</w:t>
+      </w:r>
+      <w:proofErr w:type="spellEnd"/>
+      <w:r>
+        <w:rPr>
+          <w:rFonts w:ascii="Arial" w:eastAsia="Arial" w:hAnsi="Arial" w:cs="Arial"/>
+          <w:sz w:val="20"/>
+          <w:szCs w:val="20"/>
+        </w:rPr>
+        <w:t xml:space="preserve">, D. Tseng, D. Karinca, K. Liang, and A. Ozcan, "Detection of Nosema ceranae in </w:t>
+      </w:r>
+      <w:proofErr w:type="gramStart"/>
+      <w:r>
+        <w:rPr>
+          <w:rFonts w:ascii="Arial" w:eastAsia="Arial" w:hAnsi="Arial" w:cs="Arial"/>
+          <w:sz w:val="20"/>
+          <w:szCs w:val="20"/>
+        </w:rPr>
+        <w:t>honey bees</w:t>
+      </w:r>
+      <w:proofErr w:type="gramEnd"/>
+      <w:r>
+        <w:rPr>
+          <w:rFonts w:ascii="Arial" w:eastAsia="Arial" w:hAnsi="Arial" w:cs="Arial"/>
+          <w:sz w:val="20"/>
+          <w:szCs w:val="20"/>
+        </w:rPr>
+        <w:t xml:space="preserve"> using a mobile microscope," 20th Annual UC Systemwide Bioengineering Symposium, June 27-29, 2019, University of California, Merced, CA, USA</w:t>
+      </w:r>
+    </w:p>
+    <w:p>
+      <w:pPr>
+        <w:numPr>
+          <w:ilvl w:val="1"/>
+          <w:numId w:val="6"/>
+        </w:numPr>
+        <w:pBdr>
+          <w:top w:val="nil"/>
+          <w:left w:val="nil"/>
+          <w:bottom w:val="nil"/>
+          <w:right w:val="nil"/>
+          <w:between w:val="nil"/>
+        </w:pBdr>
+        <w:ind w:left="630" w:right="-29" w:hanging="180"/>
+        <w:contextualSpacing/>
+        <w:rPr>
+          <w:rFonts w:ascii="Arial" w:eastAsia="Arial" w:hAnsi="Arial" w:cs="Arial"/>
+          <w:sz w:val="20"/>
+          <w:szCs w:val="20"/>
+        </w:rPr>
+      </w:pPr>
+      <w:r>
+        <w:rPr>
+          <w:rFonts w:ascii="Arial" w:eastAsia="Arial" w:hAnsi="Arial" w:cs="Arial"/>
+          <w:sz w:val="20"/>
+          <w:szCs w:val="20"/>
+        </w:rPr>
+        <w:t xml:space="preserve">K. Liang, J.W. Snow, H.C. </w:t>
+      </w:r>
+      <w:proofErr w:type="spellStart"/>
+      <w:r>
+        <w:rPr>
+          <w:rFonts w:ascii="Arial" w:eastAsia="Arial" w:hAnsi="Arial" w:cs="Arial"/>
+          <w:sz w:val="20"/>
+          <w:szCs w:val="20"/>
+        </w:rPr>
+        <w:t>Koydemir</w:t>
+      </w:r>
+      <w:proofErr w:type="spellEnd"/>
+      <w:r>
+        <w:rPr>
+          <w:rFonts w:ascii="Arial" w:eastAsia="Arial" w:hAnsi="Arial" w:cs="Arial"/>
+          <w:sz w:val="20"/>
+          <w:szCs w:val="20"/>
+        </w:rPr>
+        <w:t>, D.K. Karinca, D. Tseng, and A. Ozcan, "</w:t>
+      </w:r>
+      <w:proofErr w:type="gramStart"/>
+      <w:r>
+        <w:rPr>
+          <w:rFonts w:ascii="Arial" w:eastAsia="Arial" w:hAnsi="Arial" w:cs="Arial"/>
+          <w:sz w:val="20"/>
+          <w:szCs w:val="20"/>
+        </w:rPr>
+        <w:t>Honey Bee</w:t>
+      </w:r>
+      <w:proofErr w:type="gramEnd"/>
+      <w:r>
+        <w:rPr>
+          <w:rFonts w:ascii="Arial" w:eastAsia="Arial" w:hAnsi="Arial" w:cs="Arial"/>
+          <w:sz w:val="20"/>
+          <w:szCs w:val="20"/>
+        </w:rPr>
+        <w:t xml:space="preserve"> Parasite Detection Using a Smartphone," The Emerging Researchers National (ERN) Conference in Science, Technology, </w:t>
+      </w:r>
+      <w:r>
+        <w:rPr>
+          <w:rFonts w:ascii="Arial" w:eastAsia="Arial" w:hAnsi="Arial" w:cs="Arial"/>
+          <w:sz w:val="20"/>
+          <w:szCs w:val="20"/>
+        </w:rPr>
+        <w:lastRenderedPageBreak/>
+        <w:t>Engineering and Mathematics (STEM), Organized by AAAS and NSF, February 21-23, 2019, Washington DC, USA</w:t>
+      </w:r>
+    </w:p>
+    <w:p>
+      <w:pPr>
+        <w:numPr>
+          <w:ilvl w:val="1"/>
+          <w:numId w:val="6"/>
+        </w:numPr>
+        <w:pBdr>
+          <w:top w:val="nil"/>
+          <w:left w:val="nil"/>
+          <w:bottom w:val="nil"/>
+          <w:right w:val="nil"/>
+          <w:between w:val="nil"/>
+        </w:pBdr>
+        <w:ind w:left="630" w:right="-29" w:hanging="180"/>
+        <w:contextualSpacing/>
+        <w:rPr>
+          <w:sz w:val="20"/>
+          <w:szCs w:val="20"/>
+        </w:rPr>
+      </w:pPr>
+      <w:r>
+        <w:rPr>
+          <w:rFonts w:ascii="Arial" w:eastAsia="Arial" w:hAnsi="Arial" w:cs="Arial"/>
+          <w:sz w:val="20"/>
+          <w:szCs w:val="20"/>
+        </w:rPr>
+        <w:t>J</w:t>
+      </w:r>
+      <w:r>
+        <w:rPr>
+          <w:rFonts w:ascii="Arial" w:eastAsia="Arial" w:hAnsi="Arial" w:cs="Arial"/>
+          <w:sz w:val="20"/>
+          <w:szCs w:val="20"/>
+        </w:rPr>
+        <w:t>.</w:t>
+      </w:r>
+      <w:r>
+        <w:rPr>
+          <w:rFonts w:ascii="Arial" w:eastAsia="Arial" w:hAnsi="Arial" w:cs="Arial"/>
+          <w:sz w:val="20"/>
+          <w:szCs w:val="20"/>
+        </w:rPr>
+        <w:t xml:space="preserve"> Snow, Columbia Univ</w:t>
+      </w:r>
+      <w:r>
+        <w:rPr>
+          <w:rFonts w:ascii="Arial" w:eastAsia="Arial" w:hAnsi="Arial" w:cs="Arial"/>
+          <w:sz w:val="20"/>
+          <w:szCs w:val="20"/>
+        </w:rPr>
+        <w:t>.,</w:t>
+      </w:r>
+      <w:r>
+        <w:rPr>
+          <w:rFonts w:ascii="Arial" w:eastAsia="Arial" w:hAnsi="Arial" w:cs="Arial"/>
+          <w:sz w:val="20"/>
+          <w:szCs w:val="20"/>
+        </w:rPr>
+        <w:t xml:space="preserve"> </w:t>
+      </w:r>
+      <w:r>
+        <w:rPr>
+          <w:rFonts w:ascii="Arial" w:eastAsia="Arial" w:hAnsi="Arial" w:cs="Arial"/>
           <w:sz w:val="20"/>
           <w:szCs w:val="20"/>
         </w:rPr>
@@ -2926,7 +3293,6 @@
       <w:r>
         <w:rPr>
           <w:rFonts w:ascii="Arial" w:eastAsia="Arial" w:hAnsi="Arial" w:cs="Arial"/>
-          <w:color w:val="000000"/>
           <w:sz w:val="20"/>
           <w:szCs w:val="20"/>
         </w:rPr>
@@ -2936,6 +3302,369 @@
       <w:r>
         <w:rPr>
           <w:rFonts w:ascii="Arial" w:eastAsia="Arial" w:hAnsi="Arial" w:cs="Arial"/>
+          <w:sz w:val="20"/>
+          <w:szCs w:val="20"/>
+        </w:rPr>
+        <w:t>Ceylan</w:t>
+      </w:r>
+      <w:proofErr w:type="spellEnd"/>
+      <w:r>
+        <w:rPr>
+          <w:rFonts w:ascii="Arial" w:eastAsia="Arial" w:hAnsi="Arial" w:cs="Arial"/>
+          <w:sz w:val="20"/>
+          <w:szCs w:val="20"/>
+        </w:rPr>
+        <w:t xml:space="preserve"> </w:t>
+      </w:r>
+      <w:proofErr w:type="spellStart"/>
+      <w:r>
+        <w:rPr>
+          <w:rFonts w:ascii="Arial" w:eastAsia="Arial" w:hAnsi="Arial" w:cs="Arial"/>
+          <w:sz w:val="20"/>
+          <w:szCs w:val="20"/>
+        </w:rPr>
+        <w:t>Koydemir</w:t>
+      </w:r>
+      <w:proofErr w:type="spellEnd"/>
+      <w:r>
+        <w:rPr>
+          <w:rFonts w:ascii="Arial" w:eastAsia="Arial" w:hAnsi="Arial" w:cs="Arial"/>
+          <w:sz w:val="20"/>
+          <w:szCs w:val="20"/>
+        </w:rPr>
+        <w:t xml:space="preserve">, </w:t>
+      </w:r>
+      <w:r>
+        <w:rPr>
+          <w:rFonts w:ascii="Arial" w:eastAsia="Arial" w:hAnsi="Arial" w:cs="Arial"/>
+          <w:sz w:val="20"/>
+          <w:szCs w:val="20"/>
+        </w:rPr>
+        <w:t>D.</w:t>
+      </w:r>
+      <w:r>
+        <w:rPr>
+          <w:rFonts w:ascii="Arial" w:eastAsia="Arial" w:hAnsi="Arial" w:cs="Arial"/>
+          <w:sz w:val="20"/>
+          <w:szCs w:val="20"/>
+        </w:rPr>
+        <w:t xml:space="preserve"> Tseng, D</w:t>
+      </w:r>
+      <w:r>
+        <w:rPr>
+          <w:rFonts w:ascii="Arial" w:eastAsia="Arial" w:hAnsi="Arial" w:cs="Arial"/>
+          <w:sz w:val="20"/>
+          <w:szCs w:val="20"/>
+        </w:rPr>
+        <w:t>.</w:t>
+      </w:r>
+      <w:r>
+        <w:rPr>
+          <w:rFonts w:ascii="Arial" w:eastAsia="Arial" w:hAnsi="Arial" w:cs="Arial"/>
+          <w:sz w:val="20"/>
+          <w:szCs w:val="20"/>
+        </w:rPr>
+        <w:t xml:space="preserve"> Karinca, K</w:t>
+      </w:r>
+      <w:r>
+        <w:rPr>
+          <w:rFonts w:ascii="Arial" w:eastAsia="Arial" w:hAnsi="Arial" w:cs="Arial"/>
+          <w:sz w:val="20"/>
+          <w:szCs w:val="20"/>
+        </w:rPr>
+        <w:t>.</w:t>
+      </w:r>
+      <w:r>
+        <w:rPr>
+          <w:rFonts w:ascii="Arial" w:eastAsia="Arial" w:hAnsi="Arial" w:cs="Arial"/>
+          <w:sz w:val="20"/>
+          <w:szCs w:val="20"/>
+        </w:rPr>
+        <w:t xml:space="preserve"> Liang, A</w:t>
+      </w:r>
+      <w:r>
+        <w:rPr>
+          <w:rFonts w:ascii="Arial" w:eastAsia="Arial" w:hAnsi="Arial" w:cs="Arial"/>
+          <w:sz w:val="20"/>
+          <w:szCs w:val="20"/>
+        </w:rPr>
+        <w:t>.</w:t>
+      </w:r>
+      <w:r>
+        <w:rPr>
+          <w:rFonts w:ascii="Arial" w:eastAsia="Arial" w:hAnsi="Arial" w:cs="Arial"/>
+          <w:sz w:val="20"/>
+          <w:szCs w:val="20"/>
+        </w:rPr>
+        <w:t xml:space="preserve"> Ozcan</w:t>
+      </w:r>
+      <w:r>
+        <w:rPr>
+          <w:rFonts w:ascii="Arial" w:eastAsia="Arial" w:hAnsi="Arial" w:cs="Arial"/>
+          <w:sz w:val="20"/>
+          <w:szCs w:val="20"/>
+        </w:rPr>
+        <w:t xml:space="preserve">, “Bee parasite detection using a smartphone”, </w:t>
+      </w:r>
+      <w:r>
+        <w:rPr>
+          <w:rFonts w:ascii="Arial" w:eastAsia="Arial" w:hAnsi="Arial" w:cs="Arial"/>
+          <w:sz w:val="20"/>
+          <w:szCs w:val="20"/>
+          <w:highlight w:val="white"/>
+        </w:rPr>
+        <w:t xml:space="preserve">SPIE </w:t>
+      </w:r>
+      <w:r>
+        <w:rPr>
+          <w:rFonts w:ascii="Arial" w:eastAsia="Arial" w:hAnsi="Arial" w:cs="Arial"/>
+          <w:sz w:val="20"/>
+          <w:szCs w:val="20"/>
+          <w:highlight w:val="white"/>
+        </w:rPr>
+        <w:t xml:space="preserve">Photonics West Conference, </w:t>
+      </w:r>
+      <w:r>
+        <w:rPr>
+          <w:rFonts w:ascii="Arial" w:eastAsia="Arial" w:hAnsi="Arial" w:cs="Arial"/>
+          <w:sz w:val="20"/>
+          <w:szCs w:val="20"/>
+          <w:highlight w:val="white"/>
+        </w:rPr>
+        <w:t>February</w:t>
+      </w:r>
+      <w:r>
+        <w:rPr>
+          <w:rFonts w:ascii="Arial" w:eastAsia="Arial" w:hAnsi="Arial" w:cs="Arial"/>
+          <w:sz w:val="20"/>
+          <w:szCs w:val="20"/>
+          <w:highlight w:val="white"/>
+        </w:rPr>
+        <w:t xml:space="preserve"> </w:t>
+      </w:r>
+      <w:r>
+        <w:rPr>
+          <w:rFonts w:ascii="Arial" w:eastAsia="Arial" w:hAnsi="Arial" w:cs="Arial"/>
+          <w:sz w:val="20"/>
+          <w:szCs w:val="20"/>
+          <w:highlight w:val="white"/>
+        </w:rPr>
+        <w:t xml:space="preserve">2, </w:t>
+      </w:r>
+      <w:r>
+        <w:rPr>
+          <w:rFonts w:ascii="Arial" w:eastAsia="Arial" w:hAnsi="Arial" w:cs="Arial"/>
+          <w:sz w:val="20"/>
+          <w:szCs w:val="20"/>
+          <w:highlight w:val="white"/>
+        </w:rPr>
+        <w:t>2019, The Moscone Center, San Francisco, CA, USA</w:t>
+      </w:r>
+    </w:p>
+    <w:p>
+      <w:pPr>
+        <w:numPr>
+          <w:ilvl w:val="1"/>
+          <w:numId w:val="6"/>
+        </w:numPr>
+        <w:pBdr>
+          <w:top w:val="nil"/>
+          <w:left w:val="nil"/>
+          <w:bottom w:val="nil"/>
+          <w:right w:val="nil"/>
+          <w:between w:val="nil"/>
+        </w:pBdr>
+        <w:ind w:left="630" w:right="-29" w:hanging="180"/>
+        <w:contextualSpacing/>
+        <w:rPr>
+          <w:rFonts w:ascii="Arial" w:eastAsia="Arial" w:hAnsi="Arial" w:cs="Arial"/>
+          <w:color w:val="000000"/>
+          <w:sz w:val="20"/>
+          <w:szCs w:val="20"/>
+        </w:rPr>
+      </w:pPr>
+      <w:r>
+        <w:rPr>
+          <w:rFonts w:ascii="Arial" w:eastAsia="Arial" w:hAnsi="Arial" w:cs="Arial"/>
+          <w:color w:val="000000"/>
+          <w:sz w:val="20"/>
+          <w:szCs w:val="20"/>
+        </w:rPr>
+        <w:t xml:space="preserve">S. Rajpal, H. </w:t>
+      </w:r>
+      <w:proofErr w:type="spellStart"/>
+      <w:r>
+        <w:rPr>
+          <w:rFonts w:ascii="Arial" w:eastAsia="Arial" w:hAnsi="Arial" w:cs="Arial"/>
+          <w:color w:val="000000"/>
+          <w:sz w:val="20"/>
+          <w:szCs w:val="20"/>
+        </w:rPr>
+        <w:t>Koydemir</w:t>
+      </w:r>
+      <w:proofErr w:type="spellEnd"/>
+      <w:r>
+        <w:rPr>
+          <w:rFonts w:ascii="Arial" w:eastAsia="Arial" w:hAnsi="Arial" w:cs="Arial"/>
+          <w:color w:val="000000"/>
+          <w:sz w:val="20"/>
+          <w:szCs w:val="20"/>
+        </w:rPr>
+        <w:t xml:space="preserve">, Z. </w:t>
+      </w:r>
+      <w:proofErr w:type="spellStart"/>
+      <w:r>
+        <w:rPr>
+          <w:rFonts w:ascii="Arial" w:eastAsia="Arial" w:hAnsi="Arial" w:cs="Arial"/>
+          <w:color w:val="000000"/>
+          <w:sz w:val="20"/>
+          <w:szCs w:val="20"/>
+        </w:rPr>
+        <w:t>Gorocs</w:t>
+      </w:r>
+      <w:proofErr w:type="spellEnd"/>
+      <w:r>
+        <w:rPr>
+          <w:rFonts w:ascii="Arial" w:eastAsia="Arial" w:hAnsi="Arial" w:cs="Arial"/>
+          <w:color w:val="000000"/>
+          <w:sz w:val="20"/>
+          <w:szCs w:val="20"/>
+        </w:rPr>
+        <w:t xml:space="preserve">, D. </w:t>
+      </w:r>
+      <w:r>
+        <w:rPr>
+          <w:rFonts w:ascii="Arial" w:eastAsia="Arial" w:hAnsi="Arial" w:cs="Arial"/>
+          <w:color w:val="000000"/>
+          <w:sz w:val="20"/>
+          <w:szCs w:val="20"/>
+        </w:rPr>
+        <w:t>Karinca</w:t>
+      </w:r>
+      <w:r>
+        <w:rPr>
+          <w:rFonts w:ascii="Arial" w:eastAsia="Arial" w:hAnsi="Arial" w:cs="Arial"/>
+          <w:color w:val="000000"/>
+          <w:sz w:val="20"/>
+          <w:szCs w:val="20"/>
+        </w:rPr>
+        <w:t xml:space="preserve">, A. Ozcan, "Turbidity </w:t>
+      </w:r>
+      <w:r>
+        <w:rPr>
+          <w:rFonts w:ascii="Arial" w:eastAsia="Arial" w:hAnsi="Arial" w:cs="Arial"/>
+          <w:color w:val="000000"/>
+          <w:sz w:val="20"/>
+          <w:szCs w:val="20"/>
+        </w:rPr>
+        <w:t>m</w:t>
+      </w:r>
+      <w:r>
+        <w:rPr>
+          <w:rFonts w:ascii="Arial" w:eastAsia="Arial" w:hAnsi="Arial" w:cs="Arial"/>
+          <w:color w:val="000000"/>
+          <w:sz w:val="20"/>
+          <w:szCs w:val="20"/>
+        </w:rPr>
+        <w:t xml:space="preserve">easurement </w:t>
+      </w:r>
+      <w:r>
+        <w:rPr>
+          <w:rFonts w:ascii="Arial" w:eastAsia="Arial" w:hAnsi="Arial" w:cs="Arial"/>
+          <w:color w:val="000000"/>
+          <w:sz w:val="20"/>
+          <w:szCs w:val="20"/>
+        </w:rPr>
+        <w:t>u</w:t>
+      </w:r>
+      <w:r>
+        <w:rPr>
+          <w:rFonts w:ascii="Arial" w:eastAsia="Arial" w:hAnsi="Arial" w:cs="Arial"/>
+          <w:color w:val="000000"/>
+          <w:sz w:val="20"/>
+          <w:szCs w:val="20"/>
+        </w:rPr>
+        <w:t xml:space="preserve">sing </w:t>
+      </w:r>
+      <w:r>
+        <w:rPr>
+          <w:rFonts w:ascii="Arial" w:eastAsia="Arial" w:hAnsi="Arial" w:cs="Arial"/>
+          <w:color w:val="000000"/>
+          <w:sz w:val="20"/>
+          <w:szCs w:val="20"/>
+        </w:rPr>
+        <w:t>a</w:t>
+      </w:r>
+      <w:r>
+        <w:rPr>
+          <w:rFonts w:ascii="Arial" w:eastAsia="Arial" w:hAnsi="Arial" w:cs="Arial"/>
+          <w:color w:val="000000"/>
+          <w:sz w:val="20"/>
+          <w:szCs w:val="20"/>
+        </w:rPr>
+        <w:t xml:space="preserve"> </w:t>
+      </w:r>
+      <w:r>
+        <w:rPr>
+          <w:rFonts w:ascii="Arial" w:eastAsia="Arial" w:hAnsi="Arial" w:cs="Arial"/>
+          <w:color w:val="000000"/>
+          <w:sz w:val="20"/>
+          <w:szCs w:val="20"/>
+        </w:rPr>
+        <w:t>s</w:t>
+      </w:r>
+      <w:r>
+        <w:rPr>
+          <w:rFonts w:ascii="Arial" w:eastAsia="Arial" w:hAnsi="Arial" w:cs="Arial"/>
+          <w:color w:val="000000"/>
+          <w:sz w:val="20"/>
+          <w:szCs w:val="20"/>
+        </w:rPr>
+        <w:t>martphone," BMES (Biomedical Engineering Society) Annual Meeting, October 17–20, 2018, Atlanta, Georgia, USA</w:t>
+      </w:r>
+    </w:p>
+    <w:p>
+      <w:pPr>
+        <w:numPr>
+          <w:ilvl w:val="1"/>
+          <w:numId w:val="6"/>
+        </w:numPr>
+        <w:pBdr>
+          <w:top w:val="nil"/>
+          <w:left w:val="nil"/>
+          <w:bottom w:val="nil"/>
+          <w:right w:val="nil"/>
+          <w:between w:val="nil"/>
+        </w:pBdr>
+        <w:ind w:left="630" w:right="-29" w:hanging="180"/>
+        <w:contextualSpacing/>
+        <w:rPr>
+          <w:sz w:val="20"/>
+          <w:szCs w:val="20"/>
+        </w:rPr>
+      </w:pPr>
+      <w:r>
+        <w:rPr>
+          <w:rFonts w:ascii="Arial" w:eastAsia="Arial" w:hAnsi="Arial" w:cs="Arial"/>
+          <w:color w:val="000000"/>
+          <w:sz w:val="20"/>
+          <w:szCs w:val="20"/>
+        </w:rPr>
+        <w:t>H.</w:t>
+      </w:r>
+      <w:r>
+        <w:rPr>
+          <w:rFonts w:ascii="Arial" w:eastAsia="Arial" w:hAnsi="Arial" w:cs="Arial"/>
+          <w:color w:val="000000"/>
+          <w:sz w:val="20"/>
+          <w:szCs w:val="20"/>
+        </w:rPr>
+        <w:t xml:space="preserve"> </w:t>
+      </w:r>
+      <w:proofErr w:type="spellStart"/>
+      <w:r>
+        <w:rPr>
+          <w:rFonts w:ascii="Arial" w:eastAsia="Arial" w:hAnsi="Arial" w:cs="Arial"/>
           <w:color w:val="000000"/>
           <w:sz w:val="20"/>
           <w:szCs w:val="20"/>
@@ -3130,6 +3859,8 @@
         </w:rPr>
         <w:t>University of California, San Francisco, CA, USA</w:t>
       </w:r>
+      <w:bookmarkStart w:id="1" w:name="_GoBack"/>
+      <w:bookmarkEnd w:id="1"/>
     </w:p>
     <w:p>
       <w:pPr>
@@ -3686,7 +4417,7 @@
         </w:rPr>
         <w:t xml:space="preserve"> </w:t>
       </w:r>
-      <w:bookmarkStart w:id="1" w:name="_Hlk531723200"/>
+      <w:bookmarkStart w:id="2" w:name="_Hlk531723200"/>
       <w:r>
         <w:rPr>
           <w:rFonts w:ascii="Arial" w:eastAsia="Arial" w:hAnsi="Arial" w:cs="Arial"/>
@@ -3696,7 +4427,7 @@
         </w:rPr>
         <w:t>Day</w:t>
       </w:r>
-      <w:bookmarkEnd w:id="1"/>
+      <w:bookmarkEnd w:id="2"/>
       <w:r>
         <w:rPr>
           <w:rFonts w:ascii="Arial" w:eastAsia="Arial" w:hAnsi="Arial" w:cs="Arial"/>
@@ -4459,7 +5190,7 @@
           </mc:Choice>
           <mc:Fallback>
             <w:pict>
-              <v:shape w14:anchorId="15C74C62" id="Düz Ok Bağlayıcısı 4" o:spid="_x0000_s1026" type="#_x0000_t32" style="position:absolute;margin-left:1pt;margin-top:.85pt;width:508.35pt;height:1pt;z-index:251659264;visibility:visible;mso-wrap-style:square;mso-wrap-distance-left:9pt;mso-wrap-distance-top:-3e-5mm;mso-wrap-distance-right:9pt;mso-wrap-distance-bottom:-3e-5mm;mso-position-horizontal:absolute;mso-position-horizontal-relative:margin;mso-position-vertical:absolute;mso-position-vertical-relative:text" o:gfxdata="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">
+              <v:shape w14:anchorId="0FA18572" id="Düz Ok Bağlayıcısı 4" o:spid="_x0000_s1026" type="#_x0000_t32" style="position:absolute;margin-left:1pt;margin-top:.85pt;width:508.35pt;height:1pt;z-index:251659264;visibility:visible;mso-wrap-style:square;mso-wrap-distance-left:9pt;mso-wrap-distance-top:-3e-5mm;mso-wrap-distance-right:9pt;mso-wrap-distance-bottom:-3e-5mm;mso-position-horizontal:absolute;mso-position-horizontal-relative:margin;mso-position-vertical:absolute;mso-position-vertical-relative:text" o:gfxdata="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">
                 <w10:wrap anchorx="margin"/>
               </v:shape>
             </w:pict>
@@ -4733,18 +5464,7 @@
           <w:sz w:val="20"/>
           <w:szCs w:val="20"/>
         </w:rPr>
-        <w:t>Revised UI state management for loan offers page to preser</w:t>
-      </w:r>
-      <w:bookmarkStart w:id="2" w:name="_GoBack"/>
-      <w:bookmarkEnd w:id="2"/>
-      <w:r>
-        <w:rPr>
-          <w:rFonts w:ascii="Arial" w:eastAsia="Arial" w:hAnsi="Arial" w:cs="Arial"/>
-          <w:color w:val="000000"/>
-          <w:sz w:val="20"/>
-          <w:szCs w:val="20"/>
-        </w:rPr>
-        <w:t>ve user’s progress even after a browser refresh.</w:t>
+        <w:t>Revised UI state management for loan offers page to preserve user’s progress even after a browser refresh.</w:t>
       </w:r>
     </w:p>
     <w:p>
@@ -5467,7 +6187,7 @@
         </w:rPr>
         <w:t xml:space="preserve">Released solo EP on Spotify: </w:t>
       </w:r>
-      <w:hyperlink r:id="rId9" w:history="1">
+      <w:hyperlink r:id="rId10" w:history="1">
         <w:r>
           <w:rPr>
             <w:rStyle w:val="Hyperlink"/>
@@ -5550,7 +6270,7 @@
           </mc:Choice>
           <mc:Fallback>
             <w:pict>
-              <v:shape w14:anchorId="3F1CEBDF" id="Düz Ok Bağlayıcısı 1" o:spid="_x0000_s1026" type="#_x0000_t32" style="position:absolute;margin-left:0;margin-top:20.85pt;width:509.05pt;height:1pt;rotation:180;flip:x;z-index:251658240;visibility:visible;mso-wrap-style:square;mso-wrap-distance-left:9pt;mso-wrap-distance-top:-3e-5mm;mso-wrap-distance-right:9pt;mso-wrap-distance-bottom:-3e-5mm;mso-position-horizontal:absolute;mso-position-horizontal-relative:margin;mso-position-vertical:absolute;mso-position-vertical-relative:text" o:gfxdata="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">
+              <v:shape w14:anchorId="32133C45" id="Düz Ok Bağlayıcısı 1" o:spid="_x0000_s1026" type="#_x0000_t32" style="position:absolute;margin-left:0;margin-top:20.85pt;width:509.05pt;height:1pt;rotation:180;flip:x;z-index:251658240;visibility:visible;mso-wrap-style:square;mso-wrap-distance-left:9pt;mso-wrap-distance-top:-3e-5mm;mso-wrap-distance-right:9pt;mso-wrap-distance-bottom:-3e-5mm;mso-position-horizontal:absolute;mso-position-horizontal-relative:margin;mso-position-vertical:absolute;mso-position-vertical-relative:text" o:gfxdata="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">
                 <w10:wrap anchorx="margin"/>
               </v:shape>
             </w:pict>
@@ -5619,7 +6339,7 @@
         </w:rPr>
         <w:t xml:space="preserve">: </w:t>
       </w:r>
-      <w:hyperlink r:id="rId10">
+      <w:hyperlink r:id="rId11">
         <w:r>
           <w:rPr>
             <w:rFonts w:ascii="Arial" w:eastAsia="Arial" w:hAnsi="Arial" w:cs="Arial"/>
@@ -5807,331 +6527,6 @@
           <w:sz w:val="20"/>
           <w:szCs w:val="20"/>
         </w:rPr>
-        <w:t>TensorFlow Column Comparator (</w:t>
-      </w:r>
-      <w:proofErr w:type="spellStart"/>
-      <w:r>
-        <w:rPr>
-          <w:rFonts w:ascii="Arial" w:eastAsia="Arial" w:hAnsi="Arial" w:cs="Arial"/>
-          <w:b/>
-          <w:sz w:val="20"/>
-          <w:szCs w:val="20"/>
-        </w:rPr>
-        <w:t>Github</w:t>
-      </w:r>
-      <w:proofErr w:type="spellEnd"/>
-      <w:r>
-        <w:rPr>
-          <w:rFonts w:ascii="Arial" w:eastAsia="Arial" w:hAnsi="Arial" w:cs="Arial"/>
-          <w:b/>
-          <w:sz w:val="20"/>
-          <w:szCs w:val="20"/>
-        </w:rPr>
-        <w:t xml:space="preserve">: </w:t>
-      </w:r>
-      <w:hyperlink r:id="rId11">
-        <w:r>
-          <w:rPr>
-            <w:rFonts w:ascii="Arial" w:eastAsia="Arial" w:hAnsi="Arial" w:cs="Arial"/>
-            <w:b/>
-            <w:color w:val="0000FF"/>
-            <w:sz w:val="20"/>
-            <w:szCs w:val="20"/>
-            <w:u w:val="single"/>
-          </w:rPr>
-          <w:t>bit.ly/</w:t>
-        </w:r>
-        <w:proofErr w:type="spellStart"/>
-        <w:r>
-          <w:rPr>
-            <w:rFonts w:ascii="Arial" w:eastAsia="Arial" w:hAnsi="Arial" w:cs="Arial"/>
-            <w:b/>
-            <w:color w:val="0000FF"/>
-            <w:sz w:val="20"/>
-            <w:szCs w:val="20"/>
-            <w:u w:val="single"/>
-          </w:rPr>
-          <w:t>tensorflowcc</w:t>
-        </w:r>
-        <w:proofErr w:type="spellEnd"/>
-      </w:hyperlink>
-      <w:r>
-        <w:rPr>
-          <w:rFonts w:ascii="Arial" w:eastAsia="Arial" w:hAnsi="Arial" w:cs="Arial"/>
-          <w:b/>
-          <w:sz w:val="20"/>
-          <w:szCs w:val="20"/>
-        </w:rPr>
-        <w:t xml:space="preserve">) </w:t>
-      </w:r>
-      <w:r>
-        <w:rPr>
-          <w:rFonts w:ascii="Arial" w:eastAsia="Arial" w:hAnsi="Arial" w:cs="Arial"/>
-          <w:b/>
-          <w:sz w:val="20"/>
-          <w:szCs w:val="20"/>
-        </w:rPr>
-        <w:tab/>
-      </w:r>
-      <w:r>
-        <w:rPr>
-          <w:rFonts w:ascii="Arial" w:eastAsia="Arial" w:hAnsi="Arial" w:cs="Arial"/>
-          <w:sz w:val="20"/>
-          <w:szCs w:val="20"/>
-        </w:rPr>
-        <w:t>Sep 2018</w:t>
-      </w:r>
-    </w:p>
-    <w:p>
-      <w:pPr>
-        <w:numPr>
-          <w:ilvl w:val="0"/>
-          <w:numId w:val="2"/>
-        </w:numPr>
-        <w:pBdr>
-          <w:top w:val="nil"/>
-          <w:left w:val="nil"/>
-          <w:bottom w:val="nil"/>
-          <w:right w:val="nil"/>
-          <w:between w:val="nil"/>
-        </w:pBdr>
-        <w:tabs>
-          <w:tab w:val="right" w:pos="10771"/>
-        </w:tabs>
-        <w:spacing w:line="276" w:lineRule="auto"/>
-        <w:ind w:hanging="180"/>
-        <w:contextualSpacing/>
-        <w:rPr>
-          <w:b/>
-          <w:color w:val="000000"/>
-          <w:sz w:val="20"/>
-          <w:szCs w:val="20"/>
-        </w:rPr>
-      </w:pPr>
-      <w:r>
-        <w:rPr>
-          <w:rFonts w:ascii="Arial" w:eastAsia="Arial" w:hAnsi="Arial" w:cs="Arial"/>
-          <w:color w:val="000000"/>
-          <w:sz w:val="20"/>
-          <w:szCs w:val="20"/>
-        </w:rPr>
-        <w:t xml:space="preserve">Built TensorFlow </w:t>
-      </w:r>
-      <w:proofErr w:type="spellStart"/>
-      <w:r>
-        <w:rPr>
-          <w:rFonts w:ascii="Arial" w:eastAsia="Arial" w:hAnsi="Arial" w:cs="Arial"/>
-          <w:color w:val="000000"/>
-          <w:sz w:val="20"/>
-          <w:szCs w:val="20"/>
-        </w:rPr>
-        <w:t>automator</w:t>
-      </w:r>
-      <w:proofErr w:type="spellEnd"/>
-      <w:r>
-        <w:rPr>
-          <w:rFonts w:ascii="Arial" w:eastAsia="Arial" w:hAnsi="Arial" w:cs="Arial"/>
-          <w:color w:val="000000"/>
-          <w:sz w:val="20"/>
-          <w:szCs w:val="20"/>
-        </w:rPr>
-        <w:t xml:space="preserve"> to select best features </w:t>
-      </w:r>
-      <w:r>
-        <w:rPr>
-          <w:rFonts w:ascii="Arial" w:eastAsia="Arial" w:hAnsi="Arial" w:cs="Arial"/>
-          <w:sz w:val="20"/>
-          <w:szCs w:val="20"/>
-        </w:rPr>
-        <w:t xml:space="preserve">with </w:t>
-      </w:r>
-      <w:r>
-        <w:rPr>
-          <w:rFonts w:ascii="Arial" w:eastAsia="Arial" w:hAnsi="Arial" w:cs="Arial"/>
-          <w:color w:val="000000"/>
-          <w:sz w:val="20"/>
-          <w:szCs w:val="20"/>
-        </w:rPr>
-        <w:t>normalization and hyperparameter optimization.</w:t>
-      </w:r>
-    </w:p>
-    <w:p>
-      <w:pPr>
-        <w:numPr>
-          <w:ilvl w:val="0"/>
-          <w:numId w:val="2"/>
-        </w:numPr>
-        <w:pBdr>
-          <w:top w:val="nil"/>
-          <w:left w:val="nil"/>
-          <w:bottom w:val="nil"/>
-          <w:right w:val="nil"/>
-          <w:between w:val="nil"/>
-        </w:pBdr>
-        <w:tabs>
-          <w:tab w:val="right" w:pos="10771"/>
-        </w:tabs>
-        <w:spacing w:line="276" w:lineRule="auto"/>
-        <w:ind w:hanging="180"/>
-        <w:contextualSpacing/>
-        <w:rPr>
-          <w:b/>
-          <w:color w:val="000000"/>
-          <w:sz w:val="20"/>
-          <w:szCs w:val="20"/>
-        </w:rPr>
-      </w:pPr>
-      <w:r>
-        <w:rPr>
-          <w:rFonts w:ascii="Arial" w:eastAsia="Arial" w:hAnsi="Arial" w:cs="Arial"/>
-          <w:color w:val="000000"/>
-          <w:sz w:val="20"/>
-          <w:szCs w:val="20"/>
-        </w:rPr>
-        <w:t>Made</w:t>
-      </w:r>
-      <w:r>
-        <w:rPr>
-          <w:rFonts w:ascii="Arial" w:eastAsia="Arial" w:hAnsi="Arial" w:cs="Arial"/>
-          <w:sz w:val="20"/>
-          <w:szCs w:val="20"/>
-        </w:rPr>
-        <w:t xml:space="preserve"> console tool in </w:t>
-      </w:r>
-      <w:r>
-        <w:rPr>
-          <w:rFonts w:ascii="Arial" w:eastAsia="Arial" w:hAnsi="Arial" w:cs="Arial"/>
-          <w:b/>
-          <w:color w:val="000000"/>
-          <w:sz w:val="20"/>
-          <w:szCs w:val="20"/>
-        </w:rPr>
-        <w:t>Python</w:t>
-      </w:r>
-      <w:r>
-        <w:rPr>
-          <w:rFonts w:ascii="Arial" w:eastAsia="Arial" w:hAnsi="Arial" w:cs="Arial"/>
-          <w:color w:val="000000"/>
-          <w:sz w:val="20"/>
-          <w:szCs w:val="20"/>
-        </w:rPr>
-        <w:t xml:space="preserve"> to </w:t>
-      </w:r>
-      <w:r>
-        <w:rPr>
-          <w:rFonts w:ascii="Arial" w:eastAsia="Arial" w:hAnsi="Arial" w:cs="Arial"/>
-          <w:sz w:val="20"/>
-          <w:szCs w:val="20"/>
-        </w:rPr>
-        <w:t>allow</w:t>
-      </w:r>
-      <w:r>
-        <w:rPr>
-          <w:rFonts w:ascii="Arial" w:eastAsia="Arial" w:hAnsi="Arial" w:cs="Arial"/>
-          <w:color w:val="000000"/>
-          <w:sz w:val="20"/>
-          <w:szCs w:val="20"/>
-        </w:rPr>
-        <w:t xml:space="preserve"> data scientists to easily obtain relationships </w:t>
-      </w:r>
-      <w:r>
-        <w:rPr>
-          <w:rFonts w:ascii="Arial" w:eastAsia="Arial" w:hAnsi="Arial" w:cs="Arial"/>
-          <w:sz w:val="20"/>
-          <w:szCs w:val="20"/>
-        </w:rPr>
-        <w:t>in previously unseen data.</w:t>
-      </w:r>
-    </w:p>
-    <w:p>
-      <w:pPr>
-        <w:numPr>
-          <w:ilvl w:val="0"/>
-          <w:numId w:val="2"/>
-        </w:numPr>
-        <w:pBdr>
-          <w:top w:val="nil"/>
-          <w:left w:val="nil"/>
-          <w:bottom w:val="nil"/>
-          <w:right w:val="nil"/>
-          <w:between w:val="nil"/>
-        </w:pBdr>
-        <w:tabs>
-          <w:tab w:val="right" w:pos="10771"/>
-        </w:tabs>
-        <w:spacing w:line="276" w:lineRule="auto"/>
-        <w:ind w:hanging="180"/>
-        <w:contextualSpacing/>
-        <w:rPr>
-          <w:b/>
-          <w:color w:val="000000"/>
-          <w:sz w:val="20"/>
-          <w:szCs w:val="20"/>
-        </w:rPr>
-      </w:pPr>
-      <w:r>
-        <w:rPr>
-          <w:rFonts w:ascii="Arial" w:eastAsia="Arial" w:hAnsi="Arial" w:cs="Arial"/>
-          <w:sz w:val="20"/>
-          <w:szCs w:val="20"/>
-        </w:rPr>
-        <w:t>Calculated and displayed</w:t>
-      </w:r>
-      <w:r>
-        <w:rPr>
-          <w:rFonts w:ascii="Arial" w:eastAsia="Arial" w:hAnsi="Arial" w:cs="Arial"/>
-          <w:color w:val="000000"/>
-          <w:sz w:val="20"/>
-          <w:szCs w:val="20"/>
-        </w:rPr>
-        <w:t xml:space="preserve"> user</w:t>
-      </w:r>
-      <w:r>
-        <w:rPr>
-          <w:rFonts w:ascii="Arial" w:eastAsia="Arial" w:hAnsi="Arial" w:cs="Arial"/>
-          <w:sz w:val="20"/>
-          <w:szCs w:val="20"/>
-        </w:rPr>
-        <w:t xml:space="preserve">’s </w:t>
-      </w:r>
-      <w:r>
-        <w:rPr>
-          <w:rFonts w:ascii="Arial" w:eastAsia="Arial" w:hAnsi="Arial" w:cs="Arial"/>
-          <w:color w:val="000000"/>
-          <w:sz w:val="20"/>
-          <w:szCs w:val="20"/>
-        </w:rPr>
-        <w:t>training progress and error rates of correlation for finished trainings</w:t>
-      </w:r>
-      <w:r>
-        <w:rPr>
-          <w:rFonts w:ascii="Arial" w:eastAsia="Arial" w:hAnsi="Arial" w:cs="Arial"/>
-          <w:sz w:val="20"/>
-          <w:szCs w:val="20"/>
-        </w:rPr>
-        <w:t>.</w:t>
-      </w:r>
-    </w:p>
-    <w:p>
-      <w:pPr>
-        <w:tabs>
-          <w:tab w:val="right" w:pos="10170"/>
-        </w:tabs>
-        <w:spacing w:before="80" w:line="276" w:lineRule="auto"/>
-        <w:jc w:val="both"/>
-        <w:rPr>
-          <w:rFonts w:ascii="Arial" w:eastAsia="Arial" w:hAnsi="Arial" w:cs="Arial"/>
-          <w:sz w:val="20"/>
-          <w:szCs w:val="20"/>
-        </w:rPr>
-      </w:pPr>
-      <w:r>
-        <w:rPr>
-          <w:rFonts w:ascii="Arial" w:eastAsia="Arial" w:hAnsi="Arial" w:cs="Arial"/>
-          <w:b/>
-          <w:sz w:val="20"/>
-          <w:szCs w:val="20"/>
-        </w:rPr>
         <w:t>Uplift (Android app)</w:t>
       </w:r>
       <w:r>
@@ -6591,7 +6986,7 @@
           </mc:Choice>
           <mc:Fallback>
             <w:pict>
-              <v:shape w14:anchorId="46F67725" id="Düz Ok Bağlayıcısı 3" o:spid="_x0000_s1026" type="#_x0000_t32" style="position:absolute;margin-left:0;margin-top:21.7pt;width:506.85pt;height:1pt;z-index:251656192;visibility:visible;mso-wrap-style:square;mso-wrap-distance-left:9pt;mso-wrap-distance-top:-3e-5mm;mso-wrap-distance-right:9pt;mso-wrap-distance-bottom:-3e-5mm;mso-position-horizontal:absolute;mso-position-horizontal-relative:margin;mso-position-vertical:absolute;mso-position-vertical-relative:text" o:gfxdata="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">
+              <v:shape w14:anchorId="45C20209" id="Düz Ok Bağlayıcısı 3" o:spid="_x0000_s1026" type="#_x0000_t32" style="position:absolute;margin-left:0;margin-top:21.7pt;width:506.85pt;height:1pt;z-index:251656192;visibility:visible;mso-wrap-style:square;mso-wrap-distance-left:9pt;mso-wrap-distance-top:-3e-5mm;mso-wrap-distance-right:9pt;mso-wrap-distance-bottom:-3e-5mm;mso-position-horizontal:absolute;mso-position-horizontal-relative:margin;mso-position-vertical:absolute;mso-position-vertical-relative:text" o:gfxdata="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">
                 <w10:wrap anchorx="margin"/>
               </v:shape>
             </w:pict>
@@ -8074,6 +8469,7 @@
     <w:lsdException w:name="HTML Sample" w:semiHidden="1" w:unhideWhenUsed="1"/>
     <w:lsdException w:name="HTML Typewriter" w:semiHidden="1" w:unhideWhenUsed="1"/>
     <w:lsdException w:name="HTML Variable" w:semiHidden="1" w:unhideWhenUsed="1"/>
+    <w:lsdException w:name="Normal Table" w:semiHidden="1" w:unhideWhenUsed="1"/>
     <w:lsdException w:name="annotation subject" w:semiHidden="1" w:unhideWhenUsed="1"/>
     <w:lsdException w:name="No List" w:semiHidden="1" w:unhideWhenUsed="1"/>
     <w:lsdException w:name="Outline List 1" w:semiHidden="1" w:unhideWhenUsed="1"/>
@@ -8119,9 +8515,11 @@
     <w:lsdException w:name="Table Subtle 1" w:semiHidden="1" w:unhideWhenUsed="1"/>
     <w:lsdException w:name="Table Subtle 2" w:semiHidden="1" w:unhideWhenUsed="1"/>
     <w:lsdException w:name="Table Web 1" w:semiHidden="1" w:unhideWhenUsed="1"/>
+    <w:lsdException w:name="Table Web 2" w:semiHidden="1" w:unhideWhenUsed="1"/>
     <w:lsdException w:name="Table Web 3" w:semiHidden="1" w:unhideWhenUsed="1"/>
     <w:lsdException w:name="Balloon Text" w:semiHidden="1" w:unhideWhenUsed="1"/>
     <w:lsdException w:name="Table Grid" w:uiPriority="39"/>
+    <w:lsdException w:name="Table Theme" w:semiHidden="1" w:unhideWhenUsed="1"/>
     <w:lsdException w:name="Placeholder Text" w:semiHidden="1"/>
     <w:lsdException w:name="No Spacing" w:uiPriority="1" w:qFormat="1"/>
     <w:lsdException w:name="Light Shading" w:uiPriority="60"/>
@@ -8994,7 +9392,7 @@
 </file>
 
 <file path=customXml/itemProps1.xml><?xml version="1.0" encoding="utf-8"?>
-<ds:datastoreItem xmlns:ds="http://schemas.openxmlformats.org/officeDocument/2006/customXml" ds:itemID="{F6EA0392-E8B6-4356-B43E-1346C5B6DA25}">
+<ds:datastoreItem xmlns:ds="http://schemas.openxmlformats.org/officeDocument/2006/customXml" ds:itemID="{EC06BD19-2B52-4FD5-A491-9D8E8233AE46}">
   <ds:schemaRefs>
     <ds:schemaRef ds:uri="http://schemas.openxmlformats.org/officeDocument/2006/bibliography"/>
   </ds:schemaRefs>

</xml_diff>